<commit_message>
Extend the part of motivation to rewrite program
</commit_message>
<xml_diff>
--- a/src/Скелет диплома.docx
+++ b/src/Скелет диплома.docx
@@ -89,13 +89,13 @@
         <w:jc w:val="center"/>
       </w:pPr>
       <w:bookmarkStart w:id="1" w:name="_v5j1s66ls9zg" w:colFirst="0" w:colLast="0"/>
-      <w:bookmarkStart w:id="2" w:name="_Toc514001267"/>
-      <w:bookmarkStart w:id="3" w:name="_Toc502233994"/>
+      <w:bookmarkStart w:id="2" w:name="_Toc502233994"/>
+      <w:bookmarkStart w:id="3" w:name="_Toc514001267"/>
       <w:bookmarkEnd w:id="1"/>
       <w:r>
         <w:t>Введение</w:t>
       </w:r>
-      <w:bookmarkEnd w:id="3"/>
+      <w:bookmarkEnd w:id="2"/>
     </w:p>
     <w:p>
       <w:pPr>
@@ -125,7 +125,6 @@
           <w:b/>
           <w:sz w:val="24"/>
           <w:szCs w:val="24"/>
-          <w:lang w:val="en-US"/>
         </w:rPr>
       </w:pPr>
       <w:r>
@@ -183,7 +182,6 @@
         <w:rPr>
           <w:sz w:val="24"/>
           <w:szCs w:val="24"/>
-          <w:lang w:val="en-US"/>
         </w:rPr>
       </w:pPr>
       <w:r>
@@ -855,6 +853,74 @@
           <w:sz w:val="24"/>
           <w:szCs w:val="24"/>
         </w:rPr>
+        <w:t xml:space="preserve">В связи с тем, что код функций был изменён (хоть и незначительно), поведение тестов могло измениться (не считаю отсутствие вывода в файл). Соответственно, чтобы не допустить возможных ошибок, был написан ряд модульных тестов для функций, реализующих статистические тесты. </w:t>
+      </w:r>
+      <w:r>
+        <w:rPr>
+          <w:sz w:val="24"/>
+          <w:szCs w:val="24"/>
+        </w:rPr>
+        <w:t>[</w:t>
+      </w:r>
+      <w:r>
+        <w:rPr>
+          <w:b/>
+          <w:i/>
+          <w:sz w:val="24"/>
+          <w:szCs w:val="24"/>
+        </w:rPr>
+        <w:t>что представляют собой эти тесты</w:t>
+      </w:r>
+      <w:r>
+        <w:rPr>
+          <w:sz w:val="24"/>
+          <w:szCs w:val="24"/>
+        </w:rPr>
+        <w:t>]</w:t>
+      </w:r>
+      <w:r>
+        <w:rPr>
+          <w:sz w:val="24"/>
+          <w:szCs w:val="24"/>
+        </w:rPr>
+        <w:t>).</w:t>
+      </w:r>
+    </w:p>
+    <w:p>
+      <w:pPr>
+        <w:pStyle w:val="normal"/>
+        <w:spacing w:after="60"/>
+        <w:ind w:left="-30" w:firstLine="720"/>
+        <w:jc w:val="both"/>
+        <w:rPr>
+          <w:sz w:val="24"/>
+          <w:szCs w:val="24"/>
+        </w:rPr>
+      </w:pPr>
+      <w:r>
+        <w:rPr>
+          <w:sz w:val="24"/>
+          <w:szCs w:val="24"/>
+        </w:rPr>
+        <w:t>----кек----</w:t>
+      </w:r>
+    </w:p>
+    <w:p>
+      <w:pPr>
+        <w:pStyle w:val="normal"/>
+        <w:spacing w:after="60"/>
+        <w:ind w:left="-30" w:firstLine="720"/>
+        <w:jc w:val="both"/>
+        <w:rPr>
+          <w:sz w:val="24"/>
+          <w:szCs w:val="24"/>
+        </w:rPr>
+      </w:pPr>
+      <w:r>
+        <w:rPr>
+          <w:sz w:val="24"/>
+          <w:szCs w:val="24"/>
+        </w:rPr>
         <w:t>Также был использован новый статистический тест, основанный на алгоритме стопка книг, который можно загрузить с ресурса [1]. Его в том числе пришлось адаптировать к написанной мной программе, которая в результате стала являть собой адаптацию НИСТ тестов и стопки книг.</w:t>
       </w:r>
     </w:p>
@@ -907,6 +973,7 @@
       </w:pPr>
       <w:bookmarkStart w:id="7" w:name="_Toc502233998"/>
       <w:r>
+        <w:lastRenderedPageBreak/>
         <w:t>Проверка стандартных генераторов</w:t>
       </w:r>
       <w:bookmarkEnd w:id="7"/>
@@ -980,10 +1047,9 @@
           <w:sz w:val="36"/>
           <w:szCs w:val="36"/>
         </w:rPr>
-        <w:lastRenderedPageBreak/>
         <w:t>Оптимизация программы</w:t>
       </w:r>
-      <w:bookmarkEnd w:id="2"/>
+      <w:bookmarkEnd w:id="3"/>
     </w:p>
     <w:p>
       <w:pPr>
@@ -1382,7 +1448,15 @@
           <w:sz w:val="24"/>
           <w:szCs w:val="24"/>
         </w:rPr>
-        <w:t xml:space="preserve">; значение: индекс элемента в контейнере – для быстрого нахождения элемента в стопке), массив границ. Массив границ представляет собой множество элементов, каждый из которых является границей конкретного </w:t>
+        <w:t xml:space="preserve">; значение: индекс элемента в контейнере – для быстрого нахождения элемента в стопке), массив границ. Массив границ представляет собой множество элементов, </w:t>
+      </w:r>
+      <w:r>
+        <w:rPr>
+          <w:sz w:val="24"/>
+          <w:szCs w:val="24"/>
+        </w:rPr>
+        <w:lastRenderedPageBreak/>
+        <w:t xml:space="preserve">каждый из которых является границей конкретного </w:t>
       </w:r>
       <w:r>
         <w:rPr>
@@ -1417,7 +1491,6 @@
           <w:sz w:val="24"/>
           <w:szCs w:val="24"/>
         </w:rPr>
-        <w:lastRenderedPageBreak/>
         <w:t xml:space="preserve">Элементы в стопке упорядочены по частоте встречаемости, поэтому наша стопка представляет собой совокупность </w:t>
       </w:r>
       <w:r>
@@ -1834,7 +1907,7 @@
           <w:sz w:val="24"/>
           <w:szCs w:val="24"/>
         </w:rPr>
-        <w:t xml:space="preserve">Тест проверялся на числе Пи, которое было признано случайным набором статистических тестов, имеющихся в данной программе. При стопки для двух элементов (0 и 1), на длинах последовательности до 1000 тест бракуют их: т.е. выводит, что последовательности неслучайны. Отладив программу последовательности из тысячи элементов, были получены такие результаты: количество единиц и нулей встречалось 511 и 489 раз, соответственно; количество раз, которое единица побывала в верхней части стопки, равно 822 </w:t>
+        <w:t xml:space="preserve">Тест проверялся на числе Пи, которое было признано случайным набором статистических тестов, имеющихся в данной программе. При стопки для двух элементов (0 и 1), на длинах последовательности до 1000 тест бракуют их: т.е. выводит, что последовательности неслучайны. Отладив программу </w:t>
       </w:r>
       <w:r>
         <w:rPr>
@@ -1842,7 +1915,7 @@
           <w:szCs w:val="24"/>
         </w:rPr>
         <w:lastRenderedPageBreak/>
-        <w:t>(нуль – 178). Т.е. расхождение больше, чем в 4 раза. При увеличении длины последовательности расхождение только возрастает. Следовательно, таким конкретно таким тестом нельзя мерить случайность последовательностей.</w:t>
+        <w:t>последовательности из тысячи элементов, были получены такие результаты: количество единиц и нулей встречалось 511 и 489 раз, соответственно; количество раз, которое единица побывала в верхней части стопки, равно 822 (нуль – 178). Т.е. расхождение больше, чем в 4 раза. При увеличении длины последовательности расхождение только возрастает. Следовательно, таким конкретно таким тестом нельзя мерить случайность последовательностей.</w:t>
       </w:r>
     </w:p>
     <w:p>
@@ -1980,15 +2053,7 @@
       </w:r>
     </w:p>
     <w:p>
-      <w:pPr>
-        <w:rPr>
-          <w:lang w:val="en-US"/>
-        </w:rPr>
-      </w:pPr>
-      <w:r>
-        <w:rPr>
-          <w:lang w:val="en-US"/>
-        </w:rPr>
+      <w:r>
         <w:t xml:space="preserve">[1] </w:t>
       </w:r>
       <w:hyperlink r:id="rId9" w:history="1">
@@ -1997,7 +2062,72 @@
             <w:rStyle w:val="a5"/>
             <w:lang w:val="en-US"/>
           </w:rPr>
-          <w:t>http://boris.ryabko.net/published.pdf</w:t>
+          <w:t>http</w:t>
+        </w:r>
+        <w:r>
+          <w:rPr>
+            <w:rStyle w:val="a5"/>
+          </w:rPr>
+          <w:t>://</w:t>
+        </w:r>
+        <w:r>
+          <w:rPr>
+            <w:rStyle w:val="a5"/>
+            <w:lang w:val="en-US"/>
+          </w:rPr>
+          <w:t>boris</w:t>
+        </w:r>
+        <w:r>
+          <w:rPr>
+            <w:rStyle w:val="a5"/>
+          </w:rPr>
+          <w:t>.</w:t>
+        </w:r>
+        <w:r>
+          <w:rPr>
+            <w:rStyle w:val="a5"/>
+            <w:lang w:val="en-US"/>
+          </w:rPr>
+          <w:t>ryabko</w:t>
+        </w:r>
+        <w:r>
+          <w:rPr>
+            <w:rStyle w:val="a5"/>
+          </w:rPr>
+          <w:t>.</w:t>
+        </w:r>
+        <w:r>
+          <w:rPr>
+            <w:rStyle w:val="a5"/>
+            <w:lang w:val="en-US"/>
+          </w:rPr>
+          <w:t>net</w:t>
+        </w:r>
+        <w:r>
+          <w:rPr>
+            <w:rStyle w:val="a5"/>
+          </w:rPr>
+          <w:t>/</w:t>
+        </w:r>
+        <w:r>
+          <w:rPr>
+            <w:rStyle w:val="a5"/>
+            <w:lang w:val="en-US"/>
+          </w:rPr>
+          <w:t>published</w:t>
+        </w:r>
+        <w:r>
+          <w:rPr>
+            <w:rStyle w:val="a5"/>
+          </w:rPr>
+          <w:t>.</w:t>
+        </w:r>
+        <w:r>
+          <w:rPr>
+            <w:rStyle w:val="a5"/>
+            <w:lang w:val="en-US"/>
+          </w:rPr>
+          <w:t>pdf</w:t>
         </w:r>
       </w:hyperlink>
     </w:p>

</xml_diff>

<commit_message>
Write distinguishing between my realization and NIST one, and following from that advantages. Also I wrote the description of my program.
</commit_message>
<xml_diff>
--- a/src/Скелет диплома.docx
+++ b/src/Скелет диплома.docx
@@ -518,7 +518,6 @@
         <w:rPr>
           <w:sz w:val="24"/>
           <w:szCs w:val="24"/>
-          <w:lang w:val="en-US"/>
         </w:rPr>
       </w:pPr>
       <w:r>
@@ -529,266 +528,8 @@
           <w:szCs w:val="24"/>
           <w:lang w:val="en-US"/>
         </w:rPr>
-        <w:t xml:space="preserve">Frequency Test within a Block </w:t>
-      </w:r>
-      <w:r>
-        <w:rPr>
-          <w:b/>
-          <w:sz w:val="24"/>
-          <w:szCs w:val="24"/>
-          <w:lang w:val="en-US"/>
-        </w:rPr>
-        <w:t>(</w:t>
-      </w:r>
-      <w:r>
-        <w:rPr>
-          <w:b/>
-          <w:sz w:val="24"/>
-          <w:szCs w:val="24"/>
-        </w:rPr>
-        <w:t>Частотный</w:t>
-      </w:r>
-      <w:r>
-        <w:rPr>
-          <w:b/>
-          <w:sz w:val="24"/>
-          <w:szCs w:val="24"/>
-          <w:lang w:val="en-US"/>
-        </w:rPr>
-        <w:t xml:space="preserve"> </w:t>
-      </w:r>
-      <w:r>
-        <w:rPr>
-          <w:b/>
-          <w:sz w:val="24"/>
-          <w:szCs w:val="24"/>
-        </w:rPr>
-        <w:t>тест</w:t>
-      </w:r>
-      <w:r>
-        <w:rPr>
-          <w:b/>
-          <w:sz w:val="24"/>
-          <w:szCs w:val="24"/>
-          <w:lang w:val="en-US"/>
-        </w:rPr>
-        <w:t xml:space="preserve"> </w:t>
-      </w:r>
-      <w:r>
-        <w:rPr>
-          <w:b/>
-          <w:sz w:val="24"/>
-          <w:szCs w:val="24"/>
-        </w:rPr>
-        <w:t>в</w:t>
-      </w:r>
-      <w:r>
-        <w:rPr>
-          <w:b/>
-          <w:sz w:val="24"/>
-          <w:szCs w:val="24"/>
-          <w:lang w:val="en-US"/>
-        </w:rPr>
-        <w:t xml:space="preserve"> </w:t>
-      </w:r>
-      <w:r>
-        <w:rPr>
-          <w:b/>
-          <w:sz w:val="24"/>
-          <w:szCs w:val="24"/>
-        </w:rPr>
-        <w:t>пределах</w:t>
-      </w:r>
-      <w:r>
-        <w:rPr>
-          <w:b/>
-          <w:sz w:val="24"/>
-          <w:szCs w:val="24"/>
-          <w:lang w:val="en-US"/>
-        </w:rPr>
-        <w:t xml:space="preserve"> </w:t>
-      </w:r>
-      <w:r>
-        <w:rPr>
-          <w:b/>
-          <w:sz w:val="24"/>
-          <w:szCs w:val="24"/>
-        </w:rPr>
-        <w:t>блока</w:t>
-      </w:r>
-      <w:r>
-        <w:rPr>
-          <w:b/>
-          <w:sz w:val="24"/>
-          <w:szCs w:val="24"/>
-          <w:lang w:val="en-US"/>
-        </w:rPr>
-        <w:t>)</w:t>
-      </w:r>
-    </w:p>
-    <w:p>
-      <w:pPr>
-        <w:pStyle w:val="2"/>
-        <w:spacing w:after="60"/>
-        <w:ind w:left="-30" w:firstLine="720"/>
-        <w:jc w:val="both"/>
-        <w:rPr>
-          <w:sz w:val="24"/>
-          <w:szCs w:val="24"/>
-        </w:rPr>
-      </w:pPr>
-      <w:r>
-        <w:rPr>
-          <w:sz w:val="24"/>
-          <w:szCs w:val="24"/>
-        </w:rPr>
-        <w:t xml:space="preserve">Цель теста выявить, действительно ли количество нулей и единиц внутри блока размера </w:t>
-      </w:r>
-      <w:r>
-        <w:rPr>
-          <w:i/>
-          <w:sz w:val="24"/>
-          <w:szCs w:val="24"/>
-        </w:rPr>
-        <w:t>М</w:t>
-      </w:r>
-      <w:r>
-        <w:rPr>
-          <w:sz w:val="24"/>
-          <w:szCs w:val="24"/>
-        </w:rPr>
-        <w:t xml:space="preserve"> во входной последовательности приближённо (</w:t>
-      </w:r>
-      <w:r>
-        <w:rPr>
-          <w:i/>
-          <w:sz w:val="24"/>
-          <w:szCs w:val="24"/>
-        </w:rPr>
-        <w:t>М</w:t>
-      </w:r>
-      <w:r>
-        <w:rPr>
-          <w:i/>
-          <w:sz w:val="24"/>
-          <w:szCs w:val="24"/>
-        </w:rPr>
-        <w:t xml:space="preserve"> </w:t>
-      </w:r>
-      <w:r>
-        <w:rPr>
-          <w:i/>
-          <w:sz w:val="24"/>
-          <w:szCs w:val="24"/>
-        </w:rPr>
-        <w:t>/</w:t>
-      </w:r>
-      <w:r>
-        <w:rPr>
-          <w:i/>
-          <w:sz w:val="24"/>
-          <w:szCs w:val="24"/>
-        </w:rPr>
-        <w:t xml:space="preserve"> </w:t>
-      </w:r>
-      <w:r>
-        <w:rPr>
-          <w:i/>
-          <w:sz w:val="24"/>
-          <w:szCs w:val="24"/>
-        </w:rPr>
-        <w:t>2</w:t>
-      </w:r>
-      <w:r>
-        <w:rPr>
-          <w:i/>
-          <w:sz w:val="24"/>
-          <w:szCs w:val="24"/>
-        </w:rPr>
-        <w:t>)</w:t>
-      </w:r>
-      <w:r>
-        <w:rPr>
-          <w:sz w:val="24"/>
-          <w:szCs w:val="24"/>
-        </w:rPr>
-        <w:t>, как у предполагаемой случайной последовательности.</w:t>
-      </w:r>
-    </w:p>
-    <w:p>
-      <w:pPr>
-        <w:pStyle w:val="2"/>
-        <w:spacing w:after="60"/>
-        <w:ind w:left="-30" w:firstLine="720"/>
-        <w:jc w:val="both"/>
-        <w:rPr>
-          <w:sz w:val="24"/>
-          <w:szCs w:val="24"/>
-        </w:rPr>
-      </w:pPr>
-      <w:r>
-        <w:rPr>
-          <w:sz w:val="24"/>
-          <w:szCs w:val="24"/>
-        </w:rPr>
-        <w:t xml:space="preserve">Последовательность делиться на непересекающиеся блоки, длины </w:t>
-      </w:r>
-      <w:r>
-        <w:rPr>
-          <w:i/>
-          <w:sz w:val="24"/>
-          <w:szCs w:val="24"/>
-        </w:rPr>
-        <w:t>М</w:t>
-      </w:r>
-      <w:r>
-        <w:rPr>
-          <w:sz w:val="24"/>
-          <w:szCs w:val="24"/>
-        </w:rPr>
-        <w:t>. Подсчитывается частота единиц в каждом блоке, и с помощью критерия согласия Пирсона измеряется соответствие выявленной пропорции единиц в последовательности</w:t>
-      </w:r>
-      <w:r>
-        <w:rPr>
-          <w:sz w:val="24"/>
-          <w:szCs w:val="24"/>
-        </w:rPr>
-        <w:t>,</w:t>
-      </w:r>
-      <w:r>
-        <w:rPr>
-          <w:sz w:val="24"/>
-          <w:szCs w:val="24"/>
-        </w:rPr>
-        <w:t xml:space="preserve"> </w:t>
-      </w:r>
-      <w:r>
-        <w:rPr>
-          <w:sz w:val="24"/>
-          <w:szCs w:val="24"/>
-        </w:rPr>
-        <w:t>ожидаемой (1/2)</w:t>
-      </w:r>
-      <w:r>
-        <w:rPr>
-          <w:sz w:val="24"/>
-          <w:szCs w:val="24"/>
-        </w:rPr>
-        <w:t>.</w:t>
-      </w:r>
-    </w:p>
-    <w:p>
-      <w:pPr>
-        <w:pStyle w:val="2"/>
-        <w:spacing w:after="60"/>
-        <w:ind w:left="-30" w:firstLine="720"/>
-        <w:jc w:val="both"/>
-        <w:rPr>
-          <w:sz w:val="24"/>
-          <w:szCs w:val="24"/>
-        </w:rPr>
-      </w:pPr>
-      <w:proofErr w:type="spellStart"/>
+        <w:t>Frequency</w:t>
+      </w:r>
       <w:r>
         <w:rPr>
           <w:b/>
@@ -796,19 +537,18 @@
           <w:sz w:val="24"/>
           <w:szCs w:val="24"/>
         </w:rPr>
-        <w:t>Runs</w:t>
-      </w:r>
-      <w:proofErr w:type="spellEnd"/>
+        <w:t xml:space="preserve"> </w:t>
+      </w:r>
       <w:r>
         <w:rPr>
           <w:b/>
           <w:bCs/>
           <w:sz w:val="24"/>
           <w:szCs w:val="24"/>
-        </w:rPr>
-        <w:t xml:space="preserve"> </w:t>
-      </w:r>
-      <w:proofErr w:type="spellStart"/>
+          <w:lang w:val="en-US"/>
+        </w:rPr>
+        <w:t>Test</w:t>
+      </w:r>
       <w:r>
         <w:rPr>
           <w:b/>
@@ -816,20 +556,153 @@
           <w:sz w:val="24"/>
           <w:szCs w:val="24"/>
         </w:rPr>
-        <w:t>Test</w:t>
-      </w:r>
-      <w:proofErr w:type="spellEnd"/>
+        <w:t xml:space="preserve"> </w:t>
+      </w:r>
       <w:r>
         <w:rPr>
           <w:b/>
           <w:bCs/>
           <w:sz w:val="24"/>
           <w:szCs w:val="24"/>
-        </w:rPr>
-        <w:t xml:space="preserve"> (</w:t>
-      </w:r>
-      <w:bookmarkStart w:id="5" w:name="_GoBack"/>
-      <w:bookmarkEnd w:id="5"/>
+          <w:lang w:val="en-US"/>
+        </w:rPr>
+        <w:t>within</w:t>
+      </w:r>
+      <w:r>
+        <w:rPr>
+          <w:b/>
+          <w:bCs/>
+          <w:sz w:val="24"/>
+          <w:szCs w:val="24"/>
+        </w:rPr>
+        <w:t xml:space="preserve"> </w:t>
+      </w:r>
+      <w:r>
+        <w:rPr>
+          <w:b/>
+          <w:bCs/>
+          <w:sz w:val="24"/>
+          <w:szCs w:val="24"/>
+          <w:lang w:val="en-US"/>
+        </w:rPr>
+        <w:t>a</w:t>
+      </w:r>
+      <w:r>
+        <w:rPr>
+          <w:b/>
+          <w:bCs/>
+          <w:sz w:val="24"/>
+          <w:szCs w:val="24"/>
+        </w:rPr>
+        <w:t xml:space="preserve"> </w:t>
+      </w:r>
+      <w:r>
+        <w:rPr>
+          <w:b/>
+          <w:bCs/>
+          <w:sz w:val="24"/>
+          <w:szCs w:val="24"/>
+          <w:lang w:val="en-US"/>
+        </w:rPr>
+        <w:t>Block</w:t>
+      </w:r>
+      <w:r>
+        <w:rPr>
+          <w:b/>
+          <w:bCs/>
+          <w:sz w:val="24"/>
+          <w:szCs w:val="24"/>
+        </w:rPr>
+        <w:t xml:space="preserve"> </w:t>
+      </w:r>
+      <w:r>
+        <w:rPr>
+          <w:b/>
+          <w:sz w:val="24"/>
+          <w:szCs w:val="24"/>
+        </w:rPr>
+        <w:t>(</w:t>
+      </w:r>
+      <w:r>
+        <w:rPr>
+          <w:b/>
+          <w:sz w:val="24"/>
+          <w:szCs w:val="24"/>
+        </w:rPr>
+        <w:t>Частотный</w:t>
+      </w:r>
+      <w:r>
+        <w:rPr>
+          <w:b/>
+          <w:sz w:val="24"/>
+          <w:szCs w:val="24"/>
+        </w:rPr>
+        <w:t xml:space="preserve"> </w:t>
+      </w:r>
+      <w:r>
+        <w:rPr>
+          <w:b/>
+          <w:sz w:val="24"/>
+          <w:szCs w:val="24"/>
+        </w:rPr>
+        <w:t>тест</w:t>
+      </w:r>
+      <w:r>
+        <w:rPr>
+          <w:b/>
+          <w:sz w:val="24"/>
+          <w:szCs w:val="24"/>
+        </w:rPr>
+        <w:t xml:space="preserve"> </w:t>
+      </w:r>
+      <w:r>
+        <w:rPr>
+          <w:b/>
+          <w:sz w:val="24"/>
+          <w:szCs w:val="24"/>
+        </w:rPr>
+        <w:t>в</w:t>
+      </w:r>
+      <w:r>
+        <w:rPr>
+          <w:b/>
+          <w:sz w:val="24"/>
+          <w:szCs w:val="24"/>
+        </w:rPr>
+        <w:t xml:space="preserve"> </w:t>
+      </w:r>
+      <w:r>
+        <w:rPr>
+          <w:b/>
+          <w:sz w:val="24"/>
+          <w:szCs w:val="24"/>
+        </w:rPr>
+        <w:t>пределах</w:t>
+      </w:r>
+      <w:r>
+        <w:rPr>
+          <w:b/>
+          <w:sz w:val="24"/>
+          <w:szCs w:val="24"/>
+        </w:rPr>
+        <w:t xml:space="preserve"> </w:t>
+      </w:r>
+      <w:r>
+        <w:rPr>
+          <w:b/>
+          <w:sz w:val="24"/>
+          <w:szCs w:val="24"/>
+        </w:rPr>
+        <w:t>блока</w:t>
+      </w:r>
+      <w:r>
+        <w:rPr>
+          <w:b/>
+          <w:sz w:val="24"/>
+          <w:szCs w:val="24"/>
+        </w:rPr>
+        <w:t>)</w:t>
+      </w:r>
     </w:p>
     <w:p>
       <w:pPr>
@@ -840,7 +713,179 @@
         <w:rPr>
           <w:sz w:val="24"/>
           <w:szCs w:val="24"/>
-          <w:lang w:val="en-US"/>
+        </w:rPr>
+      </w:pPr>
+      <w:r>
+        <w:rPr>
+          <w:sz w:val="24"/>
+          <w:szCs w:val="24"/>
+        </w:rPr>
+        <w:t xml:space="preserve">Цель теста выявить, действительно ли количество нулей и единиц внутри блока размера </w:t>
+      </w:r>
+      <w:r>
+        <w:rPr>
+          <w:i/>
+          <w:sz w:val="24"/>
+          <w:szCs w:val="24"/>
+        </w:rPr>
+        <w:t>М</w:t>
+      </w:r>
+      <w:r>
+        <w:rPr>
+          <w:sz w:val="24"/>
+          <w:szCs w:val="24"/>
+        </w:rPr>
+        <w:t xml:space="preserve"> во входной последовательности приближённо (</w:t>
+      </w:r>
+      <w:r>
+        <w:rPr>
+          <w:i/>
+          <w:sz w:val="24"/>
+          <w:szCs w:val="24"/>
+        </w:rPr>
+        <w:t>М</w:t>
+      </w:r>
+      <w:r>
+        <w:rPr>
+          <w:i/>
+          <w:sz w:val="24"/>
+          <w:szCs w:val="24"/>
+        </w:rPr>
+        <w:t xml:space="preserve"> </w:t>
+      </w:r>
+      <w:r>
+        <w:rPr>
+          <w:i/>
+          <w:sz w:val="24"/>
+          <w:szCs w:val="24"/>
+        </w:rPr>
+        <w:t>/</w:t>
+      </w:r>
+      <w:r>
+        <w:rPr>
+          <w:i/>
+          <w:sz w:val="24"/>
+          <w:szCs w:val="24"/>
+        </w:rPr>
+        <w:t xml:space="preserve"> </w:t>
+      </w:r>
+      <w:r>
+        <w:rPr>
+          <w:i/>
+          <w:sz w:val="24"/>
+          <w:szCs w:val="24"/>
+        </w:rPr>
+        <w:t>2</w:t>
+      </w:r>
+      <w:r>
+        <w:rPr>
+          <w:i/>
+          <w:sz w:val="24"/>
+          <w:szCs w:val="24"/>
+        </w:rPr>
+        <w:t>)</w:t>
+      </w:r>
+      <w:r>
+        <w:rPr>
+          <w:sz w:val="24"/>
+          <w:szCs w:val="24"/>
+        </w:rPr>
+        <w:t>, как у предполагаемой случайной последовательности.</w:t>
+      </w:r>
+    </w:p>
+    <w:p>
+      <w:pPr>
+        <w:pStyle w:val="2"/>
+        <w:spacing w:after="60"/>
+        <w:ind w:left="-30" w:firstLine="720"/>
+        <w:jc w:val="both"/>
+        <w:rPr>
+          <w:sz w:val="24"/>
+          <w:szCs w:val="24"/>
+        </w:rPr>
+      </w:pPr>
+      <w:r>
+        <w:rPr>
+          <w:sz w:val="24"/>
+          <w:szCs w:val="24"/>
+        </w:rPr>
+        <w:t xml:space="preserve">Последовательность делиться на непересекающиеся блоки, длины </w:t>
+      </w:r>
+      <w:r>
+        <w:rPr>
+          <w:i/>
+          <w:sz w:val="24"/>
+          <w:szCs w:val="24"/>
+        </w:rPr>
+        <w:t>М</w:t>
+      </w:r>
+      <w:r>
+        <w:rPr>
+          <w:sz w:val="24"/>
+          <w:szCs w:val="24"/>
+        </w:rPr>
+        <w:t>. Подсчитывается частота единиц в каждом блоке, и с помощью критерия согласия Пирсона измеряется соответствие выявленной пропорции единиц в последовательности</w:t>
+      </w:r>
+      <w:r>
+        <w:rPr>
+          <w:sz w:val="24"/>
+          <w:szCs w:val="24"/>
+        </w:rPr>
+        <w:t>,</w:t>
+      </w:r>
+      <w:r>
+        <w:rPr>
+          <w:sz w:val="24"/>
+          <w:szCs w:val="24"/>
+        </w:rPr>
+        <w:t xml:space="preserve"> </w:t>
+      </w:r>
+      <w:r>
+        <w:rPr>
+          <w:sz w:val="24"/>
+          <w:szCs w:val="24"/>
+        </w:rPr>
+        <w:t>ожидаемой (1/2)</w:t>
+      </w:r>
+      <w:r>
+        <w:rPr>
+          <w:sz w:val="24"/>
+          <w:szCs w:val="24"/>
+        </w:rPr>
+        <w:t>.</w:t>
+      </w:r>
+    </w:p>
+    <w:p>
+      <w:pPr>
+        <w:pStyle w:val="2"/>
+        <w:spacing w:after="60"/>
+        <w:ind w:left="-30" w:firstLine="720"/>
+        <w:jc w:val="both"/>
+        <w:rPr>
+          <w:sz w:val="24"/>
+          <w:szCs w:val="24"/>
+          <w:lang w:val="en-US"/>
+        </w:rPr>
+      </w:pPr>
+      <w:r>
+        <w:rPr>
+          <w:b/>
+          <w:bCs/>
+          <w:sz w:val="24"/>
+          <w:szCs w:val="24"/>
+          <w:lang w:val="en-US"/>
+        </w:rPr>
+        <w:t>Runs Test (</w:t>
+      </w:r>
+    </w:p>
+    <w:p>
+      <w:pPr>
+        <w:pStyle w:val="2"/>
+        <w:spacing w:after="60"/>
+        <w:ind w:left="-30" w:firstLine="720"/>
+        <w:jc w:val="both"/>
+        <w:rPr>
+          <w:rFonts w:cs="HIOWEK+TimesNewRomanPSMT"/>
         </w:rPr>
       </w:pPr>
       <w:r>
@@ -881,6 +926,68 @@
           <w:lang w:val="en-US"/>
         </w:rPr>
         <w:t>identical bits and is bounded before and after with a bit of the opposite value. The purpose of the runs test is to determine whether the number of runs of</w:t>
+      </w:r>
+    </w:p>
+    <w:p>
+      <w:pPr>
+        <w:pStyle w:val="2"/>
+        <w:spacing w:after="60"/>
+        <w:ind w:left="-30" w:firstLine="720"/>
+        <w:jc w:val="both"/>
+        <w:rPr>
+          <w:rFonts w:cs="HIOWEK+TimesNewRomanPSMT"/>
+        </w:rPr>
+      </w:pPr>
+    </w:p>
+    <w:p>
+      <w:pPr>
+        <w:pStyle w:val="2"/>
+        <w:spacing w:after="60"/>
+        <w:ind w:left="-30" w:firstLine="720"/>
+        <w:jc w:val="both"/>
+        <w:rPr>
+          <w:sz w:val="24"/>
+          <w:szCs w:val="24"/>
+        </w:rPr>
+      </w:pPr>
+      <w:r>
+        <w:rPr>
+          <w:rFonts w:cs="HIOWEK+TimesNewRomanPSMT"/>
+        </w:rPr>
+        <w:t xml:space="preserve">------Можно написать про </w:t>
+      </w:r>
+      <w:proofErr w:type="spellStart"/>
+      <w:r>
+        <w:rPr>
+          <w:rFonts w:cs="HIOWEK+TimesNewRomanPSMT"/>
+          <w:lang w:val="en-US"/>
+        </w:rPr>
+        <w:t>LinearComplexity</w:t>
+      </w:r>
+      <w:proofErr w:type="spellEnd"/>
+      <w:r>
+        <w:rPr>
+          <w:rFonts w:cs="HIOWEK+TimesNewRomanPSMT"/>
+        </w:rPr>
+        <w:t>, что из результатов следует, что этот тест не пригоден для последовательностей, меньше, чем 10</w:t>
+      </w:r>
+      <w:r>
+        <w:rPr>
+          <w:rFonts w:cs="HIOWEK+TimesNewRomanPSMT"/>
+        </w:rPr>
+        <w:t>^6.</w:t>
+      </w:r>
+      <w:r>
+        <w:rPr>
+          <w:rFonts w:cs="HIOWEK+TimesNewRomanPSMT"/>
+        </w:rPr>
+        <w:t xml:space="preserve"> </w:t>
+      </w:r>
+      <w:r>
+        <w:rPr>
+          <w:rFonts w:cs="HIOWEK+TimesNewRomanPSMT"/>
+        </w:rPr>
+        <w:t>Да не, фигня, типа только для параметра 8 не работает</w:t>
       </w:r>
     </w:p>
     <w:p>
@@ -894,11 +1001,11 @@
         <w:contextualSpacing/>
         <w:jc w:val="center"/>
       </w:pPr>
-      <w:bookmarkStart w:id="6" w:name="_Toc502233996"/>
+      <w:bookmarkStart w:id="5" w:name="_Toc502233996"/>
       <w:r>
         <w:t>Адаптация тестов</w:t>
       </w:r>
-      <w:bookmarkEnd w:id="6"/>
+      <w:bookmarkEnd w:id="5"/>
     </w:p>
     <w:p>
       <w:pPr>
@@ -1369,7 +1476,15 @@
           <w:sz w:val="24"/>
           <w:szCs w:val="24"/>
         </w:rPr>
-        <w:t>од, отвечающий за вывод результирующих данных и тестирование последовательностей на случайность, находится в одной и той же функции. Наличие глобальных переменных. Отсутствие директив, необходимых для того, чтобы заголовочный файл не мог повторяться при включении его в больше, чем один, исходный файл.</w:t>
+        <w:t xml:space="preserve">од, отвечающий за вывод результирующих данных и тестирование последовательностей на случайность, находится в одной и той же функции. Наличие глобальных </w:t>
+      </w:r>
+      <w:r>
+        <w:rPr>
+          <w:sz w:val="24"/>
+          <w:szCs w:val="24"/>
+        </w:rPr>
+        <w:lastRenderedPageBreak/>
+        <w:t>переменных. Отсутствие директив, необходимых для того, чтобы заголовочный файл не мог повторяться при включении его в больше, чем один, исходный файл.</w:t>
       </w:r>
     </w:p>
     <w:p>
@@ -1392,7 +1507,6 @@
           <w:sz w:val="24"/>
           <w:szCs w:val="24"/>
         </w:rPr>
-        <w:lastRenderedPageBreak/>
         <w:t xml:space="preserve">Проблема распараллеливания. </w:t>
       </w:r>
       <w:r>
@@ -1543,17 +1657,15 @@
           <w:sz w:val="24"/>
           <w:szCs w:val="24"/>
         </w:rPr>
-        <w:t>В связи с тем, что код функций был изменён (хоть и незначительно), поведение тестов могло измениться (не считаю отсутствие вывода в файл). Соответственно, чтобы не допустить возможных ошибок, был написан ряд модульных тестов для функций, реализующих статистические тесты</w:t>
-      </w:r>
-      <w:proofErr w:type="gramStart"/>
-      <w:r>
-        <w:rPr>
-          <w:sz w:val="24"/>
-          <w:szCs w:val="24"/>
-        </w:rPr>
-        <w:t>.</w:t>
-      </w:r>
-      <w:proofErr w:type="gramEnd"/>
+        <w:t>В связи с тем, что код функций был изменён (хоть и незначительно), поведение тестов могло измениться (не считаю отсутствие вывода в файл). Соответственно, чтобы не допустить возможных ошибок, был написан ряд модульных тестов для функций, р</w:t>
+      </w:r>
+      <w:r>
+        <w:rPr>
+          <w:sz w:val="24"/>
+          <w:szCs w:val="24"/>
+        </w:rPr>
+        <w:t>еализующих статистические тесты</w:t>
+      </w:r>
       <w:r>
         <w:rPr>
           <w:sz w:val="24"/>
@@ -1566,9 +1678,15 @@
           <w:sz w:val="24"/>
           <w:szCs w:val="24"/>
         </w:rPr>
+        <w:t>(</w:t>
+      </w:r>
+      <w:r>
+        <w:rPr>
+          <w:sz w:val="24"/>
+          <w:szCs w:val="24"/>
+        </w:rPr>
         <w:t>[</w:t>
       </w:r>
-      <w:proofErr w:type="gramStart"/>
       <w:r>
         <w:rPr>
           <w:b/>
@@ -1576,17 +1694,7 @@
           <w:sz w:val="24"/>
           <w:szCs w:val="24"/>
         </w:rPr>
-        <w:t>ч</w:t>
-      </w:r>
-      <w:proofErr w:type="gramEnd"/>
-      <w:r>
-        <w:rPr>
-          <w:b/>
-          <w:i/>
-          <w:sz w:val="24"/>
-          <w:szCs w:val="24"/>
-        </w:rPr>
-        <w:t>то представляют собой эти тесты</w:t>
+        <w:t>что представляют собой эти тесты</w:t>
       </w:r>
       <w:r>
         <w:rPr>
@@ -1647,6 +1755,7 @@
         <w:rPr>
           <w:sz w:val="24"/>
           <w:szCs w:val="24"/>
+          <w:lang w:val="en-US"/>
         </w:rPr>
       </w:pPr>
       <w:r>
@@ -1684,11 +1793,9 @@
         <w:contextualSpacing/>
         <w:jc w:val="center"/>
       </w:pPr>
-      <w:bookmarkStart w:id="7" w:name="_Toc502233997"/>
-      <w:r>
-        <w:t>Проверка теста стопки книг</w:t>
-      </w:r>
-      <w:bookmarkEnd w:id="7"/>
+      <w:r>
+        <w:t>Описание программы</w:t>
+      </w:r>
     </w:p>
     <w:p>
       <w:pPr>
@@ -1706,7 +1813,514 @@
           <w:sz w:val="24"/>
           <w:szCs w:val="24"/>
         </w:rPr>
-        <w:t xml:space="preserve">Тест стопка книг – </w:t>
+        <w:t xml:space="preserve">---------------------------------Нужно где-то описать, что имеем дело с </w:t>
+      </w:r>
+      <w:r>
+        <w:rPr>
+          <w:b/>
+          <w:sz w:val="24"/>
+          <w:szCs w:val="24"/>
+        </w:rPr>
+        <w:t>битовыми</w:t>
+      </w:r>
+      <w:r>
+        <w:rPr>
+          <w:sz w:val="24"/>
+          <w:szCs w:val="24"/>
+        </w:rPr>
+        <w:t xml:space="preserve"> последовательностями---------------------------</w:t>
+      </w:r>
+    </w:p>
+    <w:p>
+      <w:pPr>
+        <w:pStyle w:val="2"/>
+        <w:spacing w:after="60"/>
+        <w:ind w:left="-30" w:firstLine="720"/>
+        <w:jc w:val="both"/>
+        <w:rPr>
+          <w:sz w:val="24"/>
+          <w:szCs w:val="24"/>
+        </w:rPr>
+      </w:pPr>
+      <w:r>
+        <w:rPr>
+          <w:sz w:val="24"/>
+          <w:szCs w:val="24"/>
+        </w:rPr>
+        <w:t xml:space="preserve">Программа запускается через консоль. При запуске ей передаются аргументы: </w:t>
+      </w:r>
+    </w:p>
+    <w:p>
+      <w:pPr>
+        <w:pStyle w:val="2"/>
+        <w:numPr>
+          <w:ilvl w:val="0"/>
+          <w:numId w:val="3"/>
+        </w:numPr>
+        <w:spacing w:after="60"/>
+        <w:jc w:val="both"/>
+        <w:rPr>
+          <w:sz w:val="24"/>
+          <w:szCs w:val="24"/>
+        </w:rPr>
+      </w:pPr>
+      <w:r>
+        <w:rPr>
+          <w:sz w:val="24"/>
+          <w:szCs w:val="24"/>
+        </w:rPr>
+        <w:t>статистические тесты, которые нужно запустить</w:t>
+      </w:r>
+      <w:r>
+        <w:rPr>
+          <w:sz w:val="24"/>
+          <w:szCs w:val="24"/>
+        </w:rPr>
+        <w:t xml:space="preserve"> (всего 17 тестов, нужно ввести последовательность из 17 нулей и единиц, где единица – тест используется, 0 – тест пропускается)</w:t>
+      </w:r>
+      <w:r>
+        <w:rPr>
+          <w:sz w:val="24"/>
+          <w:szCs w:val="24"/>
+        </w:rPr>
+        <w:t xml:space="preserve">; </w:t>
+      </w:r>
+    </w:p>
+    <w:p>
+      <w:pPr>
+        <w:pStyle w:val="2"/>
+        <w:numPr>
+          <w:ilvl w:val="0"/>
+          <w:numId w:val="3"/>
+        </w:numPr>
+        <w:spacing w:after="60"/>
+        <w:jc w:val="both"/>
+        <w:rPr>
+          <w:sz w:val="24"/>
+          <w:szCs w:val="24"/>
+        </w:rPr>
+      </w:pPr>
+      <w:r>
+        <w:rPr>
+          <w:sz w:val="24"/>
+          <w:szCs w:val="24"/>
+        </w:rPr>
+        <w:t>количество последовательностей, которые будут тестироваться;</w:t>
+      </w:r>
+    </w:p>
+    <w:p>
+      <w:pPr>
+        <w:pStyle w:val="2"/>
+        <w:numPr>
+          <w:ilvl w:val="0"/>
+          <w:numId w:val="3"/>
+        </w:numPr>
+        <w:spacing w:after="60"/>
+        <w:jc w:val="both"/>
+        <w:rPr>
+          <w:sz w:val="24"/>
+          <w:szCs w:val="24"/>
+        </w:rPr>
+      </w:pPr>
+      <w:r>
+        <w:rPr>
+          <w:sz w:val="24"/>
+          <w:szCs w:val="24"/>
+        </w:rPr>
+        <w:t>название генератора (</w:t>
+      </w:r>
+      <w:r>
+        <w:rPr>
+          <w:b/>
+          <w:sz w:val="24"/>
+          <w:szCs w:val="24"/>
+        </w:rPr>
+        <w:t>список генераторов перечислен во главе такой-то</w:t>
+      </w:r>
+      <w:r>
+        <w:rPr>
+          <w:sz w:val="24"/>
+          <w:szCs w:val="24"/>
+        </w:rPr>
+        <w:t xml:space="preserve">) или название файла (формат: </w:t>
+      </w:r>
+      <w:r>
+        <w:rPr>
+          <w:sz w:val="24"/>
+          <w:szCs w:val="24"/>
+        </w:rPr>
+        <w:t>“</w:t>
+      </w:r>
+      <w:r>
+        <w:rPr>
+          <w:sz w:val="24"/>
+          <w:szCs w:val="24"/>
+          <w:lang w:val="en-US"/>
+        </w:rPr>
+        <w:t>file</w:t>
+      </w:r>
+      <w:r>
+        <w:rPr>
+          <w:sz w:val="24"/>
+          <w:szCs w:val="24"/>
+        </w:rPr>
+        <w:t>=</w:t>
+      </w:r>
+      <w:r>
+        <w:rPr>
+          <w:sz w:val="24"/>
+          <w:szCs w:val="24"/>
+          <w:lang w:val="en-US"/>
+        </w:rPr>
+        <w:t>type</w:t>
+      </w:r>
+      <w:r>
+        <w:rPr>
+          <w:sz w:val="24"/>
+          <w:szCs w:val="24"/>
+        </w:rPr>
+        <w:t xml:space="preserve"> </w:t>
+      </w:r>
+      <w:r>
+        <w:rPr>
+          <w:sz w:val="24"/>
+          <w:szCs w:val="24"/>
+          <w:lang w:val="en-US"/>
+        </w:rPr>
+        <w:t>reading</w:t>
+      </w:r>
+      <w:r>
+        <w:rPr>
+          <w:sz w:val="24"/>
+          <w:szCs w:val="24"/>
+        </w:rPr>
+        <w:t>=’</w:t>
+      </w:r>
+      <w:r>
+        <w:rPr>
+          <w:sz w:val="24"/>
+          <w:szCs w:val="24"/>
+          <w:lang w:val="en-US"/>
+        </w:rPr>
+        <w:t>filename</w:t>
+      </w:r>
+      <w:r>
+        <w:rPr>
+          <w:sz w:val="24"/>
+          <w:szCs w:val="24"/>
+        </w:rPr>
+        <w:t>’”</w:t>
+      </w:r>
+      <w:r>
+        <w:rPr>
+          <w:sz w:val="24"/>
+          <w:szCs w:val="24"/>
+        </w:rPr>
+        <w:t xml:space="preserve">, где </w:t>
+      </w:r>
+      <w:r>
+        <w:rPr>
+          <w:sz w:val="24"/>
+          <w:szCs w:val="24"/>
+          <w:lang w:val="en-US"/>
+        </w:rPr>
+        <w:t>type</w:t>
+      </w:r>
+      <w:r>
+        <w:rPr>
+          <w:sz w:val="24"/>
+          <w:szCs w:val="24"/>
+        </w:rPr>
+        <w:t xml:space="preserve"> </w:t>
+      </w:r>
+      <w:r>
+        <w:rPr>
+          <w:sz w:val="24"/>
+          <w:szCs w:val="24"/>
+          <w:lang w:val="en-US"/>
+        </w:rPr>
+        <w:t>reading</w:t>
+      </w:r>
+      <w:r>
+        <w:rPr>
+          <w:sz w:val="24"/>
+          <w:szCs w:val="24"/>
+        </w:rPr>
+        <w:t xml:space="preserve"> </w:t>
+      </w:r>
+      <w:r>
+        <w:rPr>
+          <w:sz w:val="24"/>
+          <w:szCs w:val="24"/>
+        </w:rPr>
+        <w:t>–</w:t>
+      </w:r>
+      <w:r>
+        <w:rPr>
+          <w:sz w:val="24"/>
+          <w:szCs w:val="24"/>
+        </w:rPr>
+        <w:t xml:space="preserve"> {</w:t>
+      </w:r>
+      <w:r>
+        <w:rPr>
+          <w:sz w:val="24"/>
+          <w:szCs w:val="24"/>
+        </w:rPr>
+        <w:t>2, 8}, что означает, файл считывается</w:t>
+      </w:r>
+      <w:r>
+        <w:rPr>
+          <w:sz w:val="24"/>
+          <w:szCs w:val="24"/>
+        </w:rPr>
+        <w:t xml:space="preserve"> по биту или</w:t>
+      </w:r>
+      <w:r>
+        <w:rPr>
+          <w:sz w:val="24"/>
+          <w:szCs w:val="24"/>
+        </w:rPr>
+        <w:t xml:space="preserve"> по байту </w:t>
+      </w:r>
+      <w:r>
+        <w:rPr>
+          <w:sz w:val="24"/>
+          <w:szCs w:val="24"/>
+        </w:rPr>
+        <w:t xml:space="preserve">символа </w:t>
+      </w:r>
+      <w:r>
+        <w:rPr>
+          <w:sz w:val="24"/>
+          <w:szCs w:val="24"/>
+          <w:lang w:val="en-US"/>
+        </w:rPr>
+        <w:t>ASCII</w:t>
+      </w:r>
+      <w:r>
+        <w:rPr>
+          <w:sz w:val="24"/>
+          <w:szCs w:val="24"/>
+        </w:rPr>
+        <w:t xml:space="preserve"> </w:t>
+      </w:r>
+      <w:r>
+        <w:rPr>
+          <w:sz w:val="24"/>
+          <w:szCs w:val="24"/>
+        </w:rPr>
+        <w:t xml:space="preserve">[‘0’ </w:t>
+      </w:r>
+      <w:r>
+        <w:rPr>
+          <w:sz w:val="24"/>
+          <w:szCs w:val="24"/>
+        </w:rPr>
+        <w:t>и</w:t>
+      </w:r>
+      <w:r>
+        <w:rPr>
+          <w:sz w:val="24"/>
+          <w:szCs w:val="24"/>
+        </w:rPr>
+        <w:t xml:space="preserve"> ‘1’]</w:t>
+      </w:r>
+      <w:r>
+        <w:rPr>
+          <w:sz w:val="24"/>
+          <w:szCs w:val="24"/>
+        </w:rPr>
+        <w:t>)</w:t>
+      </w:r>
+      <w:r>
+        <w:rPr>
+          <w:sz w:val="24"/>
+          <w:szCs w:val="24"/>
+        </w:rPr>
+        <w:t>;</w:t>
+      </w:r>
+    </w:p>
+    <w:p>
+      <w:pPr>
+        <w:pStyle w:val="2"/>
+        <w:numPr>
+          <w:ilvl w:val="0"/>
+          <w:numId w:val="3"/>
+        </w:numPr>
+        <w:spacing w:after="60"/>
+        <w:jc w:val="both"/>
+        <w:rPr>
+          <w:sz w:val="24"/>
+          <w:szCs w:val="24"/>
+        </w:rPr>
+      </w:pPr>
+      <w:r>
+        <w:rPr>
+          <w:sz w:val="24"/>
+          <w:szCs w:val="24"/>
+        </w:rPr>
+        <w:t>количество длин последовательностей</w:t>
+      </w:r>
+    </w:p>
+    <w:p>
+      <w:pPr>
+        <w:pStyle w:val="2"/>
+        <w:numPr>
+          <w:ilvl w:val="0"/>
+          <w:numId w:val="3"/>
+        </w:numPr>
+        <w:spacing w:after="60"/>
+        <w:jc w:val="both"/>
+        <w:rPr>
+          <w:sz w:val="24"/>
+          <w:szCs w:val="24"/>
+        </w:rPr>
+      </w:pPr>
+      <w:r>
+        <w:rPr>
+          <w:sz w:val="24"/>
+          <w:szCs w:val="24"/>
+        </w:rPr>
+        <w:lastRenderedPageBreak/>
+        <w:t>перечисление длин (длина последовательности указывается в битах, например «1000» - значит длина последовательности 1000 бит).</w:t>
+      </w:r>
+    </w:p>
+    <w:p>
+      <w:pPr>
+        <w:pStyle w:val="2"/>
+        <w:spacing w:after="60"/>
+        <w:ind w:firstLine="709"/>
+        <w:jc w:val="both"/>
+        <w:rPr>
+          <w:sz w:val="24"/>
+          <w:szCs w:val="24"/>
+        </w:rPr>
+      </w:pPr>
+      <w:r>
+        <w:rPr>
+          <w:sz w:val="24"/>
+          <w:szCs w:val="24"/>
+        </w:rPr>
+        <w:t xml:space="preserve">Во время работы программа выдаёт разную отладочную информацию, связанную с </w:t>
+      </w:r>
+      <w:proofErr w:type="gramStart"/>
+      <w:r>
+        <w:rPr>
+          <w:sz w:val="24"/>
+          <w:szCs w:val="24"/>
+        </w:rPr>
+        <w:t>запуском</w:t>
+      </w:r>
+      <w:proofErr w:type="gramEnd"/>
+      <w:r>
+        <w:rPr>
+          <w:sz w:val="24"/>
+          <w:szCs w:val="24"/>
+        </w:rPr>
+        <w:t xml:space="preserve"> как отдельных тестов, так и в совокупности (например, время работы всей программы).</w:t>
+      </w:r>
+    </w:p>
+    <w:p>
+      <w:pPr>
+        <w:pStyle w:val="2"/>
+        <w:spacing w:after="60"/>
+        <w:ind w:firstLine="709"/>
+        <w:jc w:val="both"/>
+        <w:rPr>
+          <w:sz w:val="24"/>
+          <w:szCs w:val="24"/>
+        </w:rPr>
+      </w:pPr>
+      <w:r>
+        <w:rPr>
+          <w:sz w:val="24"/>
+          <w:szCs w:val="24"/>
+        </w:rPr>
+        <w:t xml:space="preserve">В конце работы программа выдаёт текстовый файл, в котором содержатся результаты тестирования последовательностей. Первой строкой указываются названия тестов (и с параметром, которым они запускались). </w:t>
+      </w:r>
+      <w:r>
+        <w:rPr>
+          <w:sz w:val="24"/>
+          <w:szCs w:val="24"/>
+        </w:rPr>
+        <w:t>Каждая следующая строка выглядит следующим образом</w:t>
+      </w:r>
+      <w:r>
+        <w:rPr>
+          <w:sz w:val="24"/>
+          <w:szCs w:val="24"/>
+        </w:rPr>
+        <w:t xml:space="preserve">: размер последовательности и </w:t>
+      </w:r>
+      <w:r>
+        <w:rPr>
+          <w:sz w:val="24"/>
+          <w:szCs w:val="24"/>
+        </w:rPr>
+        <w:t xml:space="preserve">результат её тестирования по каждому тесту (количество последовательностей, которые не прошли данный тест). Столбцы разделяются табуляцией. Это сделано для того, чтобы можно было легко копировать и вставлять данный файл в табличный документ, например, в программу </w:t>
+      </w:r>
+      <w:r>
+        <w:rPr>
+          <w:sz w:val="24"/>
+          <w:szCs w:val="24"/>
+          <w:lang w:val="en-US"/>
+        </w:rPr>
+        <w:t>Microsoft</w:t>
+      </w:r>
+      <w:r>
+        <w:rPr>
+          <w:sz w:val="24"/>
+          <w:szCs w:val="24"/>
+        </w:rPr>
+        <w:t xml:space="preserve"> </w:t>
+      </w:r>
+      <w:r>
+        <w:rPr>
+          <w:sz w:val="24"/>
+          <w:szCs w:val="24"/>
+          <w:lang w:val="en-US"/>
+        </w:rPr>
+        <w:t>Excel</w:t>
+      </w:r>
+      <w:r>
+        <w:rPr>
+          <w:sz w:val="24"/>
+          <w:szCs w:val="24"/>
+        </w:rPr>
+        <w:t xml:space="preserve"> или </w:t>
+      </w:r>
+      <w:r>
+        <w:rPr>
+          <w:sz w:val="24"/>
+          <w:szCs w:val="24"/>
+          <w:lang w:val="en-US"/>
+        </w:rPr>
+        <w:t>LibreOffice</w:t>
+      </w:r>
+      <w:r>
+        <w:rPr>
+          <w:sz w:val="24"/>
+          <w:szCs w:val="24"/>
+        </w:rPr>
+        <w:t xml:space="preserve"> </w:t>
+      </w:r>
+      <w:proofErr w:type="spellStart"/>
+      <w:r>
+        <w:rPr>
+          <w:sz w:val="24"/>
+          <w:szCs w:val="24"/>
+          <w:lang w:val="en-US"/>
+        </w:rPr>
+        <w:t>Calc</w:t>
+      </w:r>
+      <w:proofErr w:type="spellEnd"/>
+      <w:r>
+        <w:rPr>
+          <w:sz w:val="24"/>
+          <w:szCs w:val="24"/>
+        </w:rPr>
+        <w:t>.</w:t>
       </w:r>
     </w:p>
     <w:p>
@@ -1720,11 +2334,9 @@
         <w:contextualSpacing/>
         <w:jc w:val="center"/>
       </w:pPr>
-      <w:bookmarkStart w:id="8" w:name="_Toc502233998"/>
-      <w:r>
-        <w:t>Проверка стандартных генераторов</w:t>
-      </w:r>
-      <w:bookmarkEnd w:id="8"/>
+      <w:r>
+        <w:t>Отличие от НИСТ реализации</w:t>
+      </w:r>
     </w:p>
     <w:p>
       <w:pPr>
@@ -1742,31 +2354,128 @@
           <w:sz w:val="24"/>
           <w:szCs w:val="24"/>
         </w:rPr>
-        <w:t xml:space="preserve">Были проверены ГПСЧ в стандартной библиотеке </w:t>
-      </w:r>
-      <w:r>
-        <w:rPr>
-          <w:sz w:val="24"/>
-          <w:szCs w:val="24"/>
-          <w:lang w:val="en-US"/>
-        </w:rPr>
-        <w:t>C</w:t>
-      </w:r>
-      <w:r>
-        <w:rPr>
-          <w:sz w:val="24"/>
-          <w:szCs w:val="24"/>
-        </w:rPr>
-        <w:t xml:space="preserve">++ </w:t>
+        <w:t xml:space="preserve">В виду перечисленных недостатков </w:t>
+      </w:r>
+      <w:r>
+        <w:rPr>
+          <w:sz w:val="24"/>
+          <w:szCs w:val="24"/>
+        </w:rPr>
+        <w:t xml:space="preserve">(в таком-то </w:t>
+      </w:r>
+      <w:r>
+        <w:rPr>
+          <w:b/>
+          <w:sz w:val="24"/>
+          <w:szCs w:val="24"/>
+        </w:rPr>
+        <w:t>пункте</w:t>
+      </w:r>
+      <w:r>
+        <w:rPr>
+          <w:sz w:val="24"/>
+          <w:szCs w:val="24"/>
+        </w:rPr>
+        <w:t>)</w:t>
+      </w:r>
+      <w:r>
+        <w:rPr>
+          <w:b/>
+          <w:sz w:val="24"/>
+          <w:szCs w:val="24"/>
+        </w:rPr>
+        <w:t xml:space="preserve"> </w:t>
+      </w:r>
+      <w:r>
+        <w:rPr>
+          <w:sz w:val="24"/>
+          <w:szCs w:val="24"/>
+        </w:rPr>
+        <w:t xml:space="preserve">в моей реализации есть хороший </w:t>
+      </w:r>
+      <w:r>
+        <w:rPr>
+          <w:sz w:val="24"/>
+          <w:szCs w:val="24"/>
+          <w:lang w:val="en-US"/>
+        </w:rPr>
+        <w:t>API</w:t>
+      </w:r>
+      <w:r>
+        <w:rPr>
+          <w:sz w:val="24"/>
+          <w:szCs w:val="24"/>
+        </w:rPr>
+        <w:t xml:space="preserve"> </w:t>
+      </w:r>
+      <w:r>
+        <w:rPr>
+          <w:sz w:val="24"/>
+          <w:szCs w:val="24"/>
+        </w:rPr>
+        <w:t>(</w:t>
+      </w:r>
+      <w:r>
+        <w:rPr>
+          <w:sz w:val="24"/>
+          <w:szCs w:val="24"/>
+          <w:lang w:val="en-US"/>
+        </w:rPr>
+        <w:t>Application</w:t>
+      </w:r>
+      <w:r>
+        <w:rPr>
+          <w:sz w:val="24"/>
+          <w:szCs w:val="24"/>
+        </w:rPr>
+        <w:t xml:space="preserve"> </w:t>
+      </w:r>
+      <w:r>
+        <w:rPr>
+          <w:sz w:val="24"/>
+          <w:szCs w:val="24"/>
+          <w:lang w:val="en-US"/>
+        </w:rPr>
+        <w:t>Programming</w:t>
+      </w:r>
+      <w:r>
+        <w:rPr>
+          <w:sz w:val="24"/>
+          <w:szCs w:val="24"/>
+        </w:rPr>
+        <w:t xml:space="preserve"> </w:t>
+      </w:r>
+      <w:r>
+        <w:rPr>
+          <w:sz w:val="24"/>
+          <w:szCs w:val="24"/>
+          <w:lang w:val="en-US"/>
+        </w:rPr>
+        <w:t>Interface</w:t>
+      </w:r>
+      <w:r>
+        <w:rPr>
+          <w:sz w:val="24"/>
+          <w:szCs w:val="24"/>
+        </w:rPr>
+        <w:t>).</w:t>
+      </w:r>
+      <w:r>
+        <w:rPr>
+          <w:sz w:val="24"/>
+          <w:szCs w:val="24"/>
+        </w:rPr>
+        <w:t xml:space="preserve"> Каждый тест обёрнут в класс, который наследован от абстрактного класса </w:t>
       </w:r>
       <w:proofErr w:type="spellStart"/>
       <w:r>
         <w:rPr>
-          <w:sz w:val="24"/>
-          <w:szCs w:val="24"/>
-          <w:lang w:val="en-US"/>
-        </w:rPr>
-        <w:t>std</w:t>
+          <w:i/>
+          <w:sz w:val="24"/>
+          <w:szCs w:val="24"/>
+          <w:lang w:val="en-US"/>
+        </w:rPr>
+        <w:t>IStatisticalTest</w:t>
       </w:r>
       <w:proofErr w:type="spellEnd"/>
       <w:r>
@@ -1775,6 +2484,632 @@
           <w:szCs w:val="24"/>
         </w:rPr>
         <w:t xml:space="preserve">. </w:t>
+      </w:r>
+      <w:r>
+        <w:rPr>
+          <w:sz w:val="24"/>
+          <w:szCs w:val="24"/>
+        </w:rPr>
+        <w:t xml:space="preserve">Эти классы </w:t>
+      </w:r>
+      <w:r>
+        <w:rPr>
+          <w:sz w:val="24"/>
+          <w:szCs w:val="24"/>
+        </w:rPr>
+        <w:t xml:space="preserve">перегружают чистую виртуальную функцию </w:t>
+      </w:r>
+      <w:r>
+        <w:rPr>
+          <w:i/>
+          <w:sz w:val="24"/>
+          <w:szCs w:val="24"/>
+          <w:lang w:val="en-US"/>
+        </w:rPr>
+        <w:t>test</w:t>
+      </w:r>
+      <w:r>
+        <w:rPr>
+          <w:sz w:val="24"/>
+          <w:szCs w:val="24"/>
+        </w:rPr>
+        <w:t>. Сделано это для того, чтобы иметь возможность распространять на них общее поведение. Например, хочется замерить, сколько процессорного времени потратил каждый тест. Вместо того</w:t>
+      </w:r>
+      <w:proofErr w:type="gramStart"/>
+      <w:r>
+        <w:rPr>
+          <w:sz w:val="24"/>
+          <w:szCs w:val="24"/>
+        </w:rPr>
+        <w:t>,</w:t>
+      </w:r>
+      <w:proofErr w:type="gramEnd"/>
+      <w:r>
+        <w:rPr>
+          <w:sz w:val="24"/>
+          <w:szCs w:val="24"/>
+        </w:rPr>
+        <w:t xml:space="preserve"> чтобы замерять время над каждым тестом (писать 17 замеров времени, т.е. 17 дублирований кода), можно с помощью виртуального полиморфизма положить каждый объект класса, обёртывающего тест, в контейнер, и в цикле, запуская те</w:t>
+      </w:r>
+      <w:r>
+        <w:rPr>
+          <w:sz w:val="24"/>
+          <w:szCs w:val="24"/>
+        </w:rPr>
+        <w:t xml:space="preserve">ст, написать один замер времени возле вызова виртуального метода </w:t>
+      </w:r>
+      <w:r>
+        <w:rPr>
+          <w:i/>
+          <w:sz w:val="24"/>
+          <w:szCs w:val="24"/>
+          <w:lang w:val="en-US"/>
+        </w:rPr>
+        <w:t>test</w:t>
+      </w:r>
+      <w:r>
+        <w:rPr>
+          <w:sz w:val="24"/>
+          <w:szCs w:val="24"/>
+        </w:rPr>
+        <w:t>.</w:t>
+      </w:r>
+    </w:p>
+    <w:p>
+      <w:pPr>
+        <w:pStyle w:val="2"/>
+        <w:spacing w:after="60"/>
+        <w:ind w:left="-30" w:firstLine="720"/>
+        <w:jc w:val="both"/>
+        <w:rPr>
+          <w:sz w:val="24"/>
+          <w:szCs w:val="24"/>
+        </w:rPr>
+      </w:pPr>
+      <w:r>
+        <w:rPr>
+          <w:sz w:val="24"/>
+          <w:szCs w:val="24"/>
+        </w:rPr>
+        <w:t xml:space="preserve">Данный </w:t>
+      </w:r>
+      <w:r>
+        <w:rPr>
+          <w:sz w:val="24"/>
+          <w:szCs w:val="24"/>
+          <w:lang w:val="en-US"/>
+        </w:rPr>
+        <w:t>API</w:t>
+      </w:r>
+      <w:r>
+        <w:rPr>
+          <w:sz w:val="24"/>
+          <w:szCs w:val="24"/>
+        </w:rPr>
+        <w:t xml:space="preserve"> </w:t>
+      </w:r>
+      <w:r>
+        <w:rPr>
+          <w:sz w:val="24"/>
+          <w:szCs w:val="24"/>
+        </w:rPr>
+        <w:t xml:space="preserve">удобен тем, что если появится потребность написать </w:t>
+      </w:r>
+      <w:r>
+        <w:rPr>
+          <w:sz w:val="24"/>
+          <w:szCs w:val="24"/>
+          <w:lang w:val="en-US"/>
+        </w:rPr>
+        <w:t>GUI</w:t>
+      </w:r>
+      <w:r>
+        <w:rPr>
+          <w:sz w:val="24"/>
+          <w:szCs w:val="24"/>
+        </w:rPr>
+        <w:t xml:space="preserve"> для данной программы, не нужно </w:t>
+      </w:r>
+      <w:r>
+        <w:rPr>
+          <w:sz w:val="24"/>
+          <w:szCs w:val="24"/>
+        </w:rPr>
+        <w:t xml:space="preserve">перенаправлять ввод/вывод программы, не нужно разбирать файл с результатами </w:t>
+      </w:r>
+      <w:proofErr w:type="spellStart"/>
+      <w:r>
+        <w:rPr>
+          <w:sz w:val="24"/>
+          <w:szCs w:val="24"/>
+        </w:rPr>
+        <w:t>программно</w:t>
+      </w:r>
+      <w:proofErr w:type="spellEnd"/>
+      <w:r>
+        <w:rPr>
+          <w:sz w:val="24"/>
+          <w:szCs w:val="24"/>
+        </w:rPr>
+        <w:t xml:space="preserve">, чтобы вывести их в пользовательском интерфейсе. Достаточно вызвать функцию </w:t>
+      </w:r>
+      <w:proofErr w:type="spellStart"/>
+      <w:r>
+        <w:rPr>
+          <w:i/>
+          <w:sz w:val="24"/>
+          <w:szCs w:val="24"/>
+          <w:lang w:val="en-US"/>
+        </w:rPr>
+        <w:t>runStatisticalTests</w:t>
+      </w:r>
+      <w:proofErr w:type="spellEnd"/>
+      <w:r>
+        <w:rPr>
+          <w:sz w:val="24"/>
+          <w:szCs w:val="24"/>
+        </w:rPr>
+        <w:t>, передав ей в качестве параметров:</w:t>
+      </w:r>
+    </w:p>
+    <w:p>
+      <w:pPr>
+        <w:pStyle w:val="2"/>
+        <w:numPr>
+          <w:ilvl w:val="0"/>
+          <w:numId w:val="4"/>
+        </w:numPr>
+        <w:spacing w:after="60"/>
+        <w:jc w:val="both"/>
+        <w:rPr>
+          <w:sz w:val="24"/>
+          <w:szCs w:val="24"/>
+        </w:rPr>
+      </w:pPr>
+      <w:r>
+        <w:rPr>
+          <w:sz w:val="24"/>
+          <w:szCs w:val="24"/>
+        </w:rPr>
+        <w:t>итераторы на начало и конец последовательности</w:t>
+      </w:r>
+      <w:proofErr w:type="gramStart"/>
+      <w:r>
+        <w:rPr>
+          <w:sz w:val="24"/>
+          <w:szCs w:val="24"/>
+        </w:rPr>
+        <w:t xml:space="preserve"> (</w:t>
+      </w:r>
+      <w:r>
+        <w:rPr>
+          <w:b/>
+          <w:sz w:val="24"/>
+          <w:szCs w:val="24"/>
+        </w:rPr>
+        <w:t>*</w:t>
+      </w:r>
+      <w:r>
+        <w:rPr>
+          <w:sz w:val="24"/>
+          <w:szCs w:val="24"/>
+        </w:rPr>
+        <w:t>);</w:t>
+      </w:r>
+      <w:proofErr w:type="gramEnd"/>
+    </w:p>
+    <w:p>
+      <w:pPr>
+        <w:pStyle w:val="2"/>
+        <w:numPr>
+          <w:ilvl w:val="0"/>
+          <w:numId w:val="4"/>
+        </w:numPr>
+        <w:spacing w:after="60"/>
+        <w:jc w:val="both"/>
+        <w:rPr>
+          <w:sz w:val="24"/>
+          <w:szCs w:val="24"/>
+        </w:rPr>
+      </w:pPr>
+      <w:r>
+        <w:rPr>
+          <w:sz w:val="24"/>
+          <w:szCs w:val="24"/>
+        </w:rPr>
+        <w:t>ключи, в которых содержится информация о том, какие тесты запускать, а какие пропустить</w:t>
+      </w:r>
+      <w:proofErr w:type="gramStart"/>
+      <w:r>
+        <w:rPr>
+          <w:sz w:val="24"/>
+          <w:szCs w:val="24"/>
+        </w:rPr>
+        <w:t xml:space="preserve"> (**)</w:t>
+      </w:r>
+      <w:r>
+        <w:rPr>
+          <w:sz w:val="24"/>
+          <w:szCs w:val="24"/>
+        </w:rPr>
+        <w:t>;</w:t>
+      </w:r>
+      <w:proofErr w:type="gramEnd"/>
+    </w:p>
+    <w:p>
+      <w:pPr>
+        <w:pStyle w:val="2"/>
+        <w:numPr>
+          <w:ilvl w:val="0"/>
+          <w:numId w:val="4"/>
+        </w:numPr>
+        <w:spacing w:after="60"/>
+        <w:jc w:val="both"/>
+        <w:rPr>
+          <w:sz w:val="24"/>
+          <w:szCs w:val="24"/>
+        </w:rPr>
+      </w:pPr>
+      <w:r>
+        <w:rPr>
+          <w:sz w:val="24"/>
+          <w:szCs w:val="24"/>
+        </w:rPr>
+        <w:t xml:space="preserve">параметры, с которыми нужно запускать тесты (в дополнение можно отметить, что параметры можно передать по умолчанию, вызвав конструктор класса </w:t>
+      </w:r>
+      <w:proofErr w:type="spellStart"/>
+      <w:r>
+        <w:rPr>
+          <w:i/>
+          <w:sz w:val="24"/>
+          <w:szCs w:val="24"/>
+          <w:lang w:val="en-US"/>
+        </w:rPr>
+        <w:t>TestParameters</w:t>
+      </w:r>
+      <w:proofErr w:type="spellEnd"/>
+      <w:r>
+        <w:rPr>
+          <w:i/>
+          <w:sz w:val="24"/>
+          <w:szCs w:val="24"/>
+        </w:rPr>
+        <w:t xml:space="preserve"> </w:t>
+      </w:r>
+      <w:r>
+        <w:rPr>
+          <w:sz w:val="24"/>
+          <w:szCs w:val="24"/>
+        </w:rPr>
+        <w:t>без аргументов).</w:t>
+      </w:r>
+    </w:p>
+    <w:p>
+      <w:pPr>
+        <w:pStyle w:val="2"/>
+        <w:spacing w:after="60"/>
+        <w:ind w:firstLine="709"/>
+        <w:jc w:val="both"/>
+        <w:rPr>
+          <w:sz w:val="24"/>
+          <w:szCs w:val="24"/>
+        </w:rPr>
+      </w:pPr>
+      <w:r>
+        <w:rPr>
+          <w:sz w:val="24"/>
+          <w:szCs w:val="24"/>
+        </w:rPr>
+        <w:t>(</w:t>
+      </w:r>
+      <w:r>
+        <w:rPr>
+          <w:b/>
+          <w:sz w:val="24"/>
+          <w:szCs w:val="24"/>
+        </w:rPr>
+        <w:t>*</w:t>
+      </w:r>
+      <w:r>
+        <w:rPr>
+          <w:sz w:val="24"/>
+          <w:szCs w:val="24"/>
+        </w:rPr>
+        <w:t xml:space="preserve">) Стоит заметить, что в моей реализации контейнер и итераторы спрятаны в </w:t>
+      </w:r>
+      <w:proofErr w:type="spellStart"/>
+      <w:r>
+        <w:rPr>
+          <w:i/>
+          <w:sz w:val="24"/>
+          <w:szCs w:val="24"/>
+          <w:lang w:val="en-US"/>
+        </w:rPr>
+        <w:t>typedef</w:t>
+      </w:r>
+      <w:proofErr w:type="spellEnd"/>
+      <w:r>
+        <w:rPr>
+          <w:sz w:val="24"/>
+          <w:szCs w:val="24"/>
+        </w:rPr>
+        <w:t xml:space="preserve">, в котором указан конкретный контейнер </w:t>
+      </w:r>
+      <w:r>
+        <w:rPr>
+          <w:i/>
+          <w:sz w:val="24"/>
+          <w:szCs w:val="24"/>
+          <w:lang w:val="en-US"/>
+        </w:rPr>
+        <w:t>vector</w:t>
+      </w:r>
+      <w:r>
+        <w:rPr>
+          <w:i/>
+          <w:sz w:val="24"/>
+          <w:szCs w:val="24"/>
+        </w:rPr>
+        <w:t>&lt;</w:t>
+      </w:r>
+      <w:r>
+        <w:rPr>
+          <w:i/>
+          <w:sz w:val="24"/>
+          <w:szCs w:val="24"/>
+          <w:lang w:val="en-US"/>
+        </w:rPr>
+        <w:t>bool</w:t>
+      </w:r>
+      <w:r>
+        <w:rPr>
+          <w:i/>
+          <w:sz w:val="24"/>
+          <w:szCs w:val="24"/>
+        </w:rPr>
+        <w:t xml:space="preserve">&gt; </w:t>
+      </w:r>
+      <w:r>
+        <w:rPr>
+          <w:sz w:val="24"/>
+          <w:szCs w:val="24"/>
+        </w:rPr>
+        <w:t>и соответствующий ему итератор. Плюс данного подхода, что если хочется изменить тип контейнер, достаточно поменять тип в одном месте. Минус такого подхода: всю программу придётся перекомпилировать, что занимает в районе нескольких минут, так как почти все компоненты программы зависят от типа контейнера.</w:t>
+      </w:r>
+    </w:p>
+    <w:p>
+      <w:pPr>
+        <w:pStyle w:val="2"/>
+        <w:spacing w:after="60"/>
+        <w:ind w:firstLine="709"/>
+        <w:jc w:val="both"/>
+        <w:rPr>
+          <w:sz w:val="24"/>
+          <w:szCs w:val="24"/>
+        </w:rPr>
+      </w:pPr>
+      <w:r>
+        <w:rPr>
+          <w:sz w:val="24"/>
+          <w:szCs w:val="24"/>
+        </w:rPr>
+        <w:lastRenderedPageBreak/>
+        <w:t xml:space="preserve">Функция возвращает массив элементов типа перечисления, который имеет три значения: </w:t>
+      </w:r>
+      <w:r>
+        <w:rPr>
+          <w:sz w:val="24"/>
+          <w:szCs w:val="24"/>
+          <w:lang w:val="en-US"/>
+        </w:rPr>
+        <w:t>SUCCESS</w:t>
+      </w:r>
+      <w:r>
+        <w:rPr>
+          <w:sz w:val="24"/>
+          <w:szCs w:val="24"/>
+        </w:rPr>
+        <w:t xml:space="preserve"> – </w:t>
+      </w:r>
+      <w:r>
+        <w:rPr>
+          <w:sz w:val="24"/>
+          <w:szCs w:val="24"/>
+        </w:rPr>
+        <w:t xml:space="preserve">тест завершился успешно, последовательность, признана случайной; FAILURE – тест завершился, последовательность признана неслучайной, CANCELLED – тест прервался, в связи с определённым обстоятельствами (неправильный переданный аргумент, последовательность не удовлетворяет критерию, поэтому тест не может дать ответ, случайна она или нет и т.д.). Элементы в массиве располагаются в порядке вызова тестов. Чтобы узнать, какой элемент принадлежит тесты, нужно вызвать функцию </w:t>
+      </w:r>
+      <w:proofErr w:type="spellStart"/>
+      <w:r>
+        <w:rPr>
+          <w:i/>
+          <w:sz w:val="24"/>
+          <w:szCs w:val="24"/>
+          <w:lang w:val="en-US"/>
+        </w:rPr>
+        <w:t>getStatisticalTestNames</w:t>
+      </w:r>
+      <w:proofErr w:type="spellEnd"/>
+      <w:r>
+        <w:rPr>
+          <w:sz w:val="24"/>
+          <w:szCs w:val="24"/>
+        </w:rPr>
+        <w:t>, с переданным ему ключом</w:t>
+      </w:r>
+      <w:proofErr w:type="gramStart"/>
+      <w:r>
+        <w:rPr>
+          <w:sz w:val="24"/>
+          <w:szCs w:val="24"/>
+        </w:rPr>
+        <w:t xml:space="preserve"> </w:t>
+      </w:r>
+      <w:r>
+        <w:rPr>
+          <w:sz w:val="24"/>
+          <w:szCs w:val="24"/>
+        </w:rPr>
+        <w:t>(**)</w:t>
+      </w:r>
+      <w:r>
+        <w:rPr>
+          <w:sz w:val="24"/>
+          <w:szCs w:val="24"/>
+        </w:rPr>
+        <w:t xml:space="preserve"> </w:t>
+      </w:r>
+      <w:proofErr w:type="gramEnd"/>
+      <w:r>
+        <w:rPr>
+          <w:sz w:val="24"/>
+          <w:szCs w:val="24"/>
+        </w:rPr>
+        <w:t xml:space="preserve">и размером последовательности. Функция возвращает массив строк, в котором хранятся названия статистических тестов. Индекс в массиве строк соответствует индексу в массиве результата запуска тестов. Соответственно, получаем всю необходимую информацию о результатах тестирования </w:t>
+      </w:r>
+      <w:r>
+        <w:rPr>
+          <w:sz w:val="24"/>
+          <w:szCs w:val="24"/>
+        </w:rPr>
+        <w:t xml:space="preserve">одной </w:t>
+      </w:r>
+      <w:r>
+        <w:rPr>
+          <w:sz w:val="24"/>
+          <w:szCs w:val="24"/>
+        </w:rPr>
+        <w:t xml:space="preserve">последовательности: название теста и результат (последовательность случайна, не случайна или тест </w:t>
+      </w:r>
+      <w:r>
+        <w:rPr>
+          <w:sz w:val="24"/>
+          <w:szCs w:val="24"/>
+        </w:rPr>
+        <w:t>отменён</w:t>
+      </w:r>
+      <w:r>
+        <w:rPr>
+          <w:sz w:val="24"/>
+          <w:szCs w:val="24"/>
+        </w:rPr>
+        <w:t>).</w:t>
+      </w:r>
+    </w:p>
+    <w:p>
+      <w:pPr>
+        <w:pStyle w:val="2"/>
+        <w:spacing w:after="60"/>
+        <w:ind w:firstLine="709"/>
+        <w:jc w:val="both"/>
+        <w:rPr>
+          <w:sz w:val="24"/>
+          <w:szCs w:val="24"/>
+        </w:rPr>
+      </w:pPr>
+      <w:r>
+        <w:rPr>
+          <w:sz w:val="24"/>
+          <w:szCs w:val="24"/>
+        </w:rPr>
+        <w:t xml:space="preserve">Также чтобы не писать свою реализацию считывания из файла битовых последовательностей в различных форматах: через биты или </w:t>
+      </w:r>
+      <w:r>
+        <w:rPr>
+          <w:sz w:val="24"/>
+          <w:szCs w:val="24"/>
+          <w:lang w:val="en-US"/>
+        </w:rPr>
+        <w:t>ASCII</w:t>
+      </w:r>
+      <w:r>
+        <w:rPr>
+          <w:sz w:val="24"/>
+          <w:szCs w:val="24"/>
+        </w:rPr>
+        <w:t xml:space="preserve"> </w:t>
+      </w:r>
+      <w:r>
+        <w:rPr>
+          <w:sz w:val="24"/>
+          <w:szCs w:val="24"/>
+        </w:rPr>
+        <w:t>символы -  можно воспользоваться готовыми функциями</w:t>
+      </w:r>
+      <w:bookmarkStart w:id="6" w:name="_GoBack"/>
+      <w:bookmarkEnd w:id="6"/>
+      <w:r>
+        <w:rPr>
+          <w:sz w:val="24"/>
+          <w:szCs w:val="24"/>
+        </w:rPr>
+        <w:t xml:space="preserve"> </w:t>
+      </w:r>
+      <w:proofErr w:type="spellStart"/>
+      <w:r>
+        <w:rPr>
+          <w:i/>
+          <w:sz w:val="24"/>
+          <w:szCs w:val="24"/>
+          <w:lang w:val="en-US"/>
+        </w:rPr>
+        <w:t>readSequenceByBitFromFile</w:t>
+      </w:r>
+      <w:proofErr w:type="spellEnd"/>
+      <w:r>
+        <w:rPr>
+          <w:i/>
+          <w:sz w:val="24"/>
+          <w:szCs w:val="24"/>
+        </w:rPr>
+        <w:t xml:space="preserve"> </w:t>
+      </w:r>
+      <w:r>
+        <w:rPr>
+          <w:sz w:val="24"/>
+          <w:szCs w:val="24"/>
+        </w:rPr>
+        <w:t>и</w:t>
+      </w:r>
+      <w:r>
+        <w:rPr>
+          <w:sz w:val="24"/>
+          <w:szCs w:val="24"/>
+        </w:rPr>
+        <w:t xml:space="preserve"> </w:t>
+      </w:r>
+      <w:proofErr w:type="spellStart"/>
+      <w:r>
+        <w:rPr>
+          <w:i/>
+          <w:sz w:val="24"/>
+          <w:szCs w:val="24"/>
+        </w:rPr>
+        <w:t>readSequenceByB</w:t>
+      </w:r>
+      <w:r>
+        <w:rPr>
+          <w:i/>
+          <w:sz w:val="24"/>
+          <w:szCs w:val="24"/>
+          <w:lang w:val="en-US"/>
+        </w:rPr>
+        <w:t>yte</w:t>
+      </w:r>
+      <w:r>
+        <w:rPr>
+          <w:i/>
+          <w:sz w:val="24"/>
+          <w:szCs w:val="24"/>
+        </w:rPr>
+        <w:t>FromFile</w:t>
+      </w:r>
+      <w:proofErr w:type="spellEnd"/>
+      <w:r>
+        <w:rPr>
+          <w:sz w:val="24"/>
+          <w:szCs w:val="24"/>
+        </w:rPr>
+        <w:t>, соответственно.</w:t>
       </w:r>
     </w:p>
     <w:p>
@@ -1787,23 +3122,16 @@
         <w:spacing w:after="60"/>
         <w:contextualSpacing/>
         <w:jc w:val="center"/>
-        <w:rPr>
-          <w:sz w:val="36"/>
-          <w:szCs w:val="36"/>
-        </w:rPr>
-      </w:pPr>
-      <w:r>
-        <w:rPr>
-          <w:sz w:val="36"/>
-          <w:szCs w:val="36"/>
-        </w:rPr>
-        <w:t>Оптимизация программы</w:t>
-      </w:r>
-      <w:bookmarkEnd w:id="3"/>
-    </w:p>
-    <w:p>
-      <w:pPr>
-        <w:pStyle w:val="10"/>
+      </w:pPr>
+      <w:bookmarkStart w:id="7" w:name="_Toc502233997"/>
+      <w:r>
+        <w:t>Проверка теста стопки книг</w:t>
+      </w:r>
+      <w:bookmarkEnd w:id="7"/>
+    </w:p>
+    <w:p>
+      <w:pPr>
+        <w:pStyle w:val="2"/>
         <w:spacing w:after="60"/>
         <w:ind w:left="-30" w:firstLine="720"/>
         <w:jc w:val="both"/>
@@ -1812,70 +3140,12 @@
           <w:szCs w:val="24"/>
         </w:rPr>
       </w:pPr>
-    </w:p>
-    <w:p>
-      <w:pPr>
-        <w:pStyle w:val="10"/>
-        <w:spacing w:after="60"/>
-        <w:ind w:left="-30" w:firstLine="720"/>
-        <w:jc w:val="both"/>
-      </w:pPr>
-      <w:r>
-        <w:rPr>
-          <w:sz w:val="24"/>
-          <w:szCs w:val="24"/>
-        </w:rPr>
-        <w:t xml:space="preserve">Тестирование ГПСЧ с помощью предыдущей версии программы занимало много времени для длин последовательностей больше, чем 100 Кбит. Например, время, затрачиваемое на тестирование 100 последовательностей с длиной в 100 Кбит, занимало примерно 10 минут. </w:t>
-      </w:r>
-    </w:p>
-    <w:p>
-      <w:pPr>
-        <w:pStyle w:val="10"/>
-        <w:spacing w:after="60"/>
-        <w:ind w:left="-30" w:firstLine="720"/>
-        <w:jc w:val="both"/>
-        <w:rPr>
-          <w:sz w:val="24"/>
-          <w:szCs w:val="24"/>
-        </w:rPr>
-      </w:pPr>
-      <w:r>
-        <w:rPr>
-          <w:sz w:val="24"/>
-          <w:szCs w:val="24"/>
-        </w:rPr>
-        <w:t xml:space="preserve">Для ускорения работы программы была использована библиотека </w:t>
-      </w:r>
-      <w:proofErr w:type="spellStart"/>
-      <w:r>
-        <w:rPr>
-          <w:sz w:val="24"/>
-          <w:szCs w:val="24"/>
-        </w:rPr>
-        <w:t>OpenMP</w:t>
-      </w:r>
-      <w:proofErr w:type="spellEnd"/>
-      <w:r>
-        <w:rPr>
-          <w:sz w:val="24"/>
-          <w:szCs w:val="24"/>
-        </w:rPr>
-        <w:t xml:space="preserve"> [2]</w:t>
-      </w:r>
-      <w:r>
-        <w:rPr>
-          <w:sz w:val="24"/>
-          <w:szCs w:val="24"/>
-        </w:rPr>
-        <w:t xml:space="preserve">. Так как в реализованном алгоритме последовательности псевдослучайных чисел тестируются независимо друг от друга, с помощью директив, предоставляемых библиотекой, работа программы в этой части стала параллельной. Т.е. в каждый момент времени работы программы N </w:t>
-      </w:r>
-      <w:r>
-        <w:rPr>
-          <w:sz w:val="24"/>
-          <w:szCs w:val="24"/>
-        </w:rPr>
-        <w:lastRenderedPageBreak/>
-        <w:t>последовательностей тестируются в N различных потоках, и, если мы имеем N исполнительных устройств, то тестируются параллельно (параллелизм в пространстве). Время работы уменьшается пропорционально количеству задействованных исполнительных устройств.</w:t>
+      <w:r>
+        <w:rPr>
+          <w:sz w:val="24"/>
+          <w:szCs w:val="24"/>
+        </w:rPr>
+        <w:t xml:space="preserve">Тест стопка книг – </w:t>
       </w:r>
     </w:p>
     <w:p>
@@ -1888,17 +3158,179 @@
         <w:spacing w:after="60"/>
         <w:contextualSpacing/>
         <w:jc w:val="center"/>
+      </w:pPr>
+      <w:bookmarkStart w:id="8" w:name="_Toc502233998"/>
+      <w:r>
+        <w:t>Проверка стандартных генераторов</w:t>
+      </w:r>
+      <w:bookmarkEnd w:id="8"/>
+    </w:p>
+    <w:p>
+      <w:pPr>
+        <w:pStyle w:val="2"/>
+        <w:spacing w:after="60"/>
+        <w:ind w:left="-30" w:firstLine="720"/>
+        <w:jc w:val="both"/>
+        <w:rPr>
+          <w:sz w:val="24"/>
+          <w:szCs w:val="24"/>
+        </w:rPr>
+      </w:pPr>
+      <w:r>
+        <w:rPr>
+          <w:sz w:val="24"/>
+          <w:szCs w:val="24"/>
+        </w:rPr>
+        <w:t xml:space="preserve">Были проверены ГПСЧ в стандартной библиотеке </w:t>
+      </w:r>
+      <w:r>
+        <w:rPr>
+          <w:sz w:val="24"/>
+          <w:szCs w:val="24"/>
+          <w:lang w:val="en-US"/>
+        </w:rPr>
+        <w:t>C</w:t>
+      </w:r>
+      <w:r>
+        <w:rPr>
+          <w:sz w:val="24"/>
+          <w:szCs w:val="24"/>
+        </w:rPr>
+        <w:t xml:space="preserve">++ </w:t>
+      </w:r>
+      <w:proofErr w:type="spellStart"/>
+      <w:r>
+        <w:rPr>
+          <w:sz w:val="24"/>
+          <w:szCs w:val="24"/>
+          <w:lang w:val="en-US"/>
+        </w:rPr>
+        <w:t>std</w:t>
+      </w:r>
+      <w:proofErr w:type="spellEnd"/>
+      <w:r>
+        <w:rPr>
+          <w:sz w:val="24"/>
+          <w:szCs w:val="24"/>
+        </w:rPr>
+        <w:t xml:space="preserve">. </w:t>
+      </w:r>
+    </w:p>
+    <w:p>
+      <w:pPr>
+        <w:pStyle w:val="1"/>
+        <w:numPr>
+          <w:ilvl w:val="0"/>
+          <w:numId w:val="1"/>
+        </w:numPr>
+        <w:spacing w:after="60"/>
+        <w:contextualSpacing/>
+        <w:jc w:val="center"/>
         <w:rPr>
           <w:sz w:val="36"/>
           <w:szCs w:val="36"/>
         </w:rPr>
       </w:pPr>
-      <w:bookmarkStart w:id="9" w:name="_Toc514001268"/>
       <w:r>
         <w:rPr>
           <w:sz w:val="36"/>
           <w:szCs w:val="36"/>
         </w:rPr>
+        <w:t>Оптимизация программы</w:t>
+      </w:r>
+      <w:bookmarkEnd w:id="3"/>
+    </w:p>
+    <w:p>
+      <w:pPr>
+        <w:pStyle w:val="10"/>
+        <w:spacing w:after="60"/>
+        <w:ind w:left="-30" w:firstLine="720"/>
+        <w:jc w:val="both"/>
+        <w:rPr>
+          <w:sz w:val="24"/>
+          <w:szCs w:val="24"/>
+        </w:rPr>
+      </w:pPr>
+    </w:p>
+    <w:p>
+      <w:pPr>
+        <w:pStyle w:val="10"/>
+        <w:spacing w:after="60"/>
+        <w:ind w:left="-30" w:firstLine="720"/>
+        <w:jc w:val="both"/>
+      </w:pPr>
+      <w:r>
+        <w:rPr>
+          <w:sz w:val="24"/>
+          <w:szCs w:val="24"/>
+        </w:rPr>
+        <w:t xml:space="preserve">Тестирование ГПСЧ с помощью предыдущей версии программы занимало много времени для длин последовательностей больше, чем 100 Кбит. Например, время, затрачиваемое на тестирование 100 последовательностей с длиной в 100 Кбит, занимало примерно 10 минут. </w:t>
+      </w:r>
+    </w:p>
+    <w:p>
+      <w:pPr>
+        <w:pStyle w:val="10"/>
+        <w:spacing w:after="60"/>
+        <w:ind w:left="-30" w:firstLine="720"/>
+        <w:jc w:val="both"/>
+        <w:rPr>
+          <w:sz w:val="24"/>
+          <w:szCs w:val="24"/>
+        </w:rPr>
+      </w:pPr>
+      <w:r>
+        <w:rPr>
+          <w:sz w:val="24"/>
+          <w:szCs w:val="24"/>
+        </w:rPr>
+        <w:t xml:space="preserve">Для ускорения работы программы была использована библиотека </w:t>
+      </w:r>
+      <w:proofErr w:type="spellStart"/>
+      <w:r>
+        <w:rPr>
+          <w:sz w:val="24"/>
+          <w:szCs w:val="24"/>
+        </w:rPr>
+        <w:t>OpenMP</w:t>
+      </w:r>
+      <w:proofErr w:type="spellEnd"/>
+      <w:r>
+        <w:rPr>
+          <w:sz w:val="24"/>
+          <w:szCs w:val="24"/>
+        </w:rPr>
+        <w:t xml:space="preserve"> [2]</w:t>
+      </w:r>
+      <w:r>
+        <w:rPr>
+          <w:sz w:val="24"/>
+          <w:szCs w:val="24"/>
+        </w:rPr>
+        <w:t>. Так как в реализованном алгоритме последовательности псевдослучайных чисел тестируются независимо друг от друга, с помощью директив, предоставляемых библиотекой, работа программы в этой части стала параллельной. Т.е. в каждый момент времени работы программы N последовательностей тестируются в N различных потоках, и, если мы имеем N исполнительных устройств, то тестируются параллельно (параллелизм в пространстве). Время работы уменьшается пропорционально количеству задействованных исполнительных устройств.</w:t>
+      </w:r>
+    </w:p>
+    <w:p>
+      <w:pPr>
+        <w:pStyle w:val="1"/>
+        <w:numPr>
+          <w:ilvl w:val="0"/>
+          <w:numId w:val="1"/>
+        </w:numPr>
+        <w:spacing w:after="60"/>
+        <w:contextualSpacing/>
+        <w:jc w:val="center"/>
+        <w:rPr>
+          <w:sz w:val="36"/>
+          <w:szCs w:val="36"/>
+        </w:rPr>
+      </w:pPr>
+      <w:bookmarkStart w:id="9" w:name="_Toc514001268"/>
+      <w:r>
+        <w:rPr>
+          <w:sz w:val="36"/>
+          <w:szCs w:val="36"/>
+        </w:rPr>
+        <w:lastRenderedPageBreak/>
         <w:t>Реализация нового статистического теста</w:t>
       </w:r>
       <w:bookmarkEnd w:id="9"/>
@@ -2383,15 +3815,7 @@
           <w:sz w:val="24"/>
           <w:szCs w:val="24"/>
         </w:rPr>
-        <w:t xml:space="preserve">Допустим, вытаскиваем очередной символ из последовательности. С помощью соответствия достаём индекс элемента в стопке. Увеличиваем счётчик (частоту) данного символа на единицу. Теперь данный элемент стопки должен переместиться в новый или уже существующий ряд с новой частотой (которая на единицу больше, чем предыдущая частота текущего элемента). С помощью хэш-таблицы достаём по ключу (частоте) индекс, указывающий на следующий после </w:t>
-      </w:r>
-      <w:r>
-        <w:rPr>
-          <w:sz w:val="24"/>
-          <w:szCs w:val="24"/>
-        </w:rPr>
-        <w:lastRenderedPageBreak/>
-        <w:t>последнего элемента ряда элемент. Меняем эти два элемента местами, увеличивая индекс границы на единицу (т.е. сдвигая нашу границу, тем самым расширяя ряд новой частоты). Если же данной границы нет, то создаём новую границу, добавив её в хэш-таблицу. Текущий элемент меняем с верхним элементом стопки. Новую границу ставим на соответствующее место.</w:t>
+        <w:t>Допустим, вытаскиваем очередной символ из последовательности. С помощью соответствия достаём индекс элемента в стопке. Увеличиваем счётчик (частоту) данного символа на единицу. Теперь данный элемент стопки должен переместиться в новый или уже существующий ряд с новой частотой (которая на единицу больше, чем предыдущая частота текущего элемента). С помощью хэш-таблицы достаём по ключу (частоте) индекс, указывающий на следующий после последнего элемента ряда элемент. Меняем эти два элемента местами, увеличивая индекс границы на единицу (т.е. сдвигая нашу границу, тем самым расширяя ряд новой частоты). Если же данной границы нет, то создаём новую границу, добавив её в хэш-таблицу. Текущий элемент меняем с верхним элементом стопки. Новую границу ставим на соответствующее место.</w:t>
       </w:r>
     </w:p>
     <w:p>
@@ -2410,6 +3834,7 @@
           <w:sz w:val="24"/>
           <w:szCs w:val="24"/>
         </w:rPr>
+        <w:lastRenderedPageBreak/>
         <w:t>Во время работы теста</w:t>
       </w:r>
       <w:r>
@@ -2870,7 +4295,6 @@
     </w:p>
     <w:p>
       <w:r>
-        <w:lastRenderedPageBreak/>
         <w:t xml:space="preserve">[5] </w:t>
       </w:r>
       <w:r>
@@ -3132,6 +4556,7 @@
     </w:p>
     <w:p>
       <w:r>
+        <w:lastRenderedPageBreak/>
         <w:t>[8</w:t>
       </w:r>
       <w:r>
@@ -3364,6 +4789,95 @@
 <file path=word/numbering.xml><?xml version="1.0" encoding="utf-8"?>
 <w:numbering xmlns:wpc="http://schemas.microsoft.com/office/word/2010/wordprocessingCanvas" xmlns:mc="http://schemas.openxmlformats.org/markup-compatibility/2006" xmlns:o="urn:schemas-microsoft-com:office:office" xmlns:r="http://schemas.openxmlformats.org/officeDocument/2006/relationships" xmlns:m="http://schemas.openxmlformats.org/officeDocument/2006/math" xmlns:v="urn:schemas-microsoft-com:vml" xmlns:wp14="http://schemas.microsoft.com/office/word/2010/wordprocessingDrawing" xmlns:wp="http://schemas.openxmlformats.org/drawingml/2006/wordprocessingDrawing" xmlns:w10="urn:schemas-microsoft-com:office:word" xmlns:w="http://schemas.openxmlformats.org/wordprocessingml/2006/main" xmlns:w14="http://schemas.microsoft.com/office/word/2010/wordml" xmlns:wpg="http://schemas.microsoft.com/office/word/2010/wordprocessingGroup" xmlns:wpi="http://schemas.microsoft.com/office/word/2010/wordprocessingInk" xmlns:wne="http://schemas.microsoft.com/office/word/2006/wordml" xmlns:wps="http://schemas.microsoft.com/office/word/2010/wordprocessingShape" mc:Ignorable="w14 wp14">
   <w:abstractNum w:abstractNumId="0">
+    <w:nsid w:val="0F316BF7"/>
+    <w:multiLevelType w:val="hybridMultilevel"/>
+    <w:tmpl w:val="E6247800"/>
+    <w:lvl w:ilvl="0" w:tplc="3F02791E">
+      <w:start w:val="1"/>
+      <w:numFmt w:val="decimal"/>
+      <w:lvlText w:val="%1)"/>
+      <w:lvlJc w:val="left"/>
+      <w:pPr>
+        <w:ind w:left="1050" w:hanging="360"/>
+      </w:pPr>
+      <w:rPr>
+        <w:rFonts w:hint="default"/>
+      </w:rPr>
+    </w:lvl>
+    <w:lvl w:ilvl="1" w:tplc="04190019" w:tentative="1">
+      <w:start w:val="1"/>
+      <w:numFmt w:val="lowerLetter"/>
+      <w:lvlText w:val="%2."/>
+      <w:lvlJc w:val="left"/>
+      <w:pPr>
+        <w:ind w:left="1770" w:hanging="360"/>
+      </w:pPr>
+    </w:lvl>
+    <w:lvl w:ilvl="2" w:tplc="0419001B" w:tentative="1">
+      <w:start w:val="1"/>
+      <w:numFmt w:val="lowerRoman"/>
+      <w:lvlText w:val="%3."/>
+      <w:lvlJc w:val="right"/>
+      <w:pPr>
+        <w:ind w:left="2490" w:hanging="180"/>
+      </w:pPr>
+    </w:lvl>
+    <w:lvl w:ilvl="3" w:tplc="0419000F" w:tentative="1">
+      <w:start w:val="1"/>
+      <w:numFmt w:val="decimal"/>
+      <w:lvlText w:val="%4."/>
+      <w:lvlJc w:val="left"/>
+      <w:pPr>
+        <w:ind w:left="3210" w:hanging="360"/>
+      </w:pPr>
+    </w:lvl>
+    <w:lvl w:ilvl="4" w:tplc="04190019" w:tentative="1">
+      <w:start w:val="1"/>
+      <w:numFmt w:val="lowerLetter"/>
+      <w:lvlText w:val="%5."/>
+      <w:lvlJc w:val="left"/>
+      <w:pPr>
+        <w:ind w:left="3930" w:hanging="360"/>
+      </w:pPr>
+    </w:lvl>
+    <w:lvl w:ilvl="5" w:tplc="0419001B" w:tentative="1">
+      <w:start w:val="1"/>
+      <w:numFmt w:val="lowerRoman"/>
+      <w:lvlText w:val="%6."/>
+      <w:lvlJc w:val="right"/>
+      <w:pPr>
+        <w:ind w:left="4650" w:hanging="180"/>
+      </w:pPr>
+    </w:lvl>
+    <w:lvl w:ilvl="6" w:tplc="0419000F" w:tentative="1">
+      <w:start w:val="1"/>
+      <w:numFmt w:val="decimal"/>
+      <w:lvlText w:val="%7."/>
+      <w:lvlJc w:val="left"/>
+      <w:pPr>
+        <w:ind w:left="5370" w:hanging="360"/>
+      </w:pPr>
+    </w:lvl>
+    <w:lvl w:ilvl="7" w:tplc="04190019" w:tentative="1">
+      <w:start w:val="1"/>
+      <w:numFmt w:val="lowerLetter"/>
+      <w:lvlText w:val="%8."/>
+      <w:lvlJc w:val="left"/>
+      <w:pPr>
+        <w:ind w:left="6090" w:hanging="360"/>
+      </w:pPr>
+    </w:lvl>
+    <w:lvl w:ilvl="8" w:tplc="0419001B" w:tentative="1">
+      <w:start w:val="1"/>
+      <w:numFmt w:val="lowerRoman"/>
+      <w:lvlText w:val="%9."/>
+      <w:lvlJc w:val="right"/>
+      <w:pPr>
+        <w:ind w:left="6810" w:hanging="180"/>
+      </w:pPr>
+    </w:lvl>
+  </w:abstractNum>
+  <w:abstractNum w:abstractNumId="1">
     <w:nsid w:val="14066989"/>
     <w:multiLevelType w:val="multilevel"/>
     <w:tmpl w:val="CEF06622"/>
@@ -3476,11 +4990,11 @@
       </w:rPr>
     </w:lvl>
   </w:abstractNum>
-  <w:abstractNum w:abstractNumId="1">
-    <w:nsid w:val="44ED74BA"/>
+  <w:abstractNum w:abstractNumId="2">
+    <w:nsid w:val="2B9709BD"/>
     <w:multiLevelType w:val="hybridMultilevel"/>
-    <w:tmpl w:val="BC06BC06"/>
-    <w:lvl w:ilvl="0" w:tplc="CC02EE84">
+    <w:tmpl w:val="AC1C2FC4"/>
+    <w:lvl w:ilvl="0" w:tplc="FB7C748C">
       <w:start w:val="1"/>
       <w:numFmt w:val="decimal"/>
       <w:lvlText w:val="%1)"/>
@@ -3565,11 +5079,106 @@
       </w:pPr>
     </w:lvl>
   </w:abstractNum>
+  <w:abstractNum w:abstractNumId="3">
+    <w:nsid w:val="44ED74BA"/>
+    <w:multiLevelType w:val="hybridMultilevel"/>
+    <w:tmpl w:val="BC06BC06"/>
+    <w:lvl w:ilvl="0" w:tplc="CC02EE84">
+      <w:start w:val="1"/>
+      <w:numFmt w:val="decimal"/>
+      <w:lvlText w:val="%1)"/>
+      <w:lvlJc w:val="left"/>
+      <w:pPr>
+        <w:ind w:left="1050" w:hanging="360"/>
+      </w:pPr>
+      <w:rPr>
+        <w:rFonts w:hint="default"/>
+      </w:rPr>
+    </w:lvl>
+    <w:lvl w:ilvl="1" w:tplc="04190019" w:tentative="1">
+      <w:start w:val="1"/>
+      <w:numFmt w:val="lowerLetter"/>
+      <w:lvlText w:val="%2."/>
+      <w:lvlJc w:val="left"/>
+      <w:pPr>
+        <w:ind w:left="1770" w:hanging="360"/>
+      </w:pPr>
+    </w:lvl>
+    <w:lvl w:ilvl="2" w:tplc="0419001B" w:tentative="1">
+      <w:start w:val="1"/>
+      <w:numFmt w:val="lowerRoman"/>
+      <w:lvlText w:val="%3."/>
+      <w:lvlJc w:val="right"/>
+      <w:pPr>
+        <w:ind w:left="2490" w:hanging="180"/>
+      </w:pPr>
+    </w:lvl>
+    <w:lvl w:ilvl="3" w:tplc="0419000F" w:tentative="1">
+      <w:start w:val="1"/>
+      <w:numFmt w:val="decimal"/>
+      <w:lvlText w:val="%4."/>
+      <w:lvlJc w:val="left"/>
+      <w:pPr>
+        <w:ind w:left="3210" w:hanging="360"/>
+      </w:pPr>
+    </w:lvl>
+    <w:lvl w:ilvl="4" w:tplc="04190019" w:tentative="1">
+      <w:start w:val="1"/>
+      <w:numFmt w:val="lowerLetter"/>
+      <w:lvlText w:val="%5."/>
+      <w:lvlJc w:val="left"/>
+      <w:pPr>
+        <w:ind w:left="3930" w:hanging="360"/>
+      </w:pPr>
+    </w:lvl>
+    <w:lvl w:ilvl="5" w:tplc="0419001B" w:tentative="1">
+      <w:start w:val="1"/>
+      <w:numFmt w:val="lowerRoman"/>
+      <w:lvlText w:val="%6."/>
+      <w:lvlJc w:val="right"/>
+      <w:pPr>
+        <w:ind w:left="4650" w:hanging="180"/>
+      </w:pPr>
+    </w:lvl>
+    <w:lvl w:ilvl="6" w:tplc="0419000F" w:tentative="1">
+      <w:start w:val="1"/>
+      <w:numFmt w:val="decimal"/>
+      <w:lvlText w:val="%7."/>
+      <w:lvlJc w:val="left"/>
+      <w:pPr>
+        <w:ind w:left="5370" w:hanging="360"/>
+      </w:pPr>
+    </w:lvl>
+    <w:lvl w:ilvl="7" w:tplc="04190019" w:tentative="1">
+      <w:start w:val="1"/>
+      <w:numFmt w:val="lowerLetter"/>
+      <w:lvlText w:val="%8."/>
+      <w:lvlJc w:val="left"/>
+      <w:pPr>
+        <w:ind w:left="6090" w:hanging="360"/>
+      </w:pPr>
+    </w:lvl>
+    <w:lvl w:ilvl="8" w:tplc="0419001B" w:tentative="1">
+      <w:start w:val="1"/>
+      <w:numFmt w:val="lowerRoman"/>
+      <w:lvlText w:val="%9."/>
+      <w:lvlJc w:val="right"/>
+      <w:pPr>
+        <w:ind w:left="6810" w:hanging="180"/>
+      </w:pPr>
+    </w:lvl>
+  </w:abstractNum>
   <w:num w:numId="1">
-    <w:abstractNumId w:val="0"/>
+    <w:abstractNumId w:val="1"/>
   </w:num>
   <w:num w:numId="2">
-    <w:abstractNumId w:val="1"/>
+    <w:abstractNumId w:val="3"/>
+  </w:num>
+  <w:num w:numId="3">
+    <w:abstractNumId w:val="2"/>
+  </w:num>
+  <w:num w:numId="4">
+    <w:abstractNumId w:val="0"/>
   </w:num>
 </w:numbering>
 </file>
@@ -3758,6 +5367,7 @@
   <w:style w:type="character" w:default="1" w:styleId="a0">
     <w:name w:val="Default Paragraph Font"/>
     <w:uiPriority w:val="1"/>
+    <w:semiHidden/>
     <w:unhideWhenUsed/>
   </w:style>
   <w:style w:type="table" w:default="1" w:styleId="a1">

</xml_diff>

<commit_message>
Start writing the part of BookStaskTest. Edit the file Results
</commit_message>
<xml_diff>
--- a/src/Скелет диплома.docx
+++ b/src/Скелет диплома.docx
@@ -87,12 +87,20 @@
         <w:spacing w:after="60"/>
         <w:contextualSpacing/>
         <w:jc w:val="center"/>
+        <w:rPr>
+          <w:sz w:val="36"/>
+          <w:szCs w:val="36"/>
+        </w:rPr>
       </w:pPr>
       <w:bookmarkStart w:id="1" w:name="_v5j1s66ls9zg" w:colFirst="0" w:colLast="0"/>
       <w:bookmarkStart w:id="2" w:name="_Toc502233994"/>
       <w:bookmarkStart w:id="3" w:name="_Toc514001267"/>
       <w:bookmarkEnd w:id="1"/>
       <w:r>
+        <w:rPr>
+          <w:sz w:val="36"/>
+          <w:szCs w:val="36"/>
+        </w:rPr>
         <w:t>Введение</w:t>
       </w:r>
       <w:bookmarkEnd w:id="2"/>
@@ -168,9 +176,17 @@
         <w:spacing w:after="60"/>
         <w:contextualSpacing/>
         <w:jc w:val="center"/>
+        <w:rPr>
+          <w:sz w:val="36"/>
+          <w:szCs w:val="36"/>
+        </w:rPr>
       </w:pPr>
       <w:bookmarkStart w:id="4" w:name="_Toc502233995"/>
       <w:r>
+        <w:rPr>
+          <w:sz w:val="36"/>
+          <w:szCs w:val="36"/>
+        </w:rPr>
         <w:t>Изучение тестов</w:t>
       </w:r>
       <w:bookmarkEnd w:id="4"/>
@@ -204,16 +220,32 @@
         <w:spacing w:after="60"/>
         <w:contextualSpacing/>
         <w:jc w:val="center"/>
-      </w:pPr>
-      <w:r>
+        <w:rPr>
+          <w:sz w:val="36"/>
+          <w:szCs w:val="36"/>
+        </w:rPr>
+      </w:pPr>
+      <w:r>
+        <w:rPr>
+          <w:sz w:val="36"/>
+          <w:szCs w:val="36"/>
+        </w:rPr>
         <w:t xml:space="preserve">Описание тестов (как </w:t>
       </w:r>
       <w:proofErr w:type="spellStart"/>
       <w:r>
+        <w:rPr>
+          <w:sz w:val="36"/>
+          <w:szCs w:val="36"/>
+        </w:rPr>
         <w:t>нист</w:t>
       </w:r>
       <w:proofErr w:type="spellEnd"/>
       <w:r>
+        <w:rPr>
+          <w:sz w:val="36"/>
+          <w:szCs w:val="36"/>
+        </w:rPr>
         <w:t>, так и стопки книг…)</w:t>
       </w:r>
     </w:p>
@@ -419,78 +451,85 @@
           <w:sz w:val="24"/>
           <w:szCs w:val="24"/>
         </w:rPr>
+        <w:t>В этом тесте единицы переводятся сами в себя, а нули – в -1. Считается сумма всех элементов, делится на корень из длины последовательности и вычисляется</w:t>
+      </w:r>
+      <w:r>
+        <w:rPr>
+          <w:sz w:val="24"/>
+          <w:szCs w:val="24"/>
+        </w:rPr>
+        <w:t xml:space="preserve"> </w:t>
+      </w:r>
+      <w:r>
+        <w:rPr>
+          <w:sz w:val="24"/>
+          <w:szCs w:val="24"/>
+        </w:rPr>
+        <w:t>дополнительная</w:t>
+      </w:r>
+      <w:r>
+        <w:rPr>
+          <w:sz w:val="24"/>
+          <w:szCs w:val="24"/>
+        </w:rPr>
+        <w:t xml:space="preserve"> </w:t>
+      </w:r>
+      <w:r>
+        <w:rPr>
+          <w:sz w:val="24"/>
+          <w:szCs w:val="24"/>
+        </w:rPr>
+        <w:t>функция</w:t>
+      </w:r>
+      <w:r>
+        <w:rPr>
+          <w:sz w:val="24"/>
+          <w:szCs w:val="24"/>
+        </w:rPr>
+        <w:t xml:space="preserve"> ошибок </w:t>
+      </w:r>
+      <w:r>
+        <w:rPr>
+          <w:sz w:val="24"/>
+          <w:szCs w:val="24"/>
+        </w:rPr>
+        <w:t>[10]</w:t>
+      </w:r>
+      <w:r>
+        <w:rPr>
+          <w:sz w:val="24"/>
+          <w:szCs w:val="24"/>
+        </w:rPr>
+        <w:t xml:space="preserve"> от полученного числа</w:t>
+      </w:r>
+      <w:r>
+        <w:rPr>
+          <w:sz w:val="24"/>
+          <w:szCs w:val="24"/>
+        </w:rPr>
+        <w:t>.</w:t>
+      </w:r>
+      <w:r>
+        <w:rPr>
+          <w:sz w:val="24"/>
+          <w:szCs w:val="24"/>
+        </w:rPr>
+        <w:t xml:space="preserve"> </w:t>
+      </w:r>
+      <w:r>
+        <w:rPr>
+          <w:sz w:val="24"/>
+          <w:szCs w:val="24"/>
+        </w:rPr>
+        <w:t xml:space="preserve">Если </w:t>
+      </w:r>
+      <w:r>
+        <w:rPr>
+          <w:sz w:val="24"/>
+          <w:szCs w:val="24"/>
+        </w:rPr>
         <w:lastRenderedPageBreak/>
-        <w:t>В этом тесте единицы переводятся сами в себя, а нули – в -1. Считается сумма всех элементов, делится на корень из длины последовательности и вычисляется</w:t>
-      </w:r>
-      <w:r>
-        <w:rPr>
-          <w:sz w:val="24"/>
-          <w:szCs w:val="24"/>
-        </w:rPr>
-        <w:t xml:space="preserve"> </w:t>
-      </w:r>
-      <w:r>
-        <w:rPr>
-          <w:sz w:val="24"/>
-          <w:szCs w:val="24"/>
-        </w:rPr>
-        <w:t>дополнительная</w:t>
-      </w:r>
-      <w:r>
-        <w:rPr>
-          <w:sz w:val="24"/>
-          <w:szCs w:val="24"/>
-        </w:rPr>
-        <w:t xml:space="preserve"> </w:t>
-      </w:r>
-      <w:r>
-        <w:rPr>
-          <w:sz w:val="24"/>
-          <w:szCs w:val="24"/>
-        </w:rPr>
-        <w:t>функция</w:t>
-      </w:r>
-      <w:r>
-        <w:rPr>
-          <w:sz w:val="24"/>
-          <w:szCs w:val="24"/>
-        </w:rPr>
-        <w:t xml:space="preserve"> ошибок </w:t>
-      </w:r>
-      <w:r>
-        <w:rPr>
-          <w:sz w:val="24"/>
-          <w:szCs w:val="24"/>
-        </w:rPr>
-        <w:t>[10]</w:t>
-      </w:r>
-      <w:r>
-        <w:rPr>
-          <w:sz w:val="24"/>
-          <w:szCs w:val="24"/>
-        </w:rPr>
-        <w:t xml:space="preserve"> от полученного числа</w:t>
-      </w:r>
-      <w:r>
-        <w:rPr>
-          <w:sz w:val="24"/>
-          <w:szCs w:val="24"/>
-        </w:rPr>
-        <w:t>.</w:t>
-      </w:r>
-      <w:r>
-        <w:rPr>
-          <w:sz w:val="24"/>
-          <w:szCs w:val="24"/>
-        </w:rPr>
-        <w:t xml:space="preserve"> </w:t>
-      </w:r>
-      <w:r>
-        <w:rPr>
-          <w:sz w:val="24"/>
-          <w:szCs w:val="24"/>
-        </w:rPr>
-        <w:t xml:space="preserve">Если полученное значение функции меньше 0.05 (уровень значимости), </w:t>
+        <w:t xml:space="preserve">полученное значение функции меньше 0.05 (уровень значимости), </w:t>
       </w:r>
       <w:proofErr w:type="gramStart"/>
       <w:r>
@@ -886,6 +925,7 @@
         <w:jc w:val="both"/>
         <w:rPr>
           <w:rFonts w:cs="HIOWEK+TimesNewRomanPSMT"/>
+          <w:lang w:val="en-US"/>
         </w:rPr>
       </w:pPr>
       <w:r>
@@ -936,6 +976,7 @@
         <w:jc w:val="both"/>
         <w:rPr>
           <w:rFonts w:cs="HIOWEK+TimesNewRomanPSMT"/>
+          <w:lang w:val="en-US"/>
         </w:rPr>
       </w:pPr>
     </w:p>
@@ -1000,9 +1041,17 @@
         <w:spacing w:after="60"/>
         <w:contextualSpacing/>
         <w:jc w:val="center"/>
+        <w:rPr>
+          <w:sz w:val="36"/>
+          <w:szCs w:val="36"/>
+        </w:rPr>
       </w:pPr>
       <w:bookmarkStart w:id="5" w:name="_Toc502233996"/>
       <w:r>
+        <w:rPr>
+          <w:sz w:val="36"/>
+          <w:szCs w:val="36"/>
+        </w:rPr>
         <w:t>Адаптация тестов</w:t>
       </w:r>
       <w:bookmarkEnd w:id="5"/>
@@ -1476,15 +1525,7 @@
           <w:sz w:val="24"/>
           <w:szCs w:val="24"/>
         </w:rPr>
-        <w:t xml:space="preserve">од, отвечающий за вывод результирующих данных и тестирование последовательностей на случайность, находится в одной и той же функции. Наличие глобальных </w:t>
-      </w:r>
-      <w:r>
-        <w:rPr>
-          <w:sz w:val="24"/>
-          <w:szCs w:val="24"/>
-        </w:rPr>
-        <w:lastRenderedPageBreak/>
-        <w:t>переменных. Отсутствие директив, необходимых для того, чтобы заголовочный файл не мог повторяться при включении его в больше, чем один, исходный файл.</w:t>
+        <w:t>од, отвечающий за вывод результирующих данных и тестирование последовательностей на случайность, находится в одной и той же функции. Наличие глобальных переменных. Отсутствие директив, необходимых для того, чтобы заголовочный файл не мог повторяться при включении его в больше, чем один, исходный файл.</w:t>
       </w:r>
     </w:p>
     <w:p>
@@ -1507,6 +1548,7 @@
           <w:sz w:val="24"/>
           <w:szCs w:val="24"/>
         </w:rPr>
+        <w:lastRenderedPageBreak/>
         <w:t xml:space="preserve">Проблема распараллеливания. </w:t>
       </w:r>
       <w:r>
@@ -1792,8 +1834,16 @@
         <w:spacing w:after="60"/>
         <w:contextualSpacing/>
         <w:jc w:val="center"/>
-      </w:pPr>
-      <w:r>
+        <w:rPr>
+          <w:sz w:val="36"/>
+          <w:szCs w:val="36"/>
+        </w:rPr>
+      </w:pPr>
+      <w:r>
+        <w:rPr>
+          <w:sz w:val="36"/>
+          <w:szCs w:val="36"/>
+        </w:rPr>
         <w:t>Описание программы</w:t>
       </w:r>
     </w:p>
@@ -2182,61 +2232,61 @@
           <w:sz w:val="24"/>
           <w:szCs w:val="24"/>
         </w:rPr>
+        <w:t>перечисление длин (длина последовательности указывается в битах, например «1000» - значит длина последовательности 1000 бит).</w:t>
+      </w:r>
+    </w:p>
+    <w:p>
+      <w:pPr>
+        <w:pStyle w:val="2"/>
+        <w:spacing w:after="60"/>
+        <w:ind w:firstLine="709"/>
+        <w:jc w:val="both"/>
+        <w:rPr>
+          <w:sz w:val="24"/>
+          <w:szCs w:val="24"/>
+        </w:rPr>
+      </w:pPr>
+      <w:r>
+        <w:rPr>
+          <w:sz w:val="24"/>
+          <w:szCs w:val="24"/>
+        </w:rPr>
+        <w:t xml:space="preserve">Во время работы программа выдаёт разную отладочную информацию, связанную с </w:t>
+      </w:r>
+      <w:proofErr w:type="gramStart"/>
+      <w:r>
+        <w:rPr>
+          <w:sz w:val="24"/>
+          <w:szCs w:val="24"/>
+        </w:rPr>
+        <w:t>запуском</w:t>
+      </w:r>
+      <w:proofErr w:type="gramEnd"/>
+      <w:r>
+        <w:rPr>
+          <w:sz w:val="24"/>
+          <w:szCs w:val="24"/>
+        </w:rPr>
+        <w:t xml:space="preserve"> как отдельных тестов, так и в совокупности (например, время работы всей программы).</w:t>
+      </w:r>
+    </w:p>
+    <w:p>
+      <w:pPr>
+        <w:pStyle w:val="2"/>
+        <w:spacing w:after="60"/>
+        <w:ind w:firstLine="709"/>
+        <w:jc w:val="both"/>
+        <w:rPr>
+          <w:sz w:val="24"/>
+          <w:szCs w:val="24"/>
+        </w:rPr>
+      </w:pPr>
+      <w:r>
+        <w:rPr>
+          <w:sz w:val="24"/>
+          <w:szCs w:val="24"/>
+        </w:rPr>
         <w:lastRenderedPageBreak/>
-        <w:t>перечисление длин (длина последовательности указывается в битах, например «1000» - значит длина последовательности 1000 бит).</w:t>
-      </w:r>
-    </w:p>
-    <w:p>
-      <w:pPr>
-        <w:pStyle w:val="2"/>
-        <w:spacing w:after="60"/>
-        <w:ind w:firstLine="709"/>
-        <w:jc w:val="both"/>
-        <w:rPr>
-          <w:sz w:val="24"/>
-          <w:szCs w:val="24"/>
-        </w:rPr>
-      </w:pPr>
-      <w:r>
-        <w:rPr>
-          <w:sz w:val="24"/>
-          <w:szCs w:val="24"/>
-        </w:rPr>
-        <w:t xml:space="preserve">Во время работы программа выдаёт разную отладочную информацию, связанную с </w:t>
-      </w:r>
-      <w:proofErr w:type="gramStart"/>
-      <w:r>
-        <w:rPr>
-          <w:sz w:val="24"/>
-          <w:szCs w:val="24"/>
-        </w:rPr>
-        <w:t>запуском</w:t>
-      </w:r>
-      <w:proofErr w:type="gramEnd"/>
-      <w:r>
-        <w:rPr>
-          <w:sz w:val="24"/>
-          <w:szCs w:val="24"/>
-        </w:rPr>
-        <w:t xml:space="preserve"> как отдельных тестов, так и в совокупности (например, время работы всей программы).</w:t>
-      </w:r>
-    </w:p>
-    <w:p>
-      <w:pPr>
-        <w:pStyle w:val="2"/>
-        <w:spacing w:after="60"/>
-        <w:ind w:firstLine="709"/>
-        <w:jc w:val="both"/>
-        <w:rPr>
-          <w:sz w:val="24"/>
-          <w:szCs w:val="24"/>
-        </w:rPr>
-      </w:pPr>
-      <w:r>
-        <w:rPr>
-          <w:sz w:val="24"/>
-          <w:szCs w:val="24"/>
-        </w:rPr>
         <w:t xml:space="preserve">В конце работы программа выдаёт текстовый файл, в котором содержатся результаты тестирования последовательностей. Первой строкой указываются названия тестов (и с параметром, которым они запускались). </w:t>
       </w:r>
       <w:r>
@@ -2333,8 +2383,16 @@
         <w:spacing w:after="60"/>
         <w:contextualSpacing/>
         <w:jc w:val="center"/>
-      </w:pPr>
-      <w:r>
+        <w:rPr>
+          <w:sz w:val="36"/>
+          <w:szCs w:val="36"/>
+        </w:rPr>
+      </w:pPr>
+      <w:r>
+        <w:rPr>
+          <w:sz w:val="36"/>
+          <w:szCs w:val="36"/>
+        </w:rPr>
         <w:t>Отличие от НИСТ реализации</w:t>
       </w:r>
     </w:p>
@@ -2893,30 +2951,37 @@
           <w:sz w:val="24"/>
           <w:szCs w:val="24"/>
         </w:rPr>
+        <w:t xml:space="preserve">Функция возвращает массив элементов типа перечисления, который имеет три значения: </w:t>
+      </w:r>
+      <w:r>
+        <w:rPr>
+          <w:sz w:val="24"/>
+          <w:szCs w:val="24"/>
+          <w:lang w:val="en-US"/>
+        </w:rPr>
+        <w:t>SUCCESS</w:t>
+      </w:r>
+      <w:r>
+        <w:rPr>
+          <w:sz w:val="24"/>
+          <w:szCs w:val="24"/>
+        </w:rPr>
+        <w:t xml:space="preserve"> – </w:t>
+      </w:r>
+      <w:r>
+        <w:rPr>
+          <w:sz w:val="24"/>
+          <w:szCs w:val="24"/>
+        </w:rPr>
+        <w:t xml:space="preserve">тест завершился успешно, последовательность, признана случайной; FAILURE – тест завершился, последовательность признана неслучайной, CANCELLED – тест прервался, в связи с определённым обстоятельствами (неправильный переданный аргумент, последовательность не удовлетворяет критерию, поэтому тест не может дать ответ, случайна она или нет </w:t>
+      </w:r>
+      <w:r>
+        <w:rPr>
+          <w:sz w:val="24"/>
+          <w:szCs w:val="24"/>
+        </w:rPr>
         <w:lastRenderedPageBreak/>
-        <w:t xml:space="preserve">Функция возвращает массив элементов типа перечисления, который имеет три значения: </w:t>
-      </w:r>
-      <w:r>
-        <w:rPr>
-          <w:sz w:val="24"/>
-          <w:szCs w:val="24"/>
-          <w:lang w:val="en-US"/>
-        </w:rPr>
-        <w:t>SUCCESS</w:t>
-      </w:r>
-      <w:r>
-        <w:rPr>
-          <w:sz w:val="24"/>
-          <w:szCs w:val="24"/>
-        </w:rPr>
-        <w:t xml:space="preserve"> – </w:t>
-      </w:r>
-      <w:r>
-        <w:rPr>
-          <w:sz w:val="24"/>
-          <w:szCs w:val="24"/>
-        </w:rPr>
-        <w:t xml:space="preserve">тест завершился успешно, последовательность, признана случайной; FAILURE – тест завершился, последовательность признана неслучайной, CANCELLED – тест прервался, в связи с определённым обстоятельствами (неправильный переданный аргумент, последовательность не удовлетворяет критерию, поэтому тест не может дать ответ, случайна она или нет и т.д.). Элементы в массиве располагаются в порядке вызова тестов. Чтобы узнать, какой элемент принадлежит тесты, нужно вызвать функцию </w:t>
+        <w:t xml:space="preserve">и т.д.). Элементы в массиве располагаются в порядке вызова тестов. Чтобы узнать, какой элемент принадлежит тесты, нужно вызвать функцию </w:t>
       </w:r>
       <w:proofErr w:type="spellStart"/>
       <w:r>
@@ -2949,7 +3014,84 @@
           <w:sz w:val="24"/>
           <w:szCs w:val="24"/>
         </w:rPr>
-        <w:t>(**)</w:t>
+        <w:t xml:space="preserve">(**) </w:t>
+      </w:r>
+      <w:proofErr w:type="gramEnd"/>
+      <w:r>
+        <w:rPr>
+          <w:sz w:val="24"/>
+          <w:szCs w:val="24"/>
+        </w:rPr>
+        <w:t xml:space="preserve">и размером последовательности. Функция возвращает массив строк, в котором хранятся названия статистических тестов. Индекс в массиве строк соответствует индексу в массиве результата запуска тестов. Соответственно, получаем всю необходимую информацию о результатах тестирования </w:t>
+      </w:r>
+      <w:r>
+        <w:rPr>
+          <w:sz w:val="24"/>
+          <w:szCs w:val="24"/>
+        </w:rPr>
+        <w:t xml:space="preserve">одной </w:t>
+      </w:r>
+      <w:r>
+        <w:rPr>
+          <w:sz w:val="24"/>
+          <w:szCs w:val="24"/>
+        </w:rPr>
+        <w:t xml:space="preserve">последовательности: название теста и результат (последовательность случайна, не случайна или тест </w:t>
+      </w:r>
+      <w:r>
+        <w:rPr>
+          <w:sz w:val="24"/>
+          <w:szCs w:val="24"/>
+        </w:rPr>
+        <w:t>отменён</w:t>
+      </w:r>
+      <w:r>
+        <w:rPr>
+          <w:sz w:val="24"/>
+          <w:szCs w:val="24"/>
+        </w:rPr>
+        <w:t>).</w:t>
+      </w:r>
+    </w:p>
+    <w:p>
+      <w:pPr>
+        <w:pStyle w:val="2"/>
+        <w:spacing w:after="60"/>
+        <w:ind w:firstLine="709"/>
+        <w:jc w:val="both"/>
+        <w:rPr>
+          <w:sz w:val="24"/>
+          <w:szCs w:val="24"/>
+        </w:rPr>
+      </w:pPr>
+      <w:r>
+        <w:rPr>
+          <w:sz w:val="24"/>
+          <w:szCs w:val="24"/>
+        </w:rPr>
+        <w:t>Также</w:t>
+      </w:r>
+      <w:r>
+        <w:rPr>
+          <w:sz w:val="24"/>
+          <w:szCs w:val="24"/>
+        </w:rPr>
+        <w:t>,</w:t>
+      </w:r>
+      <w:r>
+        <w:rPr>
+          <w:sz w:val="24"/>
+          <w:szCs w:val="24"/>
+        </w:rPr>
+        <w:t xml:space="preserve"> чтобы не писать свою реализацию считывания из файла битовых последовательностей в различных форматах: через биты или </w:t>
+      </w:r>
+      <w:r>
+        <w:rPr>
+          <w:sz w:val="24"/>
+          <w:szCs w:val="24"/>
+          <w:lang w:val="en-US"/>
+        </w:rPr>
+        <w:t>ASCII</w:t>
       </w:r>
       <w:r>
         <w:rPr>
@@ -2958,91 +3100,12 @@
         </w:rPr>
         <w:t xml:space="preserve"> </w:t>
       </w:r>
-      <w:proofErr w:type="gramEnd"/>
-      <w:r>
-        <w:rPr>
-          <w:sz w:val="24"/>
-          <w:szCs w:val="24"/>
-        </w:rPr>
-        <w:t xml:space="preserve">и размером последовательности. Функция возвращает массив строк, в котором хранятся названия статистических тестов. Индекс в массиве строк соответствует индексу в массиве результата запуска тестов. Соответственно, получаем всю необходимую информацию о результатах тестирования </w:t>
-      </w:r>
-      <w:r>
-        <w:rPr>
-          <w:sz w:val="24"/>
-          <w:szCs w:val="24"/>
-        </w:rPr>
-        <w:t xml:space="preserve">одной </w:t>
-      </w:r>
-      <w:r>
-        <w:rPr>
-          <w:sz w:val="24"/>
-          <w:szCs w:val="24"/>
-        </w:rPr>
-        <w:t xml:space="preserve">последовательности: название теста и результат (последовательность случайна, не случайна или тест </w:t>
-      </w:r>
-      <w:r>
-        <w:rPr>
-          <w:sz w:val="24"/>
-          <w:szCs w:val="24"/>
-        </w:rPr>
-        <w:t>отменён</w:t>
-      </w:r>
-      <w:r>
-        <w:rPr>
-          <w:sz w:val="24"/>
-          <w:szCs w:val="24"/>
-        </w:rPr>
-        <w:t>).</w:t>
-      </w:r>
-    </w:p>
-    <w:p>
-      <w:pPr>
-        <w:pStyle w:val="2"/>
-        <w:spacing w:after="60"/>
-        <w:ind w:firstLine="709"/>
-        <w:jc w:val="both"/>
-        <w:rPr>
-          <w:sz w:val="24"/>
-          <w:szCs w:val="24"/>
-        </w:rPr>
-      </w:pPr>
-      <w:r>
-        <w:rPr>
-          <w:sz w:val="24"/>
-          <w:szCs w:val="24"/>
-        </w:rPr>
-        <w:t xml:space="preserve">Также чтобы не писать свою реализацию считывания из файла битовых последовательностей в различных форматах: через биты или </w:t>
-      </w:r>
-      <w:r>
-        <w:rPr>
-          <w:sz w:val="24"/>
-          <w:szCs w:val="24"/>
-          <w:lang w:val="en-US"/>
-        </w:rPr>
-        <w:t>ASCII</w:t>
-      </w:r>
-      <w:r>
-        <w:rPr>
-          <w:sz w:val="24"/>
-          <w:szCs w:val="24"/>
-        </w:rPr>
-        <w:t xml:space="preserve"> </w:t>
-      </w:r>
-      <w:r>
-        <w:rPr>
-          <w:sz w:val="24"/>
-          <w:szCs w:val="24"/>
-        </w:rPr>
-        <w:t>символы -  можно воспользоваться готовыми функциями</w:t>
-      </w:r>
-      <w:bookmarkStart w:id="6" w:name="_GoBack"/>
-      <w:bookmarkEnd w:id="6"/>
-      <w:r>
-        <w:rPr>
-          <w:sz w:val="24"/>
-          <w:szCs w:val="24"/>
-        </w:rPr>
-        <w:t xml:space="preserve"> </w:t>
+      <w:r>
+        <w:rPr>
+          <w:sz w:val="24"/>
+          <w:szCs w:val="24"/>
+        </w:rPr>
+        <w:t xml:space="preserve">символы -  можно воспользоваться готовыми функциями </w:t>
       </w:r>
       <w:proofErr w:type="spellStart"/>
       <w:r>
@@ -3122,12 +3185,20 @@
         <w:spacing w:after="60"/>
         <w:contextualSpacing/>
         <w:jc w:val="center"/>
-      </w:pPr>
-      <w:bookmarkStart w:id="7" w:name="_Toc502233997"/>
-      <w:r>
+        <w:rPr>
+          <w:sz w:val="36"/>
+          <w:szCs w:val="36"/>
+        </w:rPr>
+      </w:pPr>
+      <w:bookmarkStart w:id="6" w:name="_Toc502233997"/>
+      <w:r>
+        <w:rPr>
+          <w:sz w:val="36"/>
+          <w:szCs w:val="36"/>
+        </w:rPr>
         <w:t>Проверка теста стопки книг</w:t>
       </w:r>
-      <w:bookmarkEnd w:id="7"/>
+      <w:bookmarkEnd w:id="6"/>
     </w:p>
     <w:p>
       <w:pPr>
@@ -3145,8 +3216,137 @@
           <w:sz w:val="24"/>
           <w:szCs w:val="24"/>
         </w:rPr>
+        <w:t>Каждый статистический</w:t>
+      </w:r>
+      <w:r>
+        <w:rPr>
+          <w:sz w:val="24"/>
+          <w:szCs w:val="24"/>
+        </w:rPr>
+        <w:t xml:space="preserve"> тест должен</w:t>
+      </w:r>
+      <w:r>
+        <w:rPr>
+          <w:sz w:val="24"/>
+          <w:szCs w:val="24"/>
+        </w:rPr>
+        <w:t xml:space="preserve"> уметь распознавать случайные последовательности, т.е. не совершать </w:t>
+      </w:r>
+      <w:r>
+        <w:rPr>
+          <w:sz w:val="24"/>
+          <w:szCs w:val="24"/>
+        </w:rPr>
+        <w:t xml:space="preserve">такого рода </w:t>
+      </w:r>
+      <w:r>
+        <w:rPr>
+          <w:sz w:val="24"/>
+          <w:szCs w:val="24"/>
+        </w:rPr>
+        <w:t>ошибку</w:t>
+      </w:r>
+      <w:r>
+        <w:rPr>
+          <w:sz w:val="24"/>
+          <w:szCs w:val="24"/>
+        </w:rPr>
+        <w:t>:</w:t>
+      </w:r>
+      <w:r>
+        <w:rPr>
+          <w:sz w:val="24"/>
+          <w:szCs w:val="24"/>
+        </w:rPr>
+        <w:t xml:space="preserve"> утверждать, что последовательность не случайна, когда она признана случайной. Последовательность </w:t>
+      </w:r>
+      <w:r>
+        <w:rPr>
+          <w:sz w:val="24"/>
+          <w:szCs w:val="24"/>
+        </w:rPr>
+        <w:t>считается случайной</w:t>
+      </w:r>
+      <w:r>
+        <w:rPr>
+          <w:sz w:val="24"/>
+          <w:szCs w:val="24"/>
+        </w:rPr>
+        <w:t xml:space="preserve">, если нам известно, что она является результатом какого-либо случайного процесса, либо другие статистические тесты, которые мы признали верными, выдают результат, что последовательность случайна. </w:t>
+      </w:r>
+    </w:p>
+    <w:p>
+      <w:pPr>
+        <w:pStyle w:val="2"/>
+        <w:spacing w:after="60"/>
+        <w:ind w:left="-30" w:firstLine="720"/>
+        <w:jc w:val="both"/>
+        <w:rPr>
+          <w:sz w:val="24"/>
+          <w:szCs w:val="24"/>
+        </w:rPr>
+      </w:pPr>
+      <w:r>
+        <w:rPr>
+          <w:sz w:val="24"/>
+          <w:szCs w:val="24"/>
+        </w:rPr>
         <w:t xml:space="preserve">Тест стопка книг – </w:t>
       </w:r>
+      <w:r>
+        <w:rPr>
+          <w:sz w:val="24"/>
+          <w:szCs w:val="24"/>
+        </w:rPr>
+        <w:t xml:space="preserve">новый статистический тест, требующий проверки на случайных последовательностях. </w:t>
+      </w:r>
+      <w:r>
+        <w:rPr>
+          <w:sz w:val="24"/>
+          <w:szCs w:val="24"/>
+        </w:rPr>
+        <w:t>В качестве случайной последовательности был выбрано число Пи</w:t>
+      </w:r>
+      <w:r>
+        <w:rPr>
+          <w:sz w:val="24"/>
+          <w:szCs w:val="24"/>
+        </w:rPr>
+        <w:t xml:space="preserve">. Было скачано 1Гб числа Пи с ресурса </w:t>
+      </w:r>
+      <w:r>
+        <w:rPr>
+          <w:sz w:val="24"/>
+          <w:szCs w:val="24"/>
+        </w:rPr>
+        <w:t>[8]</w:t>
+      </w:r>
+      <w:r>
+        <w:rPr>
+          <w:sz w:val="24"/>
+          <w:szCs w:val="24"/>
+        </w:rPr>
+        <w:t>. Сначала было решено протестировать число Пи на случайность тестами НИСТ (так как они признаны верными</w:t>
+      </w:r>
+      <w:r>
+        <w:rPr>
+          <w:sz w:val="24"/>
+          <w:szCs w:val="24"/>
+        </w:rPr>
+        <w:t>).</w:t>
+      </w:r>
+    </w:p>
+    <w:p>
+      <w:pPr>
+        <w:pStyle w:val="2"/>
+        <w:spacing w:after="60"/>
+        <w:ind w:left="-30" w:firstLine="720"/>
+        <w:jc w:val="both"/>
+        <w:rPr>
+          <w:sz w:val="24"/>
+          <w:szCs w:val="24"/>
+        </w:rPr>
+      </w:pPr>
     </w:p>
     <w:p>
       <w:pPr>
@@ -3158,12 +3358,25 @@
         <w:spacing w:after="60"/>
         <w:contextualSpacing/>
         <w:jc w:val="center"/>
-      </w:pPr>
-      <w:bookmarkStart w:id="8" w:name="_Toc502233998"/>
-      <w:r>
+        <w:rPr>
+          <w:sz w:val="36"/>
+          <w:szCs w:val="36"/>
+        </w:rPr>
+      </w:pPr>
+      <w:bookmarkStart w:id="7" w:name="_Toc502233998"/>
+      <w:r>
+        <w:rPr>
+          <w:sz w:val="36"/>
+          <w:szCs w:val="36"/>
+        </w:rPr>
         <w:t>Проверка стандартных генераторов</w:t>
       </w:r>
-      <w:bookmarkEnd w:id="8"/>
+      <w:bookmarkEnd w:id="7"/>
+    </w:p>
+    <w:p>
+      <w:pPr>
+        <w:pStyle w:val="10"/>
+      </w:pPr>
     </w:p>
     <w:p>
       <w:pPr>
@@ -3243,14 +3456,22 @@
     <w:p>
       <w:pPr>
         <w:pStyle w:val="10"/>
+      </w:pPr>
+    </w:p>
+    <w:p>
+      <w:pPr>
+        <w:pStyle w:val="10"/>
         <w:spacing w:after="60"/>
         <w:ind w:left="-30" w:firstLine="720"/>
         <w:jc w:val="both"/>
-        <w:rPr>
-          <w:sz w:val="24"/>
-          <w:szCs w:val="24"/>
-        </w:rPr>
-      </w:pPr>
+      </w:pPr>
+      <w:r>
+        <w:rPr>
+          <w:sz w:val="24"/>
+          <w:szCs w:val="24"/>
+        </w:rPr>
+        <w:t xml:space="preserve">Тестирование ГПСЧ с помощью предыдущей версии программы занимало много времени для длин последовательностей больше, чем 100 Кбит. Например, время, затрачиваемое на тестирование 100 последовательностей с длиной в 100 Кбит, занимало примерно 10 минут. </w:t>
+      </w:r>
     </w:p>
     <w:p>
       <w:pPr>
@@ -3258,21 +3479,6 @@
         <w:spacing w:after="60"/>
         <w:ind w:left="-30" w:firstLine="720"/>
         <w:jc w:val="both"/>
-      </w:pPr>
-      <w:r>
-        <w:rPr>
-          <w:sz w:val="24"/>
-          <w:szCs w:val="24"/>
-        </w:rPr>
-        <w:t xml:space="preserve">Тестирование ГПСЧ с помощью предыдущей версии программы занимало много времени для длин последовательностей больше, чем 100 Кбит. Например, время, затрачиваемое на тестирование 100 последовательностей с длиной в 100 Кбит, занимало примерно 10 минут. </w:t>
-      </w:r>
-    </w:p>
-    <w:p>
-      <w:pPr>
-        <w:pStyle w:val="10"/>
-        <w:spacing w:after="60"/>
-        <w:ind w:left="-30" w:firstLine="720"/>
-        <w:jc w:val="both"/>
         <w:rPr>
           <w:sz w:val="24"/>
           <w:szCs w:val="24"/>
@@ -3306,7 +3512,15 @@
           <w:sz w:val="24"/>
           <w:szCs w:val="24"/>
         </w:rPr>
-        <w:t>. Так как в реализованном алгоритме последовательности псевдослучайных чисел тестируются независимо друг от друга, с помощью директив, предоставляемых библиотекой, работа программы в этой части стала параллельной. Т.е. в каждый момент времени работы программы N последовательностей тестируются в N различных потоках, и, если мы имеем N исполнительных устройств, то тестируются параллельно (параллелизм в пространстве). Время работы уменьшается пропорционально количеству задействованных исполнительных устройств.</w:t>
+        <w:t xml:space="preserve">. Так как в реализованном алгоритме последовательности псевдослучайных чисел тестируются независимо друг от друга, с помощью директив, предоставляемых библиотекой, работа программы в этой части стала </w:t>
+      </w:r>
+      <w:r>
+        <w:rPr>
+          <w:sz w:val="24"/>
+          <w:szCs w:val="24"/>
+        </w:rPr>
+        <w:lastRenderedPageBreak/>
+        <w:t>параллельной. Т.е. в каждый момент времени работы программы N последовательностей тестируются в N различных потоках, и, если мы имеем N исполнительных устройств, то тестируются параллельно (параллелизм в пространстве). Время работы уменьшается пропорционально количеству задействованных исполнительных устройств.</w:t>
       </w:r>
     </w:p>
     <w:p>
@@ -3324,27 +3538,19 @@
           <w:szCs w:val="36"/>
         </w:rPr>
       </w:pPr>
-      <w:bookmarkStart w:id="9" w:name="_Toc514001268"/>
+      <w:bookmarkStart w:id="8" w:name="_Toc514001268"/>
       <w:r>
         <w:rPr>
           <w:sz w:val="36"/>
           <w:szCs w:val="36"/>
         </w:rPr>
-        <w:lastRenderedPageBreak/>
         <w:t>Реализация нового статистического теста</w:t>
       </w:r>
-      <w:bookmarkEnd w:id="9"/>
+      <w:bookmarkEnd w:id="8"/>
     </w:p>
     <w:p>
       <w:pPr>
         <w:pStyle w:val="10"/>
-        <w:spacing w:after="60"/>
-        <w:ind w:left="-30" w:firstLine="720"/>
-        <w:jc w:val="both"/>
-        <w:rPr>
-          <w:sz w:val="24"/>
-          <w:szCs w:val="24"/>
-        </w:rPr>
       </w:pPr>
     </w:p>
     <w:p>
@@ -3815,7 +4021,15 @@
           <w:sz w:val="24"/>
           <w:szCs w:val="24"/>
         </w:rPr>
-        <w:t>Допустим, вытаскиваем очередной символ из последовательности. С помощью соответствия достаём индекс элемента в стопке. Увеличиваем счётчик (частоту) данного символа на единицу. Теперь данный элемент стопки должен переместиться в новый или уже существующий ряд с новой частотой (которая на единицу больше, чем предыдущая частота текущего элемента). С помощью хэш-таблицы достаём по ключу (частоте) индекс, указывающий на следующий после последнего элемента ряда элемент. Меняем эти два элемента местами, увеличивая индекс границы на единицу (т.е. сдвигая нашу границу, тем самым расширяя ряд новой частоты). Если же данной границы нет, то создаём новую границу, добавив её в хэш-таблицу. Текущий элемент меняем с верхним элементом стопки. Новую границу ставим на соответствующее место.</w:t>
+        <w:t>Допустим, вытаскиваем очередной символ из последовательности. С помощью соответствия достаём индекс элемента в стопке. Увеличиваем счётчик (частоту) данного символа на единицу. Теперь данный элемент стопки должен переместиться в новый или уже существующий ряд с новой частотой (которая на единицу больше, чем предыдущая частота текущего элемента). С помощью хэш-</w:t>
+      </w:r>
+      <w:r>
+        <w:rPr>
+          <w:sz w:val="24"/>
+          <w:szCs w:val="24"/>
+        </w:rPr>
+        <w:lastRenderedPageBreak/>
+        <w:t>таблицы достаём по ключу (частоте) индекс, указывающий на следующий после последнего элемента ряда элемент. Меняем эти два элемента местами, увеличивая индекс границы на единицу (т.е. сдвигая нашу границу, тем самым расширяя ряд новой частоты). Если же данной границы нет, то создаём новую границу, добавив её в хэш-таблицу. Текущий элемент меняем с верхним элементом стопки. Новую границу ставим на соответствующее место.</w:t>
       </w:r>
     </w:p>
     <w:p>
@@ -3834,7 +4048,6 @@
           <w:sz w:val="24"/>
           <w:szCs w:val="24"/>
         </w:rPr>
-        <w:lastRenderedPageBreak/>
         <w:t>Во время работы теста</w:t>
       </w:r>
       <w:r>
@@ -4136,85 +4349,6 @@
         </w:rPr>
         <w:t>На вход тесту подаётся размер верхней стопки. Программа считает, сколько каждый символ побывал в этой верхней части стопки. И считает статистику хи-квадрат для этих данных. В соответствие с таблицей распределения хи-квадрат по статистике достаётся вероятность, которая сравнивается с 0,95. Если вероятность больше данного числа, то принимается гипотеза о не случайности последовательности. Иначе последовательность случайна.</w:t>
       </w:r>
-    </w:p>
-    <w:p>
-      <w:pPr>
-        <w:pStyle w:val="10"/>
-        <w:spacing w:after="120"/>
-        <w:ind w:left="-28" w:firstLine="720"/>
-        <w:jc w:val="both"/>
-        <w:rPr>
-          <w:b/>
-          <w:sz w:val="24"/>
-          <w:szCs w:val="24"/>
-        </w:rPr>
-      </w:pPr>
-      <w:r>
-        <w:rPr>
-          <w:b/>
-          <w:sz w:val="24"/>
-          <w:szCs w:val="24"/>
-        </w:rPr>
-        <w:t>Результаты</w:t>
-      </w:r>
-    </w:p>
-    <w:p>
-      <w:pPr>
-        <w:pStyle w:val="10"/>
-        <w:spacing w:after="120"/>
-        <w:ind w:left="-30" w:firstLine="720"/>
-        <w:jc w:val="both"/>
-        <w:rPr>
-          <w:sz w:val="24"/>
-          <w:szCs w:val="24"/>
-        </w:rPr>
-      </w:pPr>
-      <w:r>
-        <w:rPr>
-          <w:sz w:val="24"/>
-          <w:szCs w:val="24"/>
-        </w:rPr>
-        <w:t xml:space="preserve">Тест проверялся на числе Пи, которое было признано случайным набором статистических тестов, имеющихся в данной программе. </w:t>
-      </w:r>
-      <w:proofErr w:type="gramStart"/>
-      <w:r>
-        <w:rPr>
-          <w:sz w:val="24"/>
-          <w:szCs w:val="24"/>
-        </w:rPr>
-        <w:t>При</w:t>
-      </w:r>
-      <w:proofErr w:type="gramEnd"/>
-      <w:r>
-        <w:rPr>
-          <w:sz w:val="24"/>
-          <w:szCs w:val="24"/>
-        </w:rPr>
-        <w:t xml:space="preserve"> </w:t>
-      </w:r>
-      <w:proofErr w:type="gramStart"/>
-      <w:r>
-        <w:rPr>
-          <w:sz w:val="24"/>
-          <w:szCs w:val="24"/>
-        </w:rPr>
-        <w:t>стопки</w:t>
-      </w:r>
-      <w:proofErr w:type="gramEnd"/>
-      <w:r>
-        <w:rPr>
-          <w:sz w:val="24"/>
-          <w:szCs w:val="24"/>
-        </w:rPr>
-        <w:t xml:space="preserve"> для двух элементов (0 и 1), на длинах последовательности до 1000 тест бракуют их: т.е. выводит, что последовательности неслучайны. Отладив программу последовательности из тысячи элементов, были получены такие результаты: количество единиц и нулей встречалось 511 и 489 раз, соответственно; количество раз, которое единица побывала в верхней части стопки, равно 822 (нуль – 178). Т.е. расхождение больше, чем в 4 раза. При увеличении длины последовательности расхождение только возрастает. Следовательно, таким конкретно таким тестом нельзя мерить случайность последовательностей.</w:t>
-      </w:r>
-    </w:p>
-    <w:p>
-      <w:pPr>
-        <w:rPr>
-          <w:lang w:val="en-US"/>
-        </w:rPr>
-      </w:pPr>
     </w:p>
     <w:p>
       <w:pPr>
@@ -4231,15 +4365,53 @@
           <w:szCs w:val="36"/>
         </w:rPr>
       </w:pPr>
-      <w:bookmarkStart w:id="10" w:name="_Toc514001269"/>
       <w:r>
         <w:rPr>
           <w:sz w:val="36"/>
           <w:szCs w:val="36"/>
         </w:rPr>
+        <w:t>Приложение</w:t>
+      </w:r>
+    </w:p>
+    <w:p>
+      <w:pPr>
+        <w:pStyle w:val="10"/>
+        <w:spacing w:after="120"/>
+        <w:ind w:left="-30" w:firstLine="720"/>
+        <w:jc w:val="both"/>
+      </w:pPr>
+      <w:bookmarkStart w:id="9" w:name="_GoBack"/>
+      <w:bookmarkEnd w:id="9"/>
+    </w:p>
+    <w:p>
+      <w:pPr>
+        <w:pStyle w:val="1"/>
+        <w:numPr>
+          <w:ilvl w:val="0"/>
+          <w:numId w:val="1"/>
+        </w:numPr>
+        <w:spacing w:after="60"/>
+        <w:contextualSpacing/>
+        <w:jc w:val="center"/>
+        <w:rPr>
+          <w:sz w:val="36"/>
+          <w:szCs w:val="36"/>
+        </w:rPr>
+      </w:pPr>
+      <w:bookmarkStart w:id="10" w:name="_Toc514001269"/>
+      <w:r>
+        <w:rPr>
+          <w:sz w:val="36"/>
+          <w:szCs w:val="36"/>
+        </w:rPr>
         <w:t>Список литературы</w:t>
       </w:r>
       <w:bookmarkEnd w:id="10"/>
+    </w:p>
+    <w:p>
+      <w:pPr>
+        <w:pStyle w:val="10"/>
+      </w:pPr>
     </w:p>
     <w:p>
       <w:r>
@@ -4556,89 +4728,89 @@
     </w:p>
     <w:p>
       <w:r>
+        <w:t>[8</w:t>
+      </w:r>
+      <w:r>
+        <w:t xml:space="preserve">] </w:t>
+      </w:r>
+      <w:r>
+        <w:rPr>
+          <w:lang w:val="en-US"/>
+        </w:rPr>
+        <w:t>http</w:t>
+      </w:r>
+      <w:r>
+        <w:t>://</w:t>
+      </w:r>
+      <w:r>
+        <w:rPr>
+          <w:lang w:val="en-US"/>
+        </w:rPr>
+        <w:t>pi</w:t>
+      </w:r>
+      <w:r>
+        <w:t>2</w:t>
+      </w:r>
+      <w:r>
+        <w:rPr>
+          <w:lang w:val="en-US"/>
+        </w:rPr>
+        <w:t>e</w:t>
+      </w:r>
+      <w:r>
+        <w:t>.</w:t>
+      </w:r>
+      <w:proofErr w:type="spellStart"/>
+      <w:r>
+        <w:rPr>
+          <w:lang w:val="en-US"/>
+        </w:rPr>
+        <w:t>ch</w:t>
+      </w:r>
+      <w:proofErr w:type="spellEnd"/>
+      <w:r>
+        <w:t>/</w:t>
+      </w:r>
+      <w:r>
+        <w:rPr>
+          <w:lang w:val="en-US"/>
+        </w:rPr>
+        <w:t>blog</w:t>
+      </w:r>
+      <w:r>
+        <w:t>/2017/03/10/</w:t>
+      </w:r>
+      <w:r>
+        <w:rPr>
+          <w:lang w:val="en-US"/>
+        </w:rPr>
+        <w:t>pi</w:t>
+      </w:r>
+      <w:r>
+        <w:t>-</w:t>
+      </w:r>
+      <w:r>
+        <w:rPr>
+          <w:lang w:val="en-US"/>
+        </w:rPr>
+        <w:t>digits</w:t>
+      </w:r>
+      <w:r>
+        <w:t>-</w:t>
+      </w:r>
+      <w:r>
+        <w:rPr>
+          <w:lang w:val="en-US"/>
+        </w:rPr>
+        <w:t>download</w:t>
+      </w:r>
+      <w:r>
+        <w:t>/</w:t>
+      </w:r>
+    </w:p>
+    <w:p>
+      <w:r>
         <w:lastRenderedPageBreak/>
-        <w:t>[8</w:t>
-      </w:r>
-      <w:r>
-        <w:t xml:space="preserve">] </w:t>
-      </w:r>
-      <w:r>
-        <w:rPr>
-          <w:lang w:val="en-US"/>
-        </w:rPr>
-        <w:t>http</w:t>
-      </w:r>
-      <w:r>
-        <w:t>://</w:t>
-      </w:r>
-      <w:r>
-        <w:rPr>
-          <w:lang w:val="en-US"/>
-        </w:rPr>
-        <w:t>pi</w:t>
-      </w:r>
-      <w:r>
-        <w:t>2</w:t>
-      </w:r>
-      <w:r>
-        <w:rPr>
-          <w:lang w:val="en-US"/>
-        </w:rPr>
-        <w:t>e</w:t>
-      </w:r>
-      <w:r>
-        <w:t>.</w:t>
-      </w:r>
-      <w:proofErr w:type="spellStart"/>
-      <w:r>
-        <w:rPr>
-          <w:lang w:val="en-US"/>
-        </w:rPr>
-        <w:t>ch</w:t>
-      </w:r>
-      <w:proofErr w:type="spellEnd"/>
-      <w:r>
-        <w:t>/</w:t>
-      </w:r>
-      <w:r>
-        <w:rPr>
-          <w:lang w:val="en-US"/>
-        </w:rPr>
-        <w:t>blog</w:t>
-      </w:r>
-      <w:r>
-        <w:t>/2017/03/10/</w:t>
-      </w:r>
-      <w:r>
-        <w:rPr>
-          <w:lang w:val="en-US"/>
-        </w:rPr>
-        <w:t>pi</w:t>
-      </w:r>
-      <w:r>
-        <w:t>-</w:t>
-      </w:r>
-      <w:r>
-        <w:rPr>
-          <w:lang w:val="en-US"/>
-        </w:rPr>
-        <w:t>digits</w:t>
-      </w:r>
-      <w:r>
-        <w:t>-</w:t>
-      </w:r>
-      <w:r>
-        <w:rPr>
-          <w:lang w:val="en-US"/>
-        </w:rPr>
-        <w:t>download</w:t>
-      </w:r>
-      <w:r>
-        <w:t>/</w:t>
-      </w:r>
-    </w:p>
-    <w:p>
-      <w:r>
         <w:t>[9</w:t>
       </w:r>
       <w:r>
@@ -5367,7 +5539,6 @@
   <w:style w:type="character" w:default="1" w:styleId="a0">
     <w:name w:val="Default Paragraph Font"/>
     <w:uiPriority w:val="1"/>
-    <w:semiHidden/>
     <w:unhideWhenUsed/>
   </w:style>
   <w:style w:type="table" w:default="1" w:styleId="a1">

</xml_diff>

<commit_message>
Create copy of diplom.
</commit_message>
<xml_diff>
--- a/src/Скелет диплома.docx
+++ b/src/Скелет диплома.docx
@@ -1,6 +1,6 @@
 
 <file path=word/document.xml><?xml version="1.0" encoding="utf-8"?>
-<w:document xmlns:ve="http://schemas.openxmlformats.org/markup-compatibility/2006" xmlns:o="urn:schemas-microsoft-com:office:office" xmlns:r="http://schemas.openxmlformats.org/officeDocument/2006/relationships" xmlns:m="http://schemas.openxmlformats.org/officeDocument/2006/math" xmlns:v="urn:schemas-microsoft-com:vml" xmlns:wp="http://schemas.openxmlformats.org/drawingml/2006/wordprocessingDrawing" xmlns:w10="urn:schemas-microsoft-com:office:word" xmlns:w="http://schemas.openxmlformats.org/wordprocessingml/2006/main" xmlns:wne="http://schemas.microsoft.com/office/word/2006/wordml">
+<w:document xmlns:wpc="http://schemas.microsoft.com/office/word/2010/wordprocessingCanvas" xmlns:mc="http://schemas.openxmlformats.org/markup-compatibility/2006" xmlns:o="urn:schemas-microsoft-com:office:office" xmlns:r="http://schemas.openxmlformats.org/officeDocument/2006/relationships" xmlns:m="http://schemas.openxmlformats.org/officeDocument/2006/math" xmlns:v="urn:schemas-microsoft-com:vml" xmlns:wp14="http://schemas.microsoft.com/office/word/2010/wordprocessingDrawing" xmlns:wp="http://schemas.openxmlformats.org/drawingml/2006/wordprocessingDrawing" xmlns:w10="urn:schemas-microsoft-com:office:word" xmlns:w="http://schemas.openxmlformats.org/wordprocessingml/2006/main" xmlns:w14="http://schemas.microsoft.com/office/word/2010/wordml" xmlns:wpg="http://schemas.microsoft.com/office/word/2010/wordprocessingGroup" xmlns:wpi="http://schemas.microsoft.com/office/word/2010/wordprocessingInk" xmlns:wne="http://schemas.microsoft.com/office/word/2006/wordml" xmlns:wps="http://schemas.microsoft.com/office/word/2010/wordprocessingShape" mc:Ignorable="w14 wp14">
   <w:body>
     <w:p>
       <w:pPr>
@@ -452,7 +452,6 @@
         </w:rPr>
         <w:t xml:space="preserve"> </w:t>
       </w:r>
-      <w:proofErr w:type="spellStart"/>
       <w:r>
         <w:rPr>
           <w:sz w:val="24"/>
@@ -461,7 +460,6 @@
         </w:rPr>
         <w:t>param</w:t>
       </w:r>
-      <w:proofErr w:type="spellEnd"/>
       <w:r>
         <w:rPr>
           <w:sz w:val="24"/>
@@ -469,7 +467,6 @@
         </w:rPr>
         <w:t>1=</w:t>
       </w:r>
-      <w:proofErr w:type="spellStart"/>
       <w:r>
         <w:rPr>
           <w:sz w:val="24"/>
@@ -478,7 +475,6 @@
         </w:rPr>
         <w:t>val</w:t>
       </w:r>
-      <w:proofErr w:type="spellEnd"/>
       <w:r>
         <w:rPr>
           <w:sz w:val="24"/>
@@ -486,7 +482,6 @@
         </w:rPr>
         <w:t xml:space="preserve">1 </w:t>
       </w:r>
-      <w:proofErr w:type="spellStart"/>
       <w:r>
         <w:rPr>
           <w:sz w:val="24"/>
@@ -495,7 +490,6 @@
         </w:rPr>
         <w:t>param</w:t>
       </w:r>
-      <w:proofErr w:type="spellEnd"/>
       <w:r>
         <w:rPr>
           <w:sz w:val="24"/>
@@ -503,7 +497,6 @@
         </w:rPr>
         <w:t>2=</w:t>
       </w:r>
-      <w:proofErr w:type="spellStart"/>
       <w:r>
         <w:rPr>
           <w:sz w:val="24"/>
@@ -512,7 +505,6 @@
         </w:rPr>
         <w:t>val</w:t>
       </w:r>
-      <w:proofErr w:type="spellEnd"/>
       <w:r>
         <w:rPr>
           <w:sz w:val="24"/>
@@ -562,23 +554,7 @@
           <w:sz w:val="24"/>
           <w:szCs w:val="24"/>
         </w:rPr>
-        <w:t xml:space="preserve">Результаты работы программы заносятся в файл в определённом формате в </w:t>
-      </w:r>
-      <w:proofErr w:type="gramStart"/>
-      <w:r>
-        <w:rPr>
-          <w:sz w:val="24"/>
-          <w:szCs w:val="24"/>
-        </w:rPr>
-        <w:t>свою</w:t>
-      </w:r>
-      <w:proofErr w:type="gramEnd"/>
-      <w:r>
-        <w:rPr>
-          <w:sz w:val="24"/>
-          <w:szCs w:val="24"/>
-        </w:rPr>
-        <w:t xml:space="preserve"> поддиректорию. Формат файла читаем и воспринимаем человеком, но не удобен для разработчика, который хочет быстро дос</w:t>
+        <w:t>Результаты работы программы заносятся в файл в определённом формате в свою поддиректорию. Формат файла читаем и воспринимаем человеком, но не удобен для разработчика, который хочет быстро дос</w:t>
       </w:r>
       <w:r>
         <w:rPr>
@@ -788,23 +764,7 @@
           <w:sz w:val="24"/>
           <w:szCs w:val="24"/>
         </w:rPr>
-        <w:t>, в которую включу только код с тестами. Как известно, язык программирования</w:t>
-      </w:r>
-      <w:proofErr w:type="gramStart"/>
-      <w:r>
-        <w:rPr>
-          <w:sz w:val="24"/>
-          <w:szCs w:val="24"/>
-        </w:rPr>
-        <w:t xml:space="preserve"> С</w:t>
-      </w:r>
-      <w:proofErr w:type="gramEnd"/>
-      <w:r>
-        <w:rPr>
-          <w:sz w:val="24"/>
-          <w:szCs w:val="24"/>
-        </w:rPr>
-        <w:t xml:space="preserve">++ является надмножеством языка С (не считая некоторых исключений, под которые данная программа не проходит </w:t>
+        <w:t xml:space="preserve">, в которую включу только код с тестами. Как известно, язык программирования С++ является надмножеством языка С (не считая некоторых исключений, под которые данная программа не проходит </w:t>
       </w:r>
       <w:r>
         <w:rPr>
@@ -988,6 +948,35 @@
         <w:rPr>
           <w:sz w:val="24"/>
           <w:szCs w:val="24"/>
+          <w:lang w:val="en-US"/>
+        </w:rPr>
+        <w:t xml:space="preserve">------TODO: </w:t>
+      </w:r>
+      <w:r>
+        <w:rPr>
+          <w:sz w:val="24"/>
+          <w:szCs w:val="24"/>
+        </w:rPr>
+        <w:t>блок схема программы------</w:t>
+      </w:r>
+      <w:bookmarkStart w:id="6" w:name="_GoBack"/>
+      <w:bookmarkEnd w:id="6"/>
+    </w:p>
+    <w:p>
+      <w:pPr>
+        <w:pStyle w:val="2"/>
+        <w:spacing w:after="60"/>
+        <w:ind w:left="-30" w:firstLine="720"/>
+        <w:jc w:val="both"/>
+        <w:rPr>
+          <w:sz w:val="24"/>
+          <w:szCs w:val="24"/>
+        </w:rPr>
+      </w:pPr>
+      <w:r>
+        <w:rPr>
+          <w:sz w:val="24"/>
+          <w:szCs w:val="24"/>
         </w:rPr>
         <w:t xml:space="preserve">Программа запускается через консоль. При запуске ей передаются аргументы: </w:t>
       </w:r>
@@ -1343,23 +1332,8 @@
           <w:sz w:val="24"/>
           <w:szCs w:val="24"/>
         </w:rPr>
-        <w:t xml:space="preserve">Во время работы программа выдаёт разную отладочную информацию, связанную с </w:t>
-      </w:r>
-      <w:proofErr w:type="gramStart"/>
-      <w:r>
-        <w:rPr>
-          <w:sz w:val="24"/>
-          <w:szCs w:val="24"/>
-        </w:rPr>
-        <w:t>запуском</w:t>
-      </w:r>
-      <w:proofErr w:type="gramEnd"/>
-      <w:r>
-        <w:rPr>
-          <w:sz w:val="24"/>
-          <w:szCs w:val="24"/>
-        </w:rPr>
-        <w:t xml:space="preserve"> как отдельных тестов, так и в совокупности (например, время работы всей программы).</w:t>
+        <w:lastRenderedPageBreak/>
+        <w:t>Во время работы программа выдаёт разную отладочную информацию, связанную с запуском как отдельных тестов, так и в совокупности (например, время работы всей программы).</w:t>
       </w:r>
     </w:p>
     <w:p>
@@ -1378,7 +1352,6 @@
           <w:sz w:val="24"/>
           <w:szCs w:val="24"/>
         </w:rPr>
-        <w:lastRenderedPageBreak/>
         <w:t xml:space="preserve">В конце работы программа выдаёт текстовый файл, в котором содержатся результаты тестирования последовательностей. Первой строкой указываются названия тестов (и с параметром, которым они запускались). </w:t>
       </w:r>
       <w:r>
@@ -1432,7 +1405,6 @@
         </w:rPr>
         <w:t xml:space="preserve"> или </w:t>
       </w:r>
-      <w:proofErr w:type="spellStart"/>
       <w:r>
         <w:rPr>
           <w:sz w:val="24"/>
@@ -1441,7 +1413,6 @@
         </w:rPr>
         <w:t>LibreOffice</w:t>
       </w:r>
-      <w:proofErr w:type="spellEnd"/>
       <w:r>
         <w:rPr>
           <w:sz w:val="24"/>
@@ -1617,7 +1588,6 @@
         </w:rPr>
         <w:t xml:space="preserve"> Каждый тест обёрнут в класс, который наследован от абстрактного класса </w:t>
       </w:r>
-      <w:proofErr w:type="spellStart"/>
       <w:r>
         <w:rPr>
           <w:i/>
@@ -1627,7 +1597,6 @@
         </w:rPr>
         <w:t>IStatisticalTest</w:t>
       </w:r>
-      <w:proofErr w:type="spellEnd"/>
       <w:r>
         <w:rPr>
           <w:sz w:val="24"/>
@@ -1663,23 +1632,7 @@
           <w:sz w:val="24"/>
           <w:szCs w:val="24"/>
         </w:rPr>
-        <w:t>. Сделано это для того, чтобы иметь возможность распространять на них общее поведение. Например, хочется замерить, сколько процессорного времени потратил каждый тест. Вместо того</w:t>
-      </w:r>
-      <w:proofErr w:type="gramStart"/>
-      <w:r>
-        <w:rPr>
-          <w:sz w:val="24"/>
-          <w:szCs w:val="24"/>
-        </w:rPr>
-        <w:t>,</w:t>
-      </w:r>
-      <w:proofErr w:type="gramEnd"/>
-      <w:r>
-        <w:rPr>
-          <w:sz w:val="24"/>
-          <w:szCs w:val="24"/>
-        </w:rPr>
-        <w:t xml:space="preserve"> чтобы замерять время над каждым тестом (писать 17 замеров времени, т.е. 17 дублирований кода), можно с помощью виртуального полиморфизма положить каждый объект класса, обёртывающего тест, в контейнер, и в цикле, запуская те</w:t>
+        <w:t>. Сделано это для того, чтобы иметь возможность распространять на них общее поведение. Например, хочется замерить, сколько процессорного времени потратил каждый тест. Вместо того, чтобы замерять время над каждым тестом (писать 17 замеров времени, т.е. 17 дублирований кода), можно с помощью виртуального полиморфизма положить каждый объект класса, обёртывающего тест, в контейнер, и в цикле, запуская те</w:t>
       </w:r>
       <w:r>
         <w:rPr>
@@ -1767,7 +1720,6 @@
         </w:rPr>
         <w:t xml:space="preserve">перенаправлять ввод/вывод программы, не нужно разбирать файл с результатами программно, чтобы вывести их в пользовательском интерфейсе. Достаточно вызвать функцию </w:t>
       </w:r>
-      <w:proofErr w:type="spellStart"/>
       <w:r>
         <w:rPr>
           <w:i/>
@@ -1777,7 +1729,6 @@
         </w:rPr>
         <w:t>runStatisticalTests</w:t>
       </w:r>
-      <w:proofErr w:type="spellEnd"/>
       <w:r>
         <w:rPr>
           <w:sz w:val="24"/>
@@ -1805,15 +1756,7 @@
           <w:sz w:val="24"/>
           <w:szCs w:val="24"/>
         </w:rPr>
-        <w:t>итераторы на начало и конец последовательности</w:t>
-      </w:r>
-      <w:proofErr w:type="gramStart"/>
-      <w:r>
-        <w:rPr>
-          <w:sz w:val="24"/>
-          <w:szCs w:val="24"/>
-        </w:rPr>
-        <w:t xml:space="preserve"> (</w:t>
+        <w:t>итераторы на начало и конец последовательности (</w:t>
       </w:r>
       <w:r>
         <w:rPr>
@@ -1830,7 +1773,6 @@
         </w:rPr>
         <w:t>);</w:t>
       </w:r>
-      <w:proofErr w:type="gramEnd"/>
     </w:p>
     <w:p>
       <w:pPr>
@@ -1853,7 +1795,6 @@
         </w:rPr>
         <w:t>ключи, в которых содержится информация о том, какие тесты запускать, а какие пропустить</w:t>
       </w:r>
-      <w:proofErr w:type="gramStart"/>
       <w:r>
         <w:rPr>
           <w:sz w:val="24"/>
@@ -1868,7 +1809,6 @@
         </w:rPr>
         <w:t>;</w:t>
       </w:r>
-      <w:proofErr w:type="gramEnd"/>
     </w:p>
     <w:p>
       <w:pPr>
@@ -1891,7 +1831,6 @@
         </w:rPr>
         <w:t xml:space="preserve">параметры, с которыми нужно запускать тесты (в дополнение можно отметить, что параметры можно передать по умолчанию, вызвав конструктор класса </w:t>
       </w:r>
-      <w:proofErr w:type="spellStart"/>
       <w:r>
         <w:rPr>
           <w:i/>
@@ -1901,7 +1840,6 @@
         </w:rPr>
         <w:t>TestParameters</w:t>
       </w:r>
-      <w:proofErr w:type="spellEnd"/>
       <w:r>
         <w:rPr>
           <w:i/>
@@ -1951,7 +1889,6 @@
         </w:rPr>
         <w:t xml:space="preserve">) Стоит заметить, что в моей реализации контейнер и итераторы спрятаны в </w:t>
       </w:r>
-      <w:proofErr w:type="spellStart"/>
       <w:r>
         <w:rPr>
           <w:i/>
@@ -1961,7 +1898,6 @@
         </w:rPr>
         <w:t>typedef</w:t>
       </w:r>
-      <w:proofErr w:type="spellEnd"/>
       <w:r>
         <w:rPr>
           <w:sz w:val="24"/>
@@ -2049,7 +1985,7 @@
           <w:sz w:val="24"/>
           <w:szCs w:val="24"/>
         </w:rPr>
-        <w:t xml:space="preserve">тест завершился успешно, последовательность, признана случайной; FAILURE – тест завершился, последовательность признана неслучайной, CANCELLED – тест прервался, в связи с определённым обстоятельствами (неправильный переданный аргумент, последовательность не удовлетворяет критерию, поэтому тест не может дать ответ, случайна она или нет </w:t>
+        <w:t xml:space="preserve">тест завершился успешно, последовательность, признана случайной; FAILURE – тест завершился, последовательность признана </w:t>
       </w:r>
       <w:r>
         <w:rPr>
@@ -2057,9 +1993,8 @@
           <w:szCs w:val="24"/>
         </w:rPr>
         <w:lastRenderedPageBreak/>
-        <w:t xml:space="preserve">и т.д.). Элементы в массиве располагаются в порядке вызова тестов. Чтобы узнать, какой элемент принадлежит тесты, нужно вызвать функцию </w:t>
-      </w:r>
-      <w:proofErr w:type="spellStart"/>
+        <w:t xml:space="preserve">неслучайной, CANCELLED – тест прервался, в связи с определённым обстоятельствами (неправильный переданный аргумент, последовательность не удовлетворяет критерию, поэтому тест не может дать ответ, случайна она или нет и т.д.). Элементы в массиве располагаются в порядке вызова тестов. Чтобы узнать, какой элемент принадлежит тесты, нужно вызвать функцию </w:t>
+      </w:r>
       <w:r>
         <w:rPr>
           <w:i/>
@@ -2069,36 +2004,19 @@
         </w:rPr>
         <w:t>getStatisticalTestNames</w:t>
       </w:r>
-      <w:proofErr w:type="spellEnd"/>
-      <w:r>
-        <w:rPr>
-          <w:sz w:val="24"/>
-          <w:szCs w:val="24"/>
-        </w:rPr>
-        <w:t>, с переданным ему ключом</w:t>
-      </w:r>
-      <w:proofErr w:type="gramStart"/>
-      <w:r>
-        <w:rPr>
-          <w:sz w:val="24"/>
-          <w:szCs w:val="24"/>
-        </w:rPr>
-        <w:t xml:space="preserve"> </w:t>
-      </w:r>
-      <w:r>
-        <w:rPr>
-          <w:sz w:val="24"/>
-          <w:szCs w:val="24"/>
-        </w:rPr>
-        <w:t xml:space="preserve">(**) </w:t>
-      </w:r>
-      <w:proofErr w:type="gramEnd"/>
-      <w:r>
-        <w:rPr>
-          <w:sz w:val="24"/>
-          <w:szCs w:val="24"/>
-        </w:rPr>
-        <w:t xml:space="preserve">и размером последовательности. Функция возвращает массив строк, в котором хранятся названия статистических тестов. Индекс в массиве строк соответствует индексу в массиве результата запуска тестов. Соответственно, получаем всю необходимую информацию о результатах тестирования </w:t>
+      <w:r>
+        <w:rPr>
+          <w:sz w:val="24"/>
+          <w:szCs w:val="24"/>
+        </w:rPr>
+        <w:t xml:space="preserve">, с переданным ему ключом </w:t>
+      </w:r>
+      <w:r>
+        <w:rPr>
+          <w:sz w:val="24"/>
+          <w:szCs w:val="24"/>
+        </w:rPr>
+        <w:t xml:space="preserve">(**) и размером последовательности. Функция возвращает массив строк, в котором хранятся названия статистических тестов. Индекс в массиве строк соответствует индексу в массиве результата запуска тестов. Соответственно, получаем всю необходимую информацию о результатах тестирования </w:t>
       </w:r>
       <w:r>
         <w:rPr>
@@ -2183,7 +2101,6 @@
         </w:rPr>
         <w:t xml:space="preserve">символы -  можно воспользоваться готовыми функциями </w:t>
       </w:r>
-      <w:proofErr w:type="spellStart"/>
       <w:r>
         <w:rPr>
           <w:i/>
@@ -2193,7 +2110,6 @@
         </w:rPr>
         <w:t>readSequenceByBitFromFile</w:t>
       </w:r>
-      <w:proofErr w:type="spellEnd"/>
       <w:r>
         <w:rPr>
           <w:i/>
@@ -2216,7 +2132,6 @@
         </w:rPr>
         <w:t xml:space="preserve"> </w:t>
       </w:r>
-      <w:proofErr w:type="spellStart"/>
       <w:r>
         <w:rPr>
           <w:i/>
@@ -2242,7 +2157,6 @@
         </w:rPr>
         <w:t>FromFile</w:t>
       </w:r>
-      <w:proofErr w:type="spellEnd"/>
       <w:r>
         <w:rPr>
           <w:sz w:val="24"/>
@@ -2266,7 +2180,7 @@
           <w:szCs w:val="36"/>
         </w:rPr>
       </w:pPr>
-      <w:bookmarkStart w:id="6" w:name="_Toc502233997"/>
+      <w:bookmarkStart w:id="7" w:name="_Toc502233997"/>
       <w:r>
         <w:rPr>
           <w:sz w:val="36"/>
@@ -2274,7 +2188,7 @@
         </w:rPr>
         <w:t>Проверка теста стопки книг</w:t>
       </w:r>
-      <w:bookmarkEnd w:id="6"/>
+      <w:bookmarkEnd w:id="7"/>
     </w:p>
     <w:p>
       <w:pPr>
@@ -2468,7 +2382,7 @@
           <w:szCs w:val="36"/>
         </w:rPr>
       </w:pPr>
-      <w:bookmarkStart w:id="7" w:name="_Toc502233998"/>
+      <w:bookmarkStart w:id="8" w:name="_Toc502233998"/>
       <w:r>
         <w:rPr>
           <w:sz w:val="36"/>
@@ -2476,7 +2390,7 @@
         </w:rPr>
         <w:t>Проверка стандартных генераторов</w:t>
       </w:r>
-      <w:bookmarkEnd w:id="7"/>
+      <w:bookmarkEnd w:id="8"/>
     </w:p>
     <w:p>
       <w:pPr>
@@ -2486,9 +2400,6 @@
     <w:p>
       <w:pPr>
         <w:pStyle w:val="2"/>
-        <w:pBdr>
-          <w:bottom w:val="nil"/>
-        </w:pBdr>
         <w:spacing w:after="60"/>
         <w:ind w:left="-30" w:firstLine="720"/>
         <w:jc w:val="both"/>
@@ -2576,7 +2487,15 @@
           <w:sz w:val="24"/>
           <w:szCs w:val="24"/>
         </w:rPr>
-        <w:t xml:space="preserve">Тестирование ГПСЧ с помощью предыдущей версии программы занимало много времени для длин последовательностей больше, чем 100 Кбит. Например, время, затрачиваемое на тестирование 100 последовательностей с длиной в 100 Кбит, занимало примерно 10 минут. </w:t>
+        <w:t xml:space="preserve">Тестирование ГПСЧ с помощью предыдущей версии программы занимало много времени для длин последовательностей больше, чем 100 Кбит. Например, </w:t>
+      </w:r>
+      <w:r>
+        <w:rPr>
+          <w:sz w:val="24"/>
+          <w:szCs w:val="24"/>
+        </w:rPr>
+        <w:lastRenderedPageBreak/>
+        <w:t xml:space="preserve">время, затрачиваемое на тестирование 100 последовательностей с длиной в 100 Кбит, занимало примерно 10 минут. </w:t>
       </w:r>
     </w:p>
     <w:p>
@@ -2595,17 +2514,8 @@
           <w:sz w:val="24"/>
           <w:szCs w:val="24"/>
         </w:rPr>
-        <w:t xml:space="preserve">Для ускорения работы программы была использована библиотека </w:t>
-      </w:r>
-      <w:proofErr w:type="spellStart"/>
-      <w:r>
-        <w:rPr>
-          <w:sz w:val="24"/>
-          <w:szCs w:val="24"/>
-        </w:rPr>
-        <w:t>OpenMP</w:t>
-      </w:r>
-      <w:proofErr w:type="spellEnd"/>
+        <w:t>Для ускорения работы программы была использована библиотека OpenMP</w:t>
+      </w:r>
       <w:r>
         <w:rPr>
           <w:sz w:val="24"/>
@@ -2618,15 +2528,7 @@
           <w:sz w:val="24"/>
           <w:szCs w:val="24"/>
         </w:rPr>
-        <w:t xml:space="preserve">. Так как в реализованном алгоритме последовательности псевдослучайных </w:t>
-      </w:r>
-      <w:r>
-        <w:rPr>
-          <w:sz w:val="24"/>
-          <w:szCs w:val="24"/>
-        </w:rPr>
-        <w:lastRenderedPageBreak/>
-        <w:t>чисел тестируются независимо друг от друга, с помощью директив, предоставляемых библиотекой, работа программы в этой части стала параллельной. Т.е. в каждый момент времени работы программы N последовательностей тестируются в N различных потоках, и, если мы имеем N исполнительных устройств, то тестируются параллельно (параллелизм в пространстве). Время работы уменьшается пропорционально количеству задействованных исполнительных устройств.</w:t>
+        <w:t>. Так как в реализованном алгоритме последовательности псевдослучайных чисел тестируются независимо друг от друга, с помощью директив, предоставляемых библиотекой, работа программы в этой части стала параллельной. Т.е. в каждый момент времени работы программы N последовательностей тестируются в N различных потоках, и, если мы имеем N исполнительных устройств, то тестируются параллельно (параллелизм в пространстве). Время работы уменьшается пропорционально количеству задействованных исполнительных устройств.</w:t>
       </w:r>
     </w:p>
     <w:p>
@@ -2644,7 +2546,7 @@
           <w:szCs w:val="36"/>
         </w:rPr>
       </w:pPr>
-      <w:bookmarkStart w:id="8" w:name="_Toc514001268"/>
+      <w:bookmarkStart w:id="9" w:name="_Toc514001268"/>
       <w:r>
         <w:rPr>
           <w:sz w:val="36"/>
@@ -2652,7 +2554,7 @@
         </w:rPr>
         <w:t>Реализация нового статистического теста</w:t>
       </w:r>
-      <w:bookmarkEnd w:id="8"/>
+      <w:bookmarkEnd w:id="9"/>
     </w:p>
     <w:p>
       <w:pPr>
@@ -2877,15 +2779,7 @@
           <w:sz w:val="24"/>
           <w:szCs w:val="24"/>
         </w:rPr>
-        <w:t xml:space="preserve">На вход тесту </w:t>
-      </w:r>
-      <w:proofErr w:type="gramStart"/>
-      <w:r>
-        <w:rPr>
-          <w:sz w:val="24"/>
-          <w:szCs w:val="24"/>
-        </w:rPr>
-        <w:t xml:space="preserve">подаётся последовательность из символов алфавита </w:t>
+        <w:t xml:space="preserve">На вход тесту подаётся последовательность из символов алфавита </w:t>
       </w:r>
       <w:r>
         <w:rPr>
@@ -2900,15 +2794,7 @@
           <w:sz w:val="24"/>
           <w:szCs w:val="24"/>
         </w:rPr>
-        <w:t>. Есть</w:t>
-      </w:r>
-      <w:proofErr w:type="gramEnd"/>
-      <w:r>
-        <w:rPr>
-          <w:sz w:val="24"/>
-          <w:szCs w:val="24"/>
-        </w:rPr>
-        <w:t xml:space="preserve"> отсортированный массив («стопка»), который хранит частоту (счётчик) встречаемости символа в последовательности до момента </w:t>
+        <w:t xml:space="preserve">. Есть отсортированный массив («стопка»), который хранит частоту (счётчик) встречаемости символа в последовательности до момента </w:t>
       </w:r>
       <w:r>
         <w:rPr>
@@ -2972,15 +2858,7 @@
           <w:sz w:val="24"/>
           <w:szCs w:val="24"/>
         </w:rPr>
-        <w:t>Класс, который реализует тест, выделяет память под: контейнер, который реализует «стопку» (хранит частоту встречаемости символа в последовательности), соответствие в виде массива (ключ: символ алфавита</w:t>
-      </w:r>
-      <w:proofErr w:type="gramStart"/>
-      <w:r>
-        <w:rPr>
-          <w:sz w:val="24"/>
-          <w:szCs w:val="24"/>
-        </w:rPr>
-        <w:t xml:space="preserve"> </w:t>
+        <w:t xml:space="preserve">Класс, который реализует тест, выделяет память под: контейнер, который реализует «стопку» (хранит частоту встречаемости символа в последовательности), соответствие в виде массива (ключ: символ алфавита </w:t>
       </w:r>
       <w:r>
         <w:rPr>
@@ -2990,7 +2868,6 @@
         </w:rPr>
         <w:t>А</w:t>
       </w:r>
-      <w:proofErr w:type="gramEnd"/>
       <w:r>
         <w:rPr>
           <w:sz w:val="24"/>
@@ -3077,23 +2954,7 @@
           <w:sz w:val="24"/>
           <w:szCs w:val="24"/>
         </w:rPr>
-        <w:t xml:space="preserve"> – инде</w:t>
-      </w:r>
-      <w:proofErr w:type="gramStart"/>
-      <w:r>
-        <w:rPr>
-          <w:sz w:val="24"/>
-          <w:szCs w:val="24"/>
-        </w:rPr>
-        <w:t>кс в ст</w:t>
-      </w:r>
-      <w:proofErr w:type="gramEnd"/>
-      <w:r>
-        <w:rPr>
-          <w:sz w:val="24"/>
-          <w:szCs w:val="24"/>
-        </w:rPr>
-        <w:t xml:space="preserve">опке, указывающий на конец этого </w:t>
+        <w:t xml:space="preserve"> – индекс в стопке, указывающий на конец этого </w:t>
       </w:r>
       <w:r>
         <w:rPr>
@@ -3127,15 +2988,8 @@
           <w:sz w:val="24"/>
           <w:szCs w:val="24"/>
         </w:rPr>
-        <w:t xml:space="preserve">Допустим, вытаскиваем очередной символ из последовательности. С помощью соответствия достаём индекс элемента в стопке. Увеличиваем счётчик (частоту) данного символа на единицу. Теперь данный элемент стопки должен </w:t>
-      </w:r>
-      <w:r>
-        <w:rPr>
-          <w:sz w:val="24"/>
-          <w:szCs w:val="24"/>
-        </w:rPr>
         <w:lastRenderedPageBreak/>
-        <w:t>переместиться в новый или уже существующий ряд с новой частотой (которая на единицу больше, чем предыдущая частота текущего элемента). С помощью хэш-таблицы достаём по ключу (частоте) индекс, указывающий на следующий после последнего элемента ряда элемент. Меняем эти два элемента местами, увеличивая индекс границы на единицу (т.е. сдвигая нашу границу, тем самым расширяя ряд новой частоты). Если же данной границы нет, то создаём новую границу, добавив её в хэш-таблицу. Текущий элемент меняем с верхним элементом стопки. Новую границу ставим на соответствующее место.</w:t>
+        <w:t>Допустим, вытаскиваем очередной символ из последовательности. С помощью соответствия достаём индекс элемента в стопке. Увеличиваем счётчик (частоту) данного символа на единицу. Теперь данный элемент стопки должен переместиться в новый или уже существующий ряд с новой частотой (которая на единицу больше, чем предыдущая частота текущего элемента). С помощью хэш-таблицы достаём по ключу (частоте) индекс, указывающий на следующий после последнего элемента ряда элемент. Меняем эти два элемента местами, увеличивая индекс границы на единицу (т.е. сдвигая нашу границу, тем самым расширяя ряд новой частоты). Если же данной границы нет, то создаём новую границу, добавив её в хэш-таблицу. Текущий элемент меняем с верхним элементом стопки. Новую границу ставим на соответствующее место.</w:t>
       </w:r>
     </w:p>
     <w:p>
@@ -3219,23 +3073,7 @@
           <w:sz w:val="24"/>
           <w:szCs w:val="24"/>
         </w:rPr>
-        <w:t>(хэш-таблицы из стандартной библиотеки</w:t>
-      </w:r>
-      <w:proofErr w:type="gramStart"/>
-      <w:r>
-        <w:rPr>
-          <w:sz w:val="24"/>
-          <w:szCs w:val="24"/>
-        </w:rPr>
-        <w:t xml:space="preserve"> С</w:t>
-      </w:r>
-      <w:proofErr w:type="gramEnd"/>
-      <w:r>
-        <w:rPr>
-          <w:sz w:val="24"/>
-          <w:szCs w:val="24"/>
-        </w:rPr>
-        <w:t xml:space="preserve">++) удаление можно сделать за константное время </w:t>
+        <w:t xml:space="preserve">(хэш-таблицы из стандартной библиотеки С++) удаление можно сделать за константное время </w:t>
       </w:r>
       <w:r>
         <w:rPr>
@@ -3291,7 +3129,6 @@
         </w:rPr>
         <w:t xml:space="preserve">Сложность алгоритма: </w:t>
       </w:r>
-      <w:proofErr w:type="gramStart"/>
       <w:r>
         <w:rPr>
           <w:sz w:val="24"/>
@@ -3307,7 +3144,6 @@
         </w:rPr>
         <w:t>(</w:t>
       </w:r>
-      <w:proofErr w:type="gramEnd"/>
       <w:r>
         <w:rPr>
           <w:sz w:val="24"/>
@@ -3374,7 +3210,6 @@
         </w:rPr>
         <w:t xml:space="preserve">худший случай. Среднее время: </w:t>
       </w:r>
-      <w:proofErr w:type="gramStart"/>
       <w:r>
         <w:rPr>
           <w:sz w:val="24"/>
@@ -3390,7 +3225,6 @@
         </w:rPr>
         <w:t>(</w:t>
       </w:r>
-      <w:proofErr w:type="gramEnd"/>
       <w:r>
         <w:rPr>
           <w:sz w:val="24"/>
@@ -3481,7 +3315,7 @@
       <w:tblPr>
         <w:tblW w:w="6229" w:type="dxa"/>
         <w:tblInd w:w="94" w:type="dxa"/>
-        <w:tblLook w:val="04A0"/>
+        <w:tblLook w:val="04A0" w:firstRow="1" w:lastRow="0" w:firstColumn="1" w:lastColumn="0" w:noHBand="0" w:noVBand="1"/>
       </w:tblPr>
       <w:tblGrid>
         <w:gridCol w:w="3629"/>
@@ -3641,8 +3475,6 @@
                 <w:lang w:eastAsia="ru-RU"/>
               </w:rPr>
             </w:pPr>
-            <w:bookmarkStart w:id="9" w:name="_GoBack"/>
-            <w:bookmarkEnd w:id="9"/>
             <w:r>
               <w:rPr>
                 <w:rFonts w:ascii="Arial" w:eastAsia="Times New Roman" w:hAnsi="Arial" w:cs="Arial"/>
@@ -4571,7 +4403,6 @@
                 <w:lang w:eastAsia="ru-RU"/>
               </w:rPr>
             </w:pPr>
-            <w:proofErr w:type="spellStart"/>
             <w:r>
               <w:rPr>
                 <w:rFonts w:ascii="Arial" w:eastAsia="Times New Roman" w:hAnsi="Arial" w:cs="Arial"/>
@@ -4581,7 +4412,6 @@
               </w:rPr>
               <w:t>Frequency</w:t>
             </w:r>
-            <w:proofErr w:type="spellEnd"/>
           </w:p>
         </w:tc>
         <w:tc>
@@ -4696,6 +4526,7 @@
                 <w:szCs w:val="20"/>
                 <w:lang w:eastAsia="ru-RU"/>
               </w:rPr>
+              <w:lastRenderedPageBreak/>
               <w:t>BlockFrequency_2</w:t>
             </w:r>
           </w:p>
@@ -5044,7 +4875,6 @@
                 <w:szCs w:val="20"/>
                 <w:lang w:eastAsia="ru-RU"/>
               </w:rPr>
-              <w:lastRenderedPageBreak/>
               <w:t>BlockFrequency_128</w:t>
             </w:r>
           </w:p>
@@ -5154,7 +4984,6 @@
                 <w:lang w:eastAsia="ru-RU"/>
               </w:rPr>
             </w:pPr>
-            <w:proofErr w:type="spellStart"/>
             <w:r>
               <w:rPr>
                 <w:rFonts w:ascii="Arial" w:eastAsia="Times New Roman" w:hAnsi="Arial" w:cs="Arial"/>
@@ -5164,7 +4993,6 @@
               </w:rPr>
               <w:t>Runs</w:t>
             </w:r>
-            <w:proofErr w:type="spellEnd"/>
           </w:p>
         </w:tc>
         <w:tc>
@@ -5272,7 +5100,6 @@
                 <w:lang w:eastAsia="ru-RU"/>
               </w:rPr>
             </w:pPr>
-            <w:proofErr w:type="spellStart"/>
             <w:r>
               <w:rPr>
                 <w:rFonts w:ascii="Arial" w:eastAsia="Times New Roman" w:hAnsi="Arial" w:cs="Arial"/>
@@ -5282,7 +5109,6 @@
               </w:rPr>
               <w:t>LongestRunOfOnes</w:t>
             </w:r>
-            <w:proofErr w:type="spellEnd"/>
           </w:p>
         </w:tc>
         <w:tc>
@@ -5390,7 +5216,6 @@
                 <w:lang w:eastAsia="ru-RU"/>
               </w:rPr>
             </w:pPr>
-            <w:proofErr w:type="spellStart"/>
             <w:r>
               <w:rPr>
                 <w:rFonts w:ascii="Arial" w:eastAsia="Times New Roman" w:hAnsi="Arial" w:cs="Arial"/>
@@ -5400,7 +5225,6 @@
               </w:rPr>
               <w:t>Rank</w:t>
             </w:r>
-            <w:proofErr w:type="spellEnd"/>
           </w:p>
         </w:tc>
         <w:tc>
@@ -5508,7 +5332,6 @@
                 <w:lang w:eastAsia="ru-RU"/>
               </w:rPr>
             </w:pPr>
-            <w:proofErr w:type="spellStart"/>
             <w:r>
               <w:rPr>
                 <w:rFonts w:ascii="Arial" w:eastAsia="Times New Roman" w:hAnsi="Arial" w:cs="Arial"/>
@@ -5518,7 +5341,6 @@
               </w:rPr>
               <w:t>DiscreteFourierTransform</w:t>
             </w:r>
-            <w:proofErr w:type="spellEnd"/>
           </w:p>
         </w:tc>
         <w:tc>
@@ -6322,7 +6144,6 @@
                 <w:lang w:eastAsia="ru-RU"/>
               </w:rPr>
             </w:pPr>
-            <w:proofErr w:type="spellStart"/>
             <w:r>
               <w:rPr>
                 <w:rFonts w:ascii="Arial" w:eastAsia="Times New Roman" w:hAnsi="Arial" w:cs="Arial"/>
@@ -6332,7 +6153,6 @@
               </w:rPr>
               <w:t>Universal</w:t>
             </w:r>
-            <w:proofErr w:type="spellEnd"/>
           </w:p>
         </w:tc>
         <w:tc>
@@ -7716,7 +7536,6 @@
                 <w:lang w:eastAsia="ru-RU"/>
               </w:rPr>
             </w:pPr>
-            <w:proofErr w:type="spellStart"/>
             <w:r>
               <w:rPr>
                 <w:rFonts w:ascii="Arial" w:eastAsia="Times New Roman" w:hAnsi="Arial" w:cs="Arial"/>
@@ -7726,7 +7545,6 @@
               </w:rPr>
               <w:t>RandomExcursions</w:t>
             </w:r>
-            <w:proofErr w:type="spellEnd"/>
           </w:p>
         </w:tc>
         <w:tc>
@@ -7834,7 +7652,6 @@
                 <w:lang w:eastAsia="ru-RU"/>
               </w:rPr>
             </w:pPr>
-            <w:proofErr w:type="spellStart"/>
             <w:r>
               <w:rPr>
                 <w:rFonts w:ascii="Arial" w:eastAsia="Times New Roman" w:hAnsi="Arial" w:cs="Arial"/>
@@ -7844,7 +7661,6 @@
               </w:rPr>
               <w:t>RandomExcursionsVariant</w:t>
             </w:r>
-            <w:proofErr w:type="spellEnd"/>
           </w:p>
         </w:tc>
         <w:tc>
@@ -7970,7 +7786,7 @@
       <w:r>
         <w:t xml:space="preserve">[1] </w:t>
       </w:r>
-      <w:hyperlink r:id="rId5" w:history="1">
+      <w:hyperlink r:id="rId6" w:history="1">
         <w:r>
           <w:rPr>
             <w:rStyle w:val="a5"/>
@@ -7983,7 +7799,7 @@
       <w:r>
         <w:t xml:space="preserve">[2] </w:t>
       </w:r>
-      <w:hyperlink r:id="rId6" w:history="1">
+      <w:hyperlink r:id="rId7" w:history="1">
         <w:r>
           <w:rPr>
             <w:rStyle w:val="a5"/>
@@ -7996,7 +7812,7 @@
       <w:r>
         <w:t xml:space="preserve">[3] </w:t>
       </w:r>
-      <w:hyperlink r:id="rId7" w:history="1">
+      <w:hyperlink r:id="rId8" w:history="1">
         <w:r>
           <w:rPr>
             <w:rStyle w:val="a5"/>
@@ -8009,7 +7825,7 @@
       <w:r>
         <w:t xml:space="preserve">[4] </w:t>
       </w:r>
-      <w:hyperlink r:id="rId8" w:history="1">
+      <w:hyperlink r:id="rId9" w:history="1">
         <w:r>
           <w:rPr>
             <w:rStyle w:val="a5"/>
@@ -8031,14 +7847,12 @@
       <w:r>
         <w:t>://</w:t>
       </w:r>
-      <w:proofErr w:type="spellStart"/>
       <w:r>
         <w:rPr>
           <w:lang w:val="en-US"/>
         </w:rPr>
         <w:t>sourceforge</w:t>
       </w:r>
-      <w:proofErr w:type="spellEnd"/>
       <w:r>
         <w:t>.</w:t>
       </w:r>
@@ -8060,14 +7874,12 @@
       <w:r>
         <w:t>/</w:t>
       </w:r>
-      <w:proofErr w:type="spellStart"/>
       <w:r>
         <w:rPr>
           <w:lang w:val="en-US"/>
         </w:rPr>
         <w:t>randomanalysis</w:t>
       </w:r>
-      <w:proofErr w:type="spellEnd"/>
       <w:r>
         <w:t>/</w:t>
       </w:r>
@@ -8079,7 +7891,7 @@
       <w:r>
         <w:t xml:space="preserve">] </w:t>
       </w:r>
-      <w:hyperlink r:id="rId9" w:history="1">
+      <w:hyperlink r:id="rId10" w:history="1">
         <w:r>
           <w:rPr>
             <w:rStyle w:val="a5"/>
@@ -8093,7 +7905,6 @@
           </w:rPr>
           <w:t>://</w:t>
         </w:r>
-        <w:proofErr w:type="spellStart"/>
         <w:r>
           <w:rPr>
             <w:rStyle w:val="a5"/>
@@ -8101,14 +7912,12 @@
           </w:rPr>
           <w:t>boris</w:t>
         </w:r>
-        <w:proofErr w:type="spellEnd"/>
         <w:r>
           <w:rPr>
             <w:rStyle w:val="a5"/>
           </w:rPr>
           <w:t>.</w:t>
         </w:r>
-        <w:proofErr w:type="spellStart"/>
         <w:r>
           <w:rPr>
             <w:rStyle w:val="a5"/>
@@ -8116,7 +7925,6 @@
           </w:rPr>
           <w:t>ryabko</w:t>
         </w:r>
-        <w:proofErr w:type="spellEnd"/>
         <w:r>
           <w:rPr>
             <w:rStyle w:val="a5"/>
@@ -8149,7 +7957,6 @@
           </w:rPr>
           <w:t>.</w:t>
         </w:r>
-        <w:proofErr w:type="spellStart"/>
         <w:r>
           <w:rPr>
             <w:rStyle w:val="a5"/>
@@ -8157,7 +7964,6 @@
           </w:rPr>
           <w:t>pdf</w:t>
         </w:r>
-        <w:proofErr w:type="spellEnd"/>
       </w:hyperlink>
     </w:p>
     <w:p>
@@ -8176,36 +7982,30 @@
       <w:r>
         <w:t>://</w:t>
       </w:r>
-      <w:proofErr w:type="spellStart"/>
       <w:r>
         <w:rPr>
           <w:lang w:val="en-US"/>
         </w:rPr>
         <w:t>ssd</w:t>
       </w:r>
-      <w:proofErr w:type="spellEnd"/>
       <w:r>
         <w:t>.</w:t>
       </w:r>
-      <w:proofErr w:type="spellStart"/>
       <w:r>
         <w:rPr>
           <w:lang w:val="en-US"/>
         </w:rPr>
         <w:t>sscc</w:t>
       </w:r>
-      <w:proofErr w:type="spellEnd"/>
       <w:r>
         <w:t>.</w:t>
       </w:r>
-      <w:proofErr w:type="spellStart"/>
       <w:r>
         <w:rPr>
           <w:lang w:val="en-US"/>
         </w:rPr>
         <w:t>ru</w:t>
       </w:r>
-      <w:proofErr w:type="spellEnd"/>
       <w:r>
         <w:t>/</w:t>
       </w:r>
@@ -8263,25 +8063,21 @@
       <w:r>
         <w:t>_</w:t>
       </w:r>
-      <w:proofErr w:type="spellStart"/>
       <w:r>
         <w:rPr>
           <w:lang w:val="en-US"/>
         </w:rPr>
         <w:t>openmp</w:t>
       </w:r>
-      <w:proofErr w:type="spellEnd"/>
       <w:r>
         <w:t>_2015.</w:t>
       </w:r>
-      <w:proofErr w:type="spellStart"/>
       <w:r>
         <w:rPr>
           <w:lang w:val="en-US"/>
         </w:rPr>
         <w:t>pdf</w:t>
       </w:r>
-      <w:proofErr w:type="spellEnd"/>
     </w:p>
     <w:p>
       <w:r>
@@ -8317,14 +8113,12 @@
       <w:r>
         <w:t>.</w:t>
       </w:r>
-      <w:proofErr w:type="spellStart"/>
       <w:r>
         <w:rPr>
           <w:lang w:val="en-US"/>
         </w:rPr>
         <w:t>ch</w:t>
       </w:r>
-      <w:proofErr w:type="spellEnd"/>
       <w:r>
         <w:t>/</w:t>
       </w:r>
@@ -8367,12 +8161,13 @@
     </w:p>
     <w:p>
       <w:r>
+        <w:lastRenderedPageBreak/>
         <w:t>[9</w:t>
       </w:r>
       <w:r>
         <w:t xml:space="preserve">] </w:t>
       </w:r>
-      <w:hyperlink r:id="rId10" w:history="1">
+      <w:hyperlink r:id="rId11" w:history="1">
         <w:r>
           <w:rPr>
             <w:rStyle w:val="a5"/>
@@ -8399,7 +8194,6 @@
           </w:rPr>
           <w:t>.</w:t>
         </w:r>
-        <w:proofErr w:type="spellStart"/>
         <w:r>
           <w:rPr>
             <w:rStyle w:val="a5"/>
@@ -8407,7 +8201,6 @@
           </w:rPr>
           <w:t>cppreference</w:t>
         </w:r>
-        <w:proofErr w:type="spellEnd"/>
         <w:r>
           <w:rPr>
             <w:rStyle w:val="a5"/>
@@ -8440,7 +8233,6 @@
           </w:rPr>
           <w:t>/</w:t>
         </w:r>
-        <w:proofErr w:type="spellStart"/>
         <w:r>
           <w:rPr>
             <w:rStyle w:val="a5"/>
@@ -8448,7 +8240,6 @@
           </w:rPr>
           <w:t>cpp</w:t>
         </w:r>
-        <w:proofErr w:type="spellEnd"/>
         <w:r>
           <w:rPr>
             <w:rStyle w:val="a5"/>
@@ -8492,7 +8283,6 @@
     </w:p>
     <w:p>
       <w:r>
-        <w:lastRenderedPageBreak/>
         <w:t>[10]</w:t>
       </w:r>
       <w:r>
@@ -8514,7 +8304,7 @@
 </file>
 
 <file path=word/numbering.xml><?xml version="1.0" encoding="utf-8"?>
-<w:numbering xmlns:ve="http://schemas.openxmlformats.org/markup-compatibility/2006" xmlns:o="urn:schemas-microsoft-com:office:office" xmlns:r="http://schemas.openxmlformats.org/officeDocument/2006/relationships" xmlns:m="http://schemas.openxmlformats.org/officeDocument/2006/math" xmlns:v="urn:schemas-microsoft-com:vml" xmlns:wp="http://schemas.openxmlformats.org/drawingml/2006/wordprocessingDrawing" xmlns:w10="urn:schemas-microsoft-com:office:word" xmlns:w="http://schemas.openxmlformats.org/wordprocessingml/2006/main" xmlns:wne="http://schemas.microsoft.com/office/word/2006/wordml">
+<w:numbering xmlns:wpc="http://schemas.microsoft.com/office/word/2010/wordprocessingCanvas" xmlns:mc="http://schemas.openxmlformats.org/markup-compatibility/2006" xmlns:o="urn:schemas-microsoft-com:office:office" xmlns:r="http://schemas.openxmlformats.org/officeDocument/2006/relationships" xmlns:m="http://schemas.openxmlformats.org/officeDocument/2006/math" xmlns:v="urn:schemas-microsoft-com:vml" xmlns:wp14="http://schemas.microsoft.com/office/word/2010/wordprocessingDrawing" xmlns:wp="http://schemas.openxmlformats.org/drawingml/2006/wordprocessingDrawing" xmlns:w10="urn:schemas-microsoft-com:office:word" xmlns:w="http://schemas.openxmlformats.org/wordprocessingml/2006/main" xmlns:w14="http://schemas.microsoft.com/office/word/2010/wordml" xmlns:wpg="http://schemas.microsoft.com/office/word/2010/wordprocessingGroup" xmlns:wpi="http://schemas.microsoft.com/office/word/2010/wordprocessingInk" xmlns:wne="http://schemas.microsoft.com/office/word/2006/wordml" xmlns:wps="http://schemas.microsoft.com/office/word/2010/wordprocessingShape" mc:Ignorable="w14 wp14">
   <w:abstractNum w:abstractNumId="0">
     <w:nsid w:val="0F316BF7"/>
     <w:multiLevelType w:val="hybridMultilevel"/>
@@ -8911,7 +8701,7 @@
 </file>
 
 <file path=word/styles.xml><?xml version="1.0" encoding="utf-8"?>
-<w:styles xmlns:r="http://schemas.openxmlformats.org/officeDocument/2006/relationships" xmlns:w="http://schemas.openxmlformats.org/wordprocessingml/2006/main">
+<w:styles xmlns:mc="http://schemas.openxmlformats.org/markup-compatibility/2006" xmlns:r="http://schemas.openxmlformats.org/officeDocument/2006/relationships" xmlns:w="http://schemas.openxmlformats.org/wordprocessingml/2006/main" xmlns:w14="http://schemas.microsoft.com/office/word/2010/wordml" mc:Ignorable="w14">
   <w:docDefaults>
     <w:rPrDefault>
       <w:rPr>
@@ -9094,6 +8884,7 @@
   <w:style w:type="character" w:default="1" w:styleId="a0">
     <w:name w:val="Default Paragraph Font"/>
     <w:uiPriority w:val="1"/>
+    <w:semiHidden/>
     <w:unhideWhenUsed/>
   </w:style>
   <w:style w:type="table" w:default="1" w:styleId="a1">
@@ -9101,7 +8892,6 @@
     <w:uiPriority w:val="99"/>
     <w:semiHidden/>
     <w:unhideWhenUsed/>
-    <w:qFormat/>
     <w:tblPr>
       <w:tblInd w:w="0" w:type="dxa"/>
       <w:tblCellMar>

</xml_diff>